<commit_message>
Personal Statement and ER Diagram to Schemas
</commit_message>
<xml_diff>
--- a/Documents/final report.docx
+++ b/Documents/final report.docx
@@ -1,6 +1,6 @@
 
 <file path=word/document.xml><?xml version="1.0" encoding="utf-8"?>
-<w:document xmlns:wpc="http://schemas.microsoft.com/office/word/2010/wordprocessingCanvas" xmlns:mo="http://schemas.microsoft.com/office/mac/office/2008/main" xmlns:mc="http://schemas.openxmlformats.org/markup-compatibility/2006" xmlns:mv="urn:schemas-microsoft-com:mac:vml" xmlns:o="urn:schemas-microsoft-com:office:office" xmlns:r="http://schemas.openxmlformats.org/officeDocument/2006/relationships" xmlns:m="http://schemas.openxmlformats.org/officeDocument/2006/math" xmlns:v="urn:schemas-microsoft-com:vml" xmlns:wp14="http://schemas.microsoft.com/office/word/2010/wordprocessingDrawing" xmlns:wp="http://schemas.openxmlformats.org/drawingml/2006/wordprocessingDrawing" xmlns:w10="urn:schemas-microsoft-com:office:word" xmlns:w="http://schemas.openxmlformats.org/wordprocessingml/2006/main" xmlns:w14="http://schemas.microsoft.com/office/word/2010/wordml" xmlns:w15="http://schemas.microsoft.com/office/word/2012/wordml" xmlns:wpg="http://schemas.microsoft.com/office/word/2010/wordprocessingGroup" xmlns:wpi="http://schemas.microsoft.com/office/word/2010/wordprocessingInk" xmlns:wne="http://schemas.microsoft.com/office/word/2006/wordml" xmlns:wps="http://schemas.microsoft.com/office/word/2010/wordprocessingShape" mc:Ignorable="w14 w15 wp14">
+<w:document xmlns:wpc="http://schemas.microsoft.com/office/word/2010/wordprocessingCanvas" xmlns:mo="http://schemas.microsoft.com/office/mac/office/2008/main" xmlns:mc="http://schemas.openxmlformats.org/markup-compatibility/2006" xmlns:mv="urn:schemas-microsoft-com:mac:vml" xmlns:o="urn:schemas-microsoft-com:office:office" xmlns:r="http://schemas.openxmlformats.org/officeDocument/2006/relationships" xmlns:m="http://schemas.openxmlformats.org/officeDocument/2006/math" xmlns:v="urn:schemas-microsoft-com:vml" xmlns:wp14="http://schemas.microsoft.com/office/word/2010/wordprocessingDrawing" xmlns:wp="http://schemas.openxmlformats.org/drawingml/2006/wordprocessingDrawing" xmlns:w10="urn:schemas-microsoft-com:office:word" xmlns:w="http://schemas.openxmlformats.org/wordprocessingml/2006/main" xmlns:w14="http://schemas.microsoft.com/office/word/2010/wordml" xmlns:wpg="http://schemas.microsoft.com/office/word/2010/wordprocessingGroup" xmlns:wpi="http://schemas.microsoft.com/office/word/2010/wordprocessingInk" xmlns:wne="http://schemas.microsoft.com/office/word/2006/wordml" xmlns:wps="http://schemas.microsoft.com/office/word/2010/wordprocessingShape" mc:Ignorable="w14 wp14">
   <w:body>
     <w:p>
       <w:pPr>
@@ -156,7 +156,6 @@
           <w:szCs w:val="36"/>
         </w:rPr>
       </w:pPr>
-      <w:proofErr w:type="spellStart"/>
       <w:r>
         <w:rPr>
           <w:rFonts w:ascii="Times New Roman" w:eastAsia="Times New Roman" w:hAnsi="Times New Roman" w:cs="Times New Roman"/>
@@ -164,80 +163,81 @@
           <w:sz w:val="36"/>
           <w:szCs w:val="36"/>
         </w:rPr>
-        <w:t>Khoa</w:t>
-      </w:r>
-      <w:proofErr w:type="spellEnd"/>
-      <w:r>
+        <w:t>Khoa Phan</w:t>
+      </w:r>
+    </w:p>
+    <w:p>
+      <w:pPr>
+        <w:jc w:val="center"/>
         <w:rPr>
           <w:rFonts w:ascii="Times New Roman" w:eastAsia="Times New Roman" w:hAnsi="Times New Roman" w:cs="Times New Roman"/>
           <w:color w:val="1C1E29"/>
           <w:sz w:val="36"/>
           <w:szCs w:val="36"/>
         </w:rPr>
-        <w:t xml:space="preserve"> Phan</w:t>
-      </w:r>
-    </w:p>
-    <w:p>
-      <w:pPr>
-        <w:jc w:val="center"/>
+      </w:pPr>
+      <w:r>
         <w:rPr>
           <w:rFonts w:ascii="Times New Roman" w:eastAsia="Times New Roman" w:hAnsi="Times New Roman" w:cs="Times New Roman"/>
           <w:color w:val="1C1E29"/>
           <w:sz w:val="36"/>
           <w:szCs w:val="36"/>
         </w:rPr>
-      </w:pPr>
-      <w:r>
+        <w:t>Jing Hui Ng</w:t>
+      </w:r>
+    </w:p>
+    <w:p>
+      <w:pPr>
+        <w:jc w:val="center"/>
         <w:rPr>
           <w:rFonts w:ascii="Times New Roman" w:eastAsia="Times New Roman" w:hAnsi="Times New Roman" w:cs="Times New Roman"/>
           <w:color w:val="1C1E29"/>
           <w:sz w:val="36"/>
           <w:szCs w:val="36"/>
         </w:rPr>
-        <w:t>Jing Hui Ng</w:t>
-      </w:r>
-    </w:p>
-    <w:p>
-      <w:pPr>
-        <w:jc w:val="center"/>
+      </w:pPr>
+      <w:r>
         <w:rPr>
           <w:rFonts w:ascii="Times New Roman" w:eastAsia="Times New Roman" w:hAnsi="Times New Roman" w:cs="Times New Roman"/>
           <w:color w:val="1C1E29"/>
           <w:sz w:val="36"/>
           <w:szCs w:val="36"/>
         </w:rPr>
-      </w:pPr>
-      <w:proofErr w:type="spellStart"/>
-      <w:r>
+        <w:t>Renad Morrar</w:t>
+      </w:r>
+    </w:p>
+    <w:p>
+      <w:pPr>
+        <w:jc w:val="center"/>
         <w:rPr>
           <w:rFonts w:ascii="Times New Roman" w:eastAsia="Times New Roman" w:hAnsi="Times New Roman" w:cs="Times New Roman"/>
           <w:color w:val="1C1E29"/>
           <w:sz w:val="36"/>
           <w:szCs w:val="36"/>
         </w:rPr>
-        <w:t>Renad</w:t>
-      </w:r>
-      <w:proofErr w:type="spellEnd"/>
-      <w:r>
+      </w:pPr>
+    </w:p>
+    <w:p>
+      <w:pPr>
+        <w:jc w:val="center"/>
         <w:rPr>
           <w:rFonts w:ascii="Times New Roman" w:eastAsia="Times New Roman" w:hAnsi="Times New Roman" w:cs="Times New Roman"/>
           <w:color w:val="1C1E29"/>
           <w:sz w:val="36"/>
           <w:szCs w:val="36"/>
         </w:rPr>
-        <w:t xml:space="preserve"> </w:t>
-      </w:r>
-      <w:proofErr w:type="spellStart"/>
-      <w:r>
+      </w:pPr>
+    </w:p>
+    <w:p>
+      <w:pPr>
+        <w:jc w:val="center"/>
         <w:rPr>
           <w:rFonts w:ascii="Times New Roman" w:eastAsia="Times New Roman" w:hAnsi="Times New Roman" w:cs="Times New Roman"/>
           <w:color w:val="1C1E29"/>
           <w:sz w:val="36"/>
           <w:szCs w:val="36"/>
         </w:rPr>
-        <w:t>Morrar</w:t>
-      </w:r>
-      <w:proofErr w:type="spellEnd"/>
+      </w:pPr>
     </w:p>
     <w:p>
       <w:pPr>
@@ -315,41 +315,6 @@
           <w:szCs w:val="36"/>
         </w:rPr>
       </w:pPr>
-    </w:p>
-    <w:p>
-      <w:pPr>
-        <w:jc w:val="center"/>
-        <w:rPr>
-          <w:rFonts w:ascii="Times New Roman" w:eastAsia="Times New Roman" w:hAnsi="Times New Roman" w:cs="Times New Roman"/>
-          <w:color w:val="1C1E29"/>
-          <w:sz w:val="36"/>
-          <w:szCs w:val="36"/>
-        </w:rPr>
-      </w:pPr>
-    </w:p>
-    <w:p>
-      <w:pPr>
-        <w:jc w:val="center"/>
-        <w:rPr>
-          <w:rFonts w:ascii="Times New Roman" w:eastAsia="Times New Roman" w:hAnsi="Times New Roman" w:cs="Times New Roman"/>
-          <w:color w:val="1C1E29"/>
-          <w:sz w:val="36"/>
-          <w:szCs w:val="36"/>
-        </w:rPr>
-      </w:pPr>
-    </w:p>
-    <w:p>
-      <w:pPr>
-        <w:jc w:val="center"/>
-        <w:rPr>
-          <w:rFonts w:ascii="Times New Roman" w:eastAsia="Times New Roman" w:hAnsi="Times New Roman" w:cs="Times New Roman"/>
-          <w:color w:val="1C1E29"/>
-          <w:sz w:val="36"/>
-          <w:szCs w:val="36"/>
-        </w:rPr>
-      </w:pPr>
-      <w:bookmarkStart w:id="0" w:name="_GoBack"/>
-      <w:bookmarkEnd w:id="0"/>
     </w:p>
     <w:p>
       <w:pPr>
@@ -428,34 +393,7 @@
           <w:sz w:val="24"/>
           <w:szCs w:val="24"/>
         </w:rPr>
-        <w:t>Many businesses are having a problem to manage their inventory in an effective way. Our tool is to provide a friendly and useful tool in order to help those businesses be able to manage their inventory more effectively . In detail, the software will help c</w:t>
-      </w:r>
-      <w:r>
-        <w:rPr>
-          <w:rFonts w:ascii="Times New Roman" w:eastAsia="Times New Roman" w:hAnsi="Times New Roman" w:cs="Times New Roman"/>
-          <w:color w:val="1C1E29"/>
-          <w:sz w:val="24"/>
-          <w:szCs w:val="24"/>
-        </w:rPr>
-        <w:t>ompanies to manage the stock of products with various functions such as generating reports, maintaining the balance of the inventory. Moreover, it will  provide accurate information about the products without any error.  In a general sense, the inventory s</w:t>
-      </w:r>
-      <w:r>
-        <w:rPr>
-          <w:rFonts w:ascii="Times New Roman" w:eastAsia="Times New Roman" w:hAnsi="Times New Roman" w:cs="Times New Roman"/>
-          <w:color w:val="1C1E29"/>
-          <w:sz w:val="24"/>
-          <w:szCs w:val="24"/>
-        </w:rPr>
-        <w:t>ystem will work by allowing the user to manage and keep track of the stock. The most important goal that we are aiming for is providing a customer a better way to manage their business’s inventory more effectively, which will lead to save a lot of money an</w:t>
-      </w:r>
-      <w:r>
-        <w:rPr>
-          <w:rFonts w:ascii="Times New Roman" w:eastAsia="Times New Roman" w:hAnsi="Times New Roman" w:cs="Times New Roman"/>
-          <w:color w:val="1C1E29"/>
-          <w:sz w:val="24"/>
-          <w:szCs w:val="24"/>
-        </w:rPr>
-        <w:t>d time for the companies.</w:t>
+        <w:t>Many businesses are having a problem to manage their inventory in an effective way. Our tool is to provide a friendly and useful tool in order to help those businesses be able to manage their inventory more effectively . In detail, the software will help companies to manage the stock of products with various functions such as generating reports, maintaining the balance of the inventory. Moreover, it will  provide accurate information about the products without any error.  In a general sense, the inventory system will work by allowing the user to manage and keep track of the stock. The most important goal that we are aiming for is providing a customer a better way to manage their business’s inventory more effectively, which will lead to save a lot of money and time for the companies.</w:t>
       </w:r>
     </w:p>
     <w:p>
@@ -567,7 +505,7 @@
           <w:sz w:val="24"/>
           <w:szCs w:val="24"/>
           <w:u w:val="single"/>
-          <w:lang w:val="en-US"/>
+          <w:lang w:val="en-US" w:eastAsia="en-US"/>
         </w:rPr>
         <w:drawing>
           <wp:inline distT="114300" distB="114300" distL="114300" distR="114300" wp14:anchorId="403E74F2" wp14:editId="3719353E">
@@ -583,7 +521,7 @@
                     <pic:cNvPicPr preferRelativeResize="0"/>
                   </pic:nvPicPr>
                   <pic:blipFill>
-                    <a:blip r:embed="rId5"/>
+                    <a:blip r:embed="rId6"/>
                     <a:srcRect/>
                     <a:stretch>
                       <a:fillRect/>
@@ -682,23 +620,7 @@
           <w:rFonts w:ascii="Times New Roman" w:eastAsia="Times New Roman" w:hAnsi="Times New Roman" w:cs="Times New Roman"/>
           <w:color w:val="1C1E29"/>
         </w:rPr>
-        <w:t xml:space="preserve"> (</w:t>
-      </w:r>
-      <w:proofErr w:type="spellStart"/>
-      <w:r>
-        <w:rPr>
-          <w:rFonts w:ascii="Times New Roman" w:eastAsia="Times New Roman" w:hAnsi="Times New Roman" w:cs="Times New Roman"/>
-          <w:color w:val="1C1E29"/>
-        </w:rPr>
-        <w:t>Javascript</w:t>
-      </w:r>
-      <w:proofErr w:type="spellEnd"/>
-      <w:r>
-        <w:rPr>
-          <w:rFonts w:ascii="Times New Roman" w:eastAsia="Times New Roman" w:hAnsi="Times New Roman" w:cs="Times New Roman"/>
-          <w:color w:val="1C1E29"/>
-        </w:rPr>
-        <w:t xml:space="preserve"> runtime environment), </w:t>
+        <w:t xml:space="preserve"> (Javascript runtime environment), </w:t>
       </w:r>
       <w:r>
         <w:rPr>
@@ -715,23 +637,13 @@
         </w:rPr>
         <w:t xml:space="preserve"> v4.16.1(Web application framework for node.js), </w:t>
       </w:r>
-      <w:proofErr w:type="spellStart"/>
       <w:r>
         <w:rPr>
           <w:rFonts w:ascii="Times New Roman" w:eastAsia="Times New Roman" w:hAnsi="Times New Roman" w:cs="Times New Roman"/>
           <w:b/>
           <w:color w:val="1C1E29"/>
         </w:rPr>
-        <w:t>npm</w:t>
-      </w:r>
-      <w:proofErr w:type="spellEnd"/>
-      <w:r>
-        <w:rPr>
-          <w:rFonts w:ascii="Times New Roman" w:eastAsia="Times New Roman" w:hAnsi="Times New Roman" w:cs="Times New Roman"/>
-          <w:b/>
-          <w:color w:val="1C1E29"/>
-        </w:rPr>
-        <w:t xml:space="preserve"> v6.9.0</w:t>
+        <w:t>npm v6.9.0</w:t>
       </w:r>
     </w:p>
     <w:p>
@@ -764,23 +676,7 @@
           <w:rFonts w:ascii="Times New Roman" w:eastAsia="Times New Roman" w:hAnsi="Times New Roman" w:cs="Times New Roman"/>
           <w:color w:val="1C1E29"/>
         </w:rPr>
-        <w:t xml:space="preserve"> (</w:t>
-      </w:r>
-      <w:proofErr w:type="spellStart"/>
-      <w:r>
-        <w:rPr>
-          <w:rFonts w:ascii="Times New Roman" w:eastAsia="Times New Roman" w:hAnsi="Times New Roman" w:cs="Times New Roman"/>
-          <w:color w:val="1C1E29"/>
-        </w:rPr>
-        <w:t>Javascript</w:t>
-      </w:r>
-      <w:proofErr w:type="spellEnd"/>
-      <w:r>
-        <w:rPr>
-          <w:rFonts w:ascii="Times New Roman" w:eastAsia="Times New Roman" w:hAnsi="Times New Roman" w:cs="Times New Roman"/>
-          <w:color w:val="1C1E29"/>
-        </w:rPr>
-        <w:t xml:space="preserve"> library for building UI)</w:t>
+        <w:t xml:space="preserve"> (Javascript library for building UI)</w:t>
       </w:r>
       <w:r>
         <w:rPr>
@@ -828,54 +724,13 @@
           <w:color w:val="1C1E29"/>
         </w:rPr>
       </w:pPr>
-      <w:proofErr w:type="spellStart"/>
       <w:r>
         <w:rPr>
           <w:rFonts w:ascii="Times New Roman" w:eastAsia="Times New Roman" w:hAnsi="Times New Roman" w:cs="Times New Roman"/>
           <w:color w:val="1C1E29"/>
         </w:rPr>
         <w:lastRenderedPageBreak/>
-        <w:t>Misc</w:t>
-      </w:r>
-      <w:proofErr w:type="spellEnd"/>
-      <w:r>
-        <w:rPr>
-          <w:rFonts w:ascii="Times New Roman" w:eastAsia="Times New Roman" w:hAnsi="Times New Roman" w:cs="Times New Roman"/>
-          <w:color w:val="1C1E29"/>
-        </w:rPr>
-        <w:t>: Any type of web browser (Chrome/Firefox/</w:t>
-      </w:r>
-      <w:proofErr w:type="spellStart"/>
-      <w:r>
-        <w:rPr>
-          <w:rFonts w:ascii="Times New Roman" w:eastAsia="Times New Roman" w:hAnsi="Times New Roman" w:cs="Times New Roman"/>
-          <w:color w:val="1C1E29"/>
-        </w:rPr>
-        <w:t>etc</w:t>
-      </w:r>
-      <w:proofErr w:type="spellEnd"/>
-      <w:r>
-        <w:rPr>
-          <w:rFonts w:ascii="Times New Roman" w:eastAsia="Times New Roman" w:hAnsi="Times New Roman" w:cs="Times New Roman"/>
-          <w:color w:val="1C1E29"/>
-        </w:rPr>
-        <w:t xml:space="preserve">), Linux or Windows environment, and </w:t>
-      </w:r>
-      <w:proofErr w:type="spellStart"/>
-      <w:r>
-        <w:rPr>
-          <w:rFonts w:ascii="Times New Roman" w:eastAsia="Times New Roman" w:hAnsi="Times New Roman" w:cs="Times New Roman"/>
-          <w:color w:val="1C1E29"/>
-        </w:rPr>
-        <w:t>Wifi</w:t>
-      </w:r>
-      <w:proofErr w:type="spellEnd"/>
-      <w:r>
-        <w:rPr>
-          <w:rFonts w:ascii="Times New Roman" w:eastAsia="Times New Roman" w:hAnsi="Times New Roman" w:cs="Times New Roman"/>
-          <w:color w:val="1C1E29"/>
-        </w:rPr>
-        <w:t xml:space="preserve"> connect capability</w:t>
+        <w:t>Misc: Any type of web browser (Chrome/Firefox/etc), Linux or Windows environment, and Wifi connect capability</w:t>
       </w:r>
     </w:p>
     <w:p>
@@ -908,38 +763,13 @@
           <w:color w:val="1C1E29"/>
         </w:rPr>
       </w:pPr>
-      <w:proofErr w:type="spellStart"/>
-      <w:r>
-        <w:rPr>
-          <w:rFonts w:ascii="Times New Roman" w:eastAsia="Times New Roman" w:hAnsi="Times New Roman" w:cs="Times New Roman"/>
-          <w:color w:val="1C1E29"/>
-        </w:rPr>
-        <w:t>Git</w:t>
-      </w:r>
-      <w:proofErr w:type="spellEnd"/>
-      <w:r>
-        <w:rPr>
-          <w:rFonts w:ascii="Times New Roman" w:eastAsia="Times New Roman" w:hAnsi="Times New Roman" w:cs="Times New Roman"/>
-          <w:color w:val="1C1E29"/>
-        </w:rPr>
-        <w:t xml:space="preserve"> &amp; </w:t>
-      </w:r>
-      <w:proofErr w:type="spellStart"/>
-      <w:r>
-        <w:rPr>
-          <w:rFonts w:ascii="Times New Roman" w:eastAsia="Times New Roman" w:hAnsi="Times New Roman" w:cs="Times New Roman"/>
-          <w:color w:val="1C1E29"/>
-        </w:rPr>
-        <w:t>G</w:t>
-      </w:r>
-      <w:r>
-        <w:rPr>
-          <w:rFonts w:ascii="Times New Roman" w:eastAsia="Times New Roman" w:hAnsi="Times New Roman" w:cs="Times New Roman"/>
-          <w:color w:val="1C1E29"/>
-        </w:rPr>
-        <w:t>ithub</w:t>
-      </w:r>
-      <w:proofErr w:type="spellEnd"/>
+      <w:r>
+        <w:rPr>
+          <w:rFonts w:ascii="Times New Roman" w:eastAsia="Times New Roman" w:hAnsi="Times New Roman" w:cs="Times New Roman"/>
+          <w:color w:val="1C1E29"/>
+        </w:rPr>
+        <w:t>Git &amp; Github</w:t>
+      </w:r>
     </w:p>
     <w:p>
       <w:pPr>
@@ -1038,45 +868,14 @@
           <w:szCs w:val="24"/>
         </w:rPr>
       </w:pPr>
-      <w:proofErr w:type="spellStart"/>
-      <w:r>
-        <w:rPr>
-          <w:rFonts w:ascii="Times New Roman" w:eastAsia="Times New Roman" w:hAnsi="Times New Roman" w:cs="Times New Roman"/>
-          <w:color w:val="1C1E29"/>
-          <w:sz w:val="24"/>
-          <w:szCs w:val="24"/>
-        </w:rPr>
-        <w:t>Front-end:React</w:t>
-      </w:r>
-      <w:proofErr w:type="spellEnd"/>
-      <w:r>
-        <w:rPr>
-          <w:rFonts w:ascii="Times New Roman" w:eastAsia="Times New Roman" w:hAnsi="Times New Roman" w:cs="Times New Roman"/>
-          <w:color w:val="1C1E29"/>
-          <w:sz w:val="24"/>
-          <w:szCs w:val="24"/>
-        </w:rPr>
-        <w:t xml:space="preserve">, </w:t>
-      </w:r>
-      <w:proofErr w:type="spellStart"/>
-      <w:r>
-        <w:rPr>
-          <w:rFonts w:ascii="Times New Roman" w:eastAsia="Times New Roman" w:hAnsi="Times New Roman" w:cs="Times New Roman"/>
-          <w:color w:val="1C1E29"/>
-          <w:sz w:val="24"/>
-          <w:szCs w:val="24"/>
-        </w:rPr>
-        <w:t>Javascript</w:t>
-      </w:r>
-      <w:proofErr w:type="spellEnd"/>
-      <w:r>
-        <w:rPr>
-          <w:rFonts w:ascii="Times New Roman" w:eastAsia="Times New Roman" w:hAnsi="Times New Roman" w:cs="Times New Roman"/>
-          <w:color w:val="1C1E29"/>
-          <w:sz w:val="24"/>
-          <w:szCs w:val="24"/>
-        </w:rPr>
-        <w:t>, Material UI</w:t>
+      <w:r>
+        <w:rPr>
+          <w:rFonts w:ascii="Times New Roman" w:eastAsia="Times New Roman" w:hAnsi="Times New Roman" w:cs="Times New Roman"/>
+          <w:color w:val="1C1E29"/>
+          <w:sz w:val="24"/>
+          <w:szCs w:val="24"/>
+        </w:rPr>
+        <w:t>Front-end:React, Javascript, Material UI</w:t>
       </w:r>
     </w:p>
     <w:p>
@@ -1100,19 +899,8 @@
           <w:sz w:val="24"/>
           <w:szCs w:val="24"/>
         </w:rPr>
-        <w:t xml:space="preserve">Back-end: </w:t>
-      </w:r>
-      <w:proofErr w:type="spellStart"/>
-      <w:r>
-        <w:rPr>
-          <w:rFonts w:ascii="Times New Roman" w:eastAsia="Times New Roman" w:hAnsi="Times New Roman" w:cs="Times New Roman"/>
-          <w:color w:val="1C1E29"/>
-          <w:sz w:val="24"/>
-          <w:szCs w:val="24"/>
-        </w:rPr>
-        <w:t>Javascript</w:t>
-      </w:r>
-      <w:proofErr w:type="spellEnd"/>
+        <w:t>Back-end: Javascript</w:t>
+      </w:r>
     </w:p>
     <w:p>
       <w:pPr>
@@ -1200,15 +988,7 @@
           <w:sz w:val="24"/>
           <w:szCs w:val="24"/>
         </w:rPr>
-        <w:t xml:space="preserve"> User can edit the information of the item or remove it from the stock. They also can see a history of a particular item. The user can add a new item to the stock. The search function will be implemented to help the user find the item by type of the produc</w:t>
-      </w:r>
-      <w:r>
-        <w:rPr>
-          <w:rFonts w:ascii="Times New Roman" w:eastAsia="Times New Roman" w:hAnsi="Times New Roman" w:cs="Times New Roman"/>
-          <w:sz w:val="24"/>
-          <w:szCs w:val="24"/>
-        </w:rPr>
-        <w:t>t. The users also need to log in in order to have access to the management system. The users can sign up for an account. Users can sort the item based on the product name, price and type.</w:t>
+        <w:t xml:space="preserve"> User can edit the information of the item or remove it from the stock. They also can see a history of a particular item. The user can add a new item to the stock. The search function will be implemented to help the user find the item by type of the product. The users also need to log in in order to have access to the management system. The users can sign up for an account. Users can sort the item based on the product name, price and type.</w:t>
       </w:r>
     </w:p>
     <w:p>
@@ -1455,15 +1235,7 @@
           <w:sz w:val="24"/>
           <w:szCs w:val="24"/>
         </w:rPr>
-        <w:t>Users will have an ID and password, they will be a</w:t>
-      </w:r>
-      <w:r>
-        <w:rPr>
-          <w:rFonts w:ascii="Times New Roman" w:eastAsia="Times New Roman" w:hAnsi="Times New Roman" w:cs="Times New Roman"/>
-          <w:sz w:val="24"/>
-          <w:szCs w:val="24"/>
-        </w:rPr>
-        <w:t>ble to enter the text within a box and will be able to have access to the system after logging in successfully.</w:t>
+        <w:t>Users will have an ID and password, they will be able to enter the text within a box and will be able to have access to the system after logging in successfully.</w:t>
       </w:r>
     </w:p>
     <w:p>
@@ -1534,15 +1306,7 @@
           <w:sz w:val="24"/>
           <w:szCs w:val="24"/>
         </w:rPr>
-        <w:t>With the account logged in, the user will be able to navigate directly to the homepa</w:t>
-      </w:r>
-      <w:r>
-        <w:rPr>
-          <w:rFonts w:ascii="Times New Roman" w:eastAsia="Times New Roman" w:hAnsi="Times New Roman" w:cs="Times New Roman"/>
-          <w:sz w:val="24"/>
-          <w:szCs w:val="24"/>
-        </w:rPr>
-        <w:t xml:space="preserve">ge </w:t>
+        <w:t xml:space="preserve">With the account logged in, the user will be able to navigate directly to the homepage </w:t>
       </w:r>
     </w:p>
     <w:p>
@@ -1675,15 +1439,7 @@
           <w:sz w:val="24"/>
           <w:szCs w:val="24"/>
         </w:rPr>
-        <w:t>User will be able to enter text through the search bar and be able</w:t>
-      </w:r>
-      <w:r>
-        <w:rPr>
-          <w:rFonts w:ascii="Times New Roman" w:eastAsia="Times New Roman" w:hAnsi="Times New Roman" w:cs="Times New Roman"/>
-          <w:sz w:val="24"/>
-          <w:szCs w:val="24"/>
-        </w:rPr>
-        <w:t xml:space="preserve"> to find the item they entered within the search box</w:t>
+        <w:t>User will be able to enter text through the search bar and be able to find the item they entered within the search box</w:t>
       </w:r>
     </w:p>
     <w:p>
@@ -1772,15 +1528,7 @@
           <w:sz w:val="24"/>
           <w:szCs w:val="24"/>
         </w:rPr>
-        <w:t>After hitting the enter button</w:t>
-      </w:r>
-      <w:r>
-        <w:rPr>
-          <w:rFonts w:ascii="Times New Roman" w:eastAsia="Times New Roman" w:hAnsi="Times New Roman" w:cs="Times New Roman"/>
-          <w:sz w:val="24"/>
-          <w:szCs w:val="24"/>
-        </w:rPr>
-        <w:t xml:space="preserve"> to locate the item the user entered, there will be a list of items related to the users search</w:t>
+        <w:t>After hitting the enter button to locate the item the user entered, there will be a list of items related to the users search</w:t>
       </w:r>
     </w:p>
     <w:p>
@@ -1948,15 +1696,7 @@
           <w:sz w:val="24"/>
           <w:szCs w:val="24"/>
         </w:rPr>
-        <w:t>User will be able to edit the information of an item by typing a new information into some text b</w:t>
-      </w:r>
-      <w:r>
-        <w:rPr>
-          <w:rFonts w:ascii="Times New Roman" w:eastAsia="Times New Roman" w:hAnsi="Times New Roman" w:cs="Times New Roman"/>
-          <w:sz w:val="24"/>
-          <w:szCs w:val="24"/>
-        </w:rPr>
-        <w:t>ox such as product name, quantity, type and price.</w:t>
+        <w:t>User will be able to edit the information of an item by typing a new information into some text box such as product name, quantity, type and price.</w:t>
       </w:r>
     </w:p>
     <w:p>
@@ -2074,15 +1814,7 @@
           <w:sz w:val="24"/>
           <w:szCs w:val="24"/>
         </w:rPr>
-        <w:t>Search</w:t>
-      </w:r>
-      <w:r>
-        <w:rPr>
-          <w:rFonts w:ascii="Times New Roman" w:eastAsia="Times New Roman" w:hAnsi="Times New Roman" w:cs="Times New Roman"/>
-          <w:sz w:val="24"/>
-          <w:szCs w:val="24"/>
-        </w:rPr>
-        <w:t xml:space="preserve"> for the item that needs to be removed</w:t>
+        <w:t>Search for the item that needs to be removed</w:t>
       </w:r>
     </w:p>
     <w:p>
@@ -2187,25 +1919,7 @@
           <w:sz w:val="24"/>
           <w:szCs w:val="24"/>
         </w:rPr>
-        <w:t xml:space="preserve">Locate the item, and next to the item on the side </w:t>
-      </w:r>
-      <w:proofErr w:type="spellStart"/>
-      <w:r>
-        <w:rPr>
-          <w:rFonts w:ascii="Times New Roman" w:eastAsia="Times New Roman" w:hAnsi="Times New Roman" w:cs="Times New Roman"/>
-          <w:sz w:val="24"/>
-          <w:szCs w:val="24"/>
-        </w:rPr>
-        <w:t>their</w:t>
-      </w:r>
-      <w:proofErr w:type="spellEnd"/>
-      <w:r>
-        <w:rPr>
-          <w:rFonts w:ascii="Times New Roman" w:eastAsia="Times New Roman" w:hAnsi="Times New Roman" w:cs="Times New Roman"/>
-          <w:sz w:val="24"/>
-          <w:szCs w:val="24"/>
-        </w:rPr>
-        <w:t xml:space="preserve"> will be a “remove” button</w:t>
+        <w:t>Locate the item, and next to the item on the side their will be a “remove” button</w:t>
       </w:r>
     </w:p>
     <w:p>
@@ -2240,15 +1954,7 @@
           <w:sz w:val="24"/>
           <w:szCs w:val="24"/>
         </w:rPr>
-        <w:t>Click the update b</w:t>
-      </w:r>
-      <w:r>
-        <w:rPr>
-          <w:rFonts w:ascii="Times New Roman" w:eastAsia="Times New Roman" w:hAnsi="Times New Roman" w:cs="Times New Roman"/>
-          <w:sz w:val="24"/>
-          <w:szCs w:val="24"/>
-        </w:rPr>
-        <w:t>utton</w:t>
+        <w:t>Click the update button</w:t>
       </w:r>
     </w:p>
     <w:p>
@@ -2415,15 +2121,7 @@
           <w:sz w:val="24"/>
           <w:szCs w:val="24"/>
         </w:rPr>
-        <w:t>Clic</w:t>
-      </w:r>
-      <w:r>
-        <w:rPr>
-          <w:rFonts w:ascii="Times New Roman" w:eastAsia="Times New Roman" w:hAnsi="Times New Roman" w:cs="Times New Roman"/>
-          <w:sz w:val="24"/>
-          <w:szCs w:val="24"/>
-        </w:rPr>
-        <w:t>k view history button</w:t>
+        <w:t>Click view history button</w:t>
       </w:r>
     </w:p>
     <w:p>
@@ -2596,15 +2294,7 @@
           <w:szCs w:val="24"/>
         </w:rPr>
         <w:lastRenderedPageBreak/>
-        <w:t xml:space="preserve">It should be a Web Application with an user-friendly environment that will be built </w:t>
-      </w:r>
-      <w:r>
-        <w:rPr>
-          <w:rFonts w:ascii="Times New Roman" w:eastAsia="Times New Roman" w:hAnsi="Times New Roman" w:cs="Times New Roman"/>
-          <w:sz w:val="24"/>
-          <w:szCs w:val="24"/>
-        </w:rPr>
-        <w:t>by using React &amp; Material UI, CSS</w:t>
+        <w:t>It should be a Web Application with an user-friendly environment that will be built by using React &amp; Material UI, CSS</w:t>
       </w:r>
     </w:p>
     <w:p>
@@ -2648,15 +2338,7 @@
           <w:sz w:val="24"/>
           <w:szCs w:val="24"/>
         </w:rPr>
-        <w:t>On the dashboard, the user will also se</w:t>
-      </w:r>
-      <w:r>
-        <w:rPr>
-          <w:rFonts w:ascii="Times New Roman" w:eastAsia="Times New Roman" w:hAnsi="Times New Roman" w:cs="Times New Roman"/>
-          <w:sz w:val="24"/>
-          <w:szCs w:val="24"/>
-        </w:rPr>
-        <w:t>e a simple search box with a magnifying-glass button that is displayed on the top middle. Also, search box will be provided on every page to ensure that the user is able to find the content they are looking for.</w:t>
+        <w:t>On the dashboard, the user will also see a simple search box with a magnifying-glass button that is displayed on the top middle. Also, search box will be provided on every page to ensure that the user is able to find the content they are looking for.</w:t>
       </w:r>
     </w:p>
     <w:p>
@@ -2678,15 +2360,7 @@
           <w:sz w:val="24"/>
           <w:szCs w:val="24"/>
         </w:rPr>
-        <w:t xml:space="preserve">Auto-suggest mechanism is provided when the </w:t>
-      </w:r>
-      <w:r>
-        <w:rPr>
-          <w:rFonts w:ascii="Times New Roman" w:eastAsia="Times New Roman" w:hAnsi="Times New Roman" w:cs="Times New Roman"/>
-          <w:sz w:val="24"/>
-          <w:szCs w:val="24"/>
-        </w:rPr>
-        <w:t>user is typing in the search box by predicting what the user trying to look for to speed up the searching process.</w:t>
+        <w:t>Auto-suggest mechanism is provided when the user is typing in the search box by predicting what the user trying to look for to speed up the searching process.</w:t>
       </w:r>
     </w:p>
     <w:p>
@@ -2730,15 +2404,7 @@
           <w:sz w:val="24"/>
           <w:szCs w:val="24"/>
         </w:rPr>
-        <w:t>User is able to edit the quantities of the selec</w:t>
-      </w:r>
-      <w:r>
-        <w:rPr>
-          <w:rFonts w:ascii="Times New Roman" w:eastAsia="Times New Roman" w:hAnsi="Times New Roman" w:cs="Times New Roman"/>
-          <w:sz w:val="24"/>
-          <w:szCs w:val="24"/>
-        </w:rPr>
-        <w:t>ted item by changing the number and then simply clicking the update button.</w:t>
+        <w:t>User is able to edit the quantities of the selected item by changing the number and then simply clicking the update button.</w:t>
       </w:r>
     </w:p>
     <w:p>
@@ -2760,15 +2426,7 @@
           <w:sz w:val="24"/>
           <w:szCs w:val="24"/>
         </w:rPr>
-        <w:t xml:space="preserve"> They should be able to see the pie charts and graphs when the click on the view report button on the web page in order to make stock control and inventory visibly easy, and allow </w:t>
-      </w:r>
-      <w:r>
-        <w:rPr>
-          <w:rFonts w:ascii="Times New Roman" w:eastAsia="Times New Roman" w:hAnsi="Times New Roman" w:cs="Times New Roman"/>
-          <w:sz w:val="24"/>
-          <w:szCs w:val="24"/>
-        </w:rPr>
-        <w:t>the user to quickly see new trends, and help user to easily visualize the flow of the items.</w:t>
+        <w:t xml:space="preserve"> They should be able to see the pie charts and graphs when the click on the view report button on the web page in order to make stock control and inventory visibly easy, and allow the user to quickly see new trends, and help user to easily visualize the flow of the items.</w:t>
       </w:r>
     </w:p>
     <w:p>
@@ -2896,7 +2554,7 @@
           <w:noProof/>
           <w:sz w:val="28"/>
           <w:szCs w:val="28"/>
-          <w:lang w:val="en-US"/>
+          <w:lang w:val="en-US" w:eastAsia="en-US"/>
         </w:rPr>
         <w:drawing>
           <wp:inline distT="114300" distB="114300" distL="114300" distR="114300" wp14:anchorId="5D1C5062" wp14:editId="224496AC">
@@ -2912,7 +2570,7 @@
                     <pic:cNvPicPr preferRelativeResize="0"/>
                   </pic:nvPicPr>
                   <pic:blipFill>
-                    <a:blip r:embed="rId6"/>
+                    <a:blip r:embed="rId7"/>
                     <a:srcRect/>
                     <a:stretch>
                       <a:fillRect/>
@@ -3165,16 +2823,7 @@
           <w:sz w:val="24"/>
           <w:szCs w:val="24"/>
         </w:rPr>
-        <w:t>There will be reports that record the lists  of change of the item</w:t>
-      </w:r>
-      <w:r>
-        <w:rPr>
-          <w:rFonts w:ascii="Times New Roman" w:eastAsia="Times New Roman" w:hAnsi="Times New Roman" w:cs="Times New Roman"/>
-          <w:color w:val="1C1E29"/>
-          <w:sz w:val="24"/>
-          <w:szCs w:val="24"/>
-        </w:rPr>
-        <w:t>.</w:t>
+        <w:t>There will be reports that record the lists  of change of the item.</w:t>
       </w:r>
     </w:p>
     <w:p>
@@ -3312,16 +2961,7 @@
           <w:sz w:val="24"/>
           <w:szCs w:val="24"/>
         </w:rPr>
-        <w:t>This allows users to use search tool in order</w:t>
-      </w:r>
-      <w:r>
-        <w:rPr>
-          <w:rFonts w:ascii="Times New Roman" w:eastAsia="Times New Roman" w:hAnsi="Times New Roman" w:cs="Times New Roman"/>
-          <w:color w:val="1C1E29"/>
-          <w:sz w:val="24"/>
-          <w:szCs w:val="24"/>
-        </w:rPr>
-        <w:t xml:space="preserve"> to find a specific item based on the key term( category)</w:t>
+        <w:t>This allows users to use search tool in order to find a specific item based on the key term( category)</w:t>
       </w:r>
     </w:p>
     <w:p>
@@ -3413,26 +3053,29 @@
           <w:sz w:val="24"/>
           <w:szCs w:val="24"/>
         </w:rPr>
-        <w:t>Each time a user makes a change in the inventory, the system will automatically report the cha</w:t>
-      </w:r>
-      <w:r>
-        <w:rPr>
-          <w:rFonts w:ascii="Times New Roman" w:eastAsia="Times New Roman" w:hAnsi="Times New Roman" w:cs="Times New Roman"/>
-          <w:color w:val="1C1E29"/>
-          <w:sz w:val="24"/>
-          <w:szCs w:val="24"/>
-        </w:rPr>
-        <w:t>nge to the record, so that the users can keep track the change later.</w:t>
-      </w:r>
-    </w:p>
-    <w:p>
-      <w:pPr>
-        <w:spacing w:line="480" w:lineRule="auto"/>
-        <w:rPr>
-          <w:rFonts w:ascii="Times New Roman" w:hAnsi="Times New Roman" w:cs="Times New Roman"/>
-          <w:sz w:val="24"/>
-          <w:szCs w:val="24"/>
-          <w:lang w:val="en-US"/>
+        <w:t>Each time a user makes a change in the inventory, the system will automatically report the change to the record, so that the users can keep track the change later.</w:t>
+      </w:r>
+    </w:p>
+    <w:p>
+      <w:pPr>
+        <w:spacing w:line="480" w:lineRule="auto"/>
+        <w:rPr>
+          <w:rFonts w:ascii="Times New Roman" w:eastAsia="Times New Roman" w:hAnsi="Times New Roman" w:cs="Times New Roman"/>
+          <w:color w:val="1C1E29"/>
+          <w:sz w:val="24"/>
+          <w:szCs w:val="24"/>
+        </w:rPr>
+      </w:pPr>
+    </w:p>
+    <w:p>
+      <w:pPr>
+        <w:spacing w:line="480" w:lineRule="auto"/>
+        <w:rPr>
+          <w:rFonts w:ascii="-webkit-standard" w:hAnsi="-webkit-standard" w:cs="Times New Roman"/>
+          <w:color w:val="000000"/>
+          <w:sz w:val="20"/>
+          <w:szCs w:val="20"/>
+          <w:lang w:val="en-US" w:eastAsia="en-US"/>
         </w:rPr>
       </w:pPr>
       <w:r>
@@ -3443,19 +3086,20 @@
           <w:color w:val="000000"/>
           <w:sz w:val="28"/>
           <w:szCs w:val="28"/>
-          <w:lang w:val="en-US"/>
-        </w:rPr>
-        <w:t>7. Normalization:</w:t>
-      </w:r>
-    </w:p>
-    <w:p>
-      <w:pPr>
-        <w:spacing w:line="480" w:lineRule="auto"/>
-        <w:rPr>
-          <w:rFonts w:ascii="Times New Roman" w:hAnsi="Times New Roman" w:cs="Times New Roman"/>
-          <w:sz w:val="24"/>
-          <w:szCs w:val="24"/>
-          <w:lang w:val="en-US"/>
+          <w:lang w:val="en-US" w:eastAsia="en-US"/>
+        </w:rPr>
+        <w:t>6. ER Diagram to Schemas:</w:t>
+      </w:r>
+    </w:p>
+    <w:p>
+      <w:pPr>
+        <w:spacing w:line="480" w:lineRule="auto"/>
+        <w:rPr>
+          <w:rFonts w:ascii="-webkit-standard" w:hAnsi="-webkit-standard" w:cs="Times New Roman"/>
+          <w:color w:val="000000"/>
+          <w:sz w:val="20"/>
+          <w:szCs w:val="20"/>
+          <w:lang w:val="en-US" w:eastAsia="en-US"/>
         </w:rPr>
       </w:pPr>
       <w:r>
@@ -3466,29 +3110,20 @@
           <w:color w:val="000000"/>
           <w:sz w:val="24"/>
           <w:szCs w:val="24"/>
-          <w:lang w:val="en-US"/>
-        </w:rPr>
-        <w:t xml:space="preserve">Relationship tables that are already in BCNF: </w:t>
-      </w:r>
-      <w:r>
-        <w:rPr>
-          <w:rFonts w:ascii="Times New Roman" w:hAnsi="Times New Roman" w:cs="Times New Roman"/>
-          <w:color w:val="000000"/>
-          <w:sz w:val="24"/>
-          <w:szCs w:val="24"/>
-          <w:lang w:val="en-US"/>
-        </w:rPr>
-        <w:t>Has, manage, sort, search, view, record</w:t>
-      </w:r>
-    </w:p>
-    <w:p>
-      <w:pPr>
-        <w:spacing w:line="480" w:lineRule="auto"/>
-        <w:rPr>
-          <w:rFonts w:ascii="Times New Roman" w:hAnsi="Times New Roman" w:cs="Times New Roman"/>
-          <w:sz w:val="24"/>
-          <w:szCs w:val="24"/>
-          <w:lang w:val="en-US"/>
+          <w:lang w:val="en-US" w:eastAsia="en-US"/>
+        </w:rPr>
+        <w:t>I. Schemas for Non-Weak Entity Sets:</w:t>
+      </w:r>
+    </w:p>
+    <w:p>
+      <w:pPr>
+        <w:spacing w:line="480" w:lineRule="auto"/>
+        <w:rPr>
+          <w:rFonts w:ascii="-webkit-standard" w:hAnsi="-webkit-standard" w:cs="Times New Roman"/>
+          <w:color w:val="000000"/>
+          <w:sz w:val="20"/>
+          <w:szCs w:val="20"/>
+          <w:lang w:val="en-US" w:eastAsia="en-US"/>
         </w:rPr>
       </w:pPr>
       <w:r>
@@ -3499,22 +3134,10 @@
           <w:color w:val="000000"/>
           <w:sz w:val="24"/>
           <w:szCs w:val="24"/>
-          <w:lang w:val="en-US"/>
-        </w:rPr>
-        <w:t>Functional Dependencies (all tables are in BCNF):</w:t>
-      </w:r>
-    </w:p>
-    <w:p>
-      <w:pPr>
-        <w:spacing w:line="480" w:lineRule="auto"/>
-        <w:ind w:firstLine="720"/>
-        <w:rPr>
-          <w:rFonts w:ascii="Times New Roman" w:hAnsi="Times New Roman" w:cs="Times New Roman"/>
-          <w:sz w:val="24"/>
-          <w:szCs w:val="24"/>
-          <w:lang w:val="en-US"/>
-        </w:rPr>
-      </w:pPr>
+          <w:lang w:val="en-US" w:eastAsia="en-US"/>
+        </w:rPr>
+        <w:tab/>
+      </w:r>
       <w:proofErr w:type="gramStart"/>
       <w:r>
         <w:rPr>
@@ -3522,7 +3145,7 @@
           <w:color w:val="000000"/>
           <w:sz w:val="24"/>
           <w:szCs w:val="24"/>
-          <w:lang w:val="en-US"/>
+          <w:lang w:val="en-US" w:eastAsia="en-US"/>
         </w:rPr>
         <w:t>Employees(</w:t>
       </w:r>
@@ -3535,7 +3158,7 @@
           <w:sz w:val="24"/>
           <w:szCs w:val="24"/>
           <w:u w:val="single"/>
-          <w:lang w:val="en-US"/>
+          <w:lang w:val="en-US" w:eastAsia="en-US"/>
         </w:rPr>
         <w:t>EmpID</w:t>
       </w:r>
@@ -3546,7 +3169,7 @@
           <w:color w:val="000000"/>
           <w:sz w:val="24"/>
           <w:szCs w:val="24"/>
-          <w:lang w:val="en-US"/>
+          <w:lang w:val="en-US" w:eastAsia="en-US"/>
         </w:rPr>
         <w:t xml:space="preserve">, </w:t>
       </w:r>
@@ -3557,7 +3180,7 @@
           <w:color w:val="000000"/>
           <w:sz w:val="24"/>
           <w:szCs w:val="24"/>
-          <w:lang w:val="en-US"/>
+          <w:lang w:val="en-US" w:eastAsia="en-US"/>
         </w:rPr>
         <w:t>EmpName</w:t>
       </w:r>
@@ -3568,7 +3191,7 @@
           <w:color w:val="000000"/>
           <w:sz w:val="24"/>
           <w:szCs w:val="24"/>
-          <w:lang w:val="en-US"/>
+          <w:lang w:val="en-US" w:eastAsia="en-US"/>
         </w:rPr>
         <w:t>)</w:t>
       </w:r>
@@ -3577,19 +3200,20 @@
       <w:pPr>
         <w:spacing w:line="480" w:lineRule="auto"/>
         <w:rPr>
-          <w:rFonts w:ascii="Times New Roman" w:hAnsi="Times New Roman" w:cs="Times New Roman"/>
-          <w:sz w:val="24"/>
-          <w:szCs w:val="24"/>
-          <w:lang w:val="en-US"/>
-        </w:rPr>
-      </w:pPr>
-      <w:r>
-        <w:rPr>
-          <w:rFonts w:ascii="Times New Roman" w:hAnsi="Times New Roman" w:cs="Times New Roman"/>
-          <w:color w:val="000000"/>
-          <w:sz w:val="24"/>
-          <w:szCs w:val="24"/>
-          <w:lang w:val="en-US"/>
+          <w:rFonts w:ascii="-webkit-standard" w:hAnsi="-webkit-standard" w:cs="Times New Roman"/>
+          <w:color w:val="000000"/>
+          <w:sz w:val="20"/>
+          <w:szCs w:val="20"/>
+          <w:lang w:val="en-US" w:eastAsia="en-US"/>
+        </w:rPr>
+      </w:pPr>
+      <w:r>
+        <w:rPr>
+          <w:rFonts w:ascii="Times New Roman" w:hAnsi="Times New Roman" w:cs="Times New Roman"/>
+          <w:color w:val="000000"/>
+          <w:sz w:val="24"/>
+          <w:szCs w:val="24"/>
+          <w:lang w:val="en-US" w:eastAsia="en-US"/>
         </w:rPr>
         <w:tab/>
       </w:r>
@@ -3600,7 +3224,7 @@
           <w:color w:val="000000"/>
           <w:sz w:val="24"/>
           <w:szCs w:val="24"/>
-          <w:lang w:val="en-US"/>
+          <w:lang w:val="en-US" w:eastAsia="en-US"/>
         </w:rPr>
         <w:t>Accounts(</w:t>
       </w:r>
@@ -3611,7 +3235,7 @@
           <w:color w:val="000000"/>
           <w:sz w:val="24"/>
           <w:szCs w:val="24"/>
-          <w:lang w:val="en-US"/>
+          <w:lang w:val="en-US" w:eastAsia="en-US"/>
         </w:rPr>
         <w:t xml:space="preserve">Username, Password, </w:t>
       </w:r>
@@ -3623,7 +3247,7 @@
           <w:sz w:val="24"/>
           <w:szCs w:val="24"/>
           <w:u w:val="single"/>
-          <w:lang w:val="en-US"/>
+          <w:lang w:val="en-US" w:eastAsia="en-US"/>
         </w:rPr>
         <w:t>userID</w:t>
       </w:r>
@@ -3634,7 +3258,7 @@
           <w:color w:val="000000"/>
           <w:sz w:val="24"/>
           <w:szCs w:val="24"/>
-          <w:lang w:val="en-US"/>
+          <w:lang w:val="en-US" w:eastAsia="en-US"/>
         </w:rPr>
         <w:t>)</w:t>
       </w:r>
@@ -3643,19 +3267,20 @@
       <w:pPr>
         <w:spacing w:line="480" w:lineRule="auto"/>
         <w:rPr>
-          <w:rFonts w:ascii="Times New Roman" w:hAnsi="Times New Roman" w:cs="Times New Roman"/>
-          <w:sz w:val="24"/>
-          <w:szCs w:val="24"/>
-          <w:lang w:val="en-US"/>
-        </w:rPr>
-      </w:pPr>
-      <w:r>
-        <w:rPr>
-          <w:rFonts w:ascii="Times New Roman" w:hAnsi="Times New Roman" w:cs="Times New Roman"/>
-          <w:color w:val="000000"/>
-          <w:sz w:val="24"/>
-          <w:szCs w:val="24"/>
-          <w:lang w:val="en-US"/>
+          <w:rFonts w:ascii="-webkit-standard" w:hAnsi="-webkit-standard" w:cs="Times New Roman"/>
+          <w:color w:val="000000"/>
+          <w:sz w:val="20"/>
+          <w:szCs w:val="20"/>
+          <w:lang w:val="en-US" w:eastAsia="en-US"/>
+        </w:rPr>
+      </w:pPr>
+      <w:r>
+        <w:rPr>
+          <w:rFonts w:ascii="Times New Roman" w:hAnsi="Times New Roman" w:cs="Times New Roman"/>
+          <w:color w:val="000000"/>
+          <w:sz w:val="24"/>
+          <w:szCs w:val="24"/>
+          <w:lang w:val="en-US" w:eastAsia="en-US"/>
         </w:rPr>
         <w:tab/>
       </w:r>
@@ -3666,7 +3291,7 @@
           <w:color w:val="000000"/>
           <w:sz w:val="24"/>
           <w:szCs w:val="24"/>
-          <w:lang w:val="en-US"/>
+          <w:lang w:val="en-US" w:eastAsia="en-US"/>
         </w:rPr>
         <w:t>History(</w:t>
       </w:r>
@@ -3678,7 +3303,7 @@
           <w:sz w:val="24"/>
           <w:szCs w:val="24"/>
           <w:u w:val="single"/>
-          <w:lang w:val="en-US"/>
+          <w:lang w:val="en-US" w:eastAsia="en-US"/>
         </w:rPr>
         <w:t>ID</w:t>
       </w:r>
@@ -3688,7 +3313,7 @@
           <w:color w:val="000000"/>
           <w:sz w:val="24"/>
           <w:szCs w:val="24"/>
-          <w:lang w:val="en-US"/>
+          <w:lang w:val="en-US" w:eastAsia="en-US"/>
         </w:rPr>
         <w:t xml:space="preserve">, Event, </w:t>
       </w:r>
@@ -3699,7 +3324,7 @@
           <w:color w:val="000000"/>
           <w:sz w:val="24"/>
           <w:szCs w:val="24"/>
-          <w:lang w:val="en-US"/>
+          <w:lang w:val="en-US" w:eastAsia="en-US"/>
         </w:rPr>
         <w:t>pId</w:t>
       </w:r>
@@ -3710,7 +3335,7 @@
           <w:color w:val="000000"/>
           <w:sz w:val="24"/>
           <w:szCs w:val="24"/>
-          <w:lang w:val="en-US"/>
+          <w:lang w:val="en-US" w:eastAsia="en-US"/>
         </w:rPr>
         <w:t xml:space="preserve">, </w:t>
       </w:r>
@@ -3721,7 +3346,7 @@
           <w:color w:val="000000"/>
           <w:sz w:val="24"/>
           <w:szCs w:val="24"/>
-          <w:lang w:val="en-US"/>
+          <w:lang w:val="en-US" w:eastAsia="en-US"/>
         </w:rPr>
         <w:t>pName</w:t>
       </w:r>
@@ -3732,7 +3357,7 @@
           <w:color w:val="000000"/>
           <w:sz w:val="24"/>
           <w:szCs w:val="24"/>
-          <w:lang w:val="en-US"/>
+          <w:lang w:val="en-US" w:eastAsia="en-US"/>
         </w:rPr>
         <w:t>, Date)</w:t>
       </w:r>
@@ -3741,19 +3366,20 @@
       <w:pPr>
         <w:spacing w:line="480" w:lineRule="auto"/>
         <w:rPr>
-          <w:rFonts w:ascii="Times New Roman" w:hAnsi="Times New Roman" w:cs="Times New Roman"/>
-          <w:sz w:val="24"/>
-          <w:szCs w:val="24"/>
-          <w:lang w:val="en-US"/>
-        </w:rPr>
-      </w:pPr>
-      <w:r>
-        <w:rPr>
-          <w:rFonts w:ascii="Times New Roman" w:hAnsi="Times New Roman" w:cs="Times New Roman"/>
-          <w:color w:val="000000"/>
-          <w:sz w:val="24"/>
-          <w:szCs w:val="24"/>
-          <w:lang w:val="en-US"/>
+          <w:rFonts w:ascii="-webkit-standard" w:hAnsi="-webkit-standard" w:cs="Times New Roman"/>
+          <w:color w:val="000000"/>
+          <w:sz w:val="20"/>
+          <w:szCs w:val="20"/>
+          <w:lang w:val="en-US" w:eastAsia="en-US"/>
+        </w:rPr>
+      </w:pPr>
+      <w:r>
+        <w:rPr>
+          <w:rFonts w:ascii="Times New Roman" w:hAnsi="Times New Roman" w:cs="Times New Roman"/>
+          <w:color w:val="000000"/>
+          <w:sz w:val="24"/>
+          <w:szCs w:val="24"/>
+          <w:lang w:val="en-US" w:eastAsia="en-US"/>
         </w:rPr>
         <w:lastRenderedPageBreak/>
         <w:tab/>
@@ -3765,7 +3391,7 @@
           <w:color w:val="000000"/>
           <w:sz w:val="24"/>
           <w:szCs w:val="24"/>
-          <w:lang w:val="en-US"/>
+          <w:lang w:val="en-US" w:eastAsia="en-US"/>
         </w:rPr>
         <w:t>Products(</w:t>
       </w:r>
@@ -3776,7 +3402,7 @@
           <w:color w:val="000000"/>
           <w:sz w:val="24"/>
           <w:szCs w:val="24"/>
-          <w:lang w:val="en-US"/>
+          <w:lang w:val="en-US" w:eastAsia="en-US"/>
         </w:rPr>
         <w:t xml:space="preserve">Quantity, </w:t>
       </w:r>
@@ -3788,7 +3414,7 @@
           <w:sz w:val="24"/>
           <w:szCs w:val="24"/>
           <w:u w:val="single"/>
-          <w:lang w:val="en-US"/>
+          <w:lang w:val="en-US" w:eastAsia="en-US"/>
         </w:rPr>
         <w:t>pId</w:t>
       </w:r>
@@ -3799,7 +3425,7 @@
           <w:color w:val="000000"/>
           <w:sz w:val="24"/>
           <w:szCs w:val="24"/>
-          <w:lang w:val="en-US"/>
+          <w:lang w:val="en-US" w:eastAsia="en-US"/>
         </w:rPr>
         <w:t xml:space="preserve">, Price, </w:t>
       </w:r>
@@ -3810,7 +3436,7 @@
           <w:color w:val="000000"/>
           <w:sz w:val="24"/>
           <w:szCs w:val="24"/>
-          <w:lang w:val="en-US"/>
+          <w:lang w:val="en-US" w:eastAsia="en-US"/>
         </w:rPr>
         <w:t>pName</w:t>
       </w:r>
@@ -3821,7 +3447,7 @@
           <w:color w:val="000000"/>
           <w:sz w:val="24"/>
           <w:szCs w:val="24"/>
-          <w:lang w:val="en-US"/>
+          <w:lang w:val="en-US" w:eastAsia="en-US"/>
         </w:rPr>
         <w:t>, Type)</w:t>
       </w:r>
@@ -3830,10 +3456,11 @@
       <w:pPr>
         <w:spacing w:line="480" w:lineRule="auto"/>
         <w:rPr>
-          <w:rFonts w:ascii="Times New Roman" w:hAnsi="Times New Roman" w:cs="Times New Roman"/>
-          <w:sz w:val="24"/>
-          <w:szCs w:val="24"/>
-          <w:lang w:val="en-US"/>
+          <w:rFonts w:ascii="-webkit-standard" w:hAnsi="-webkit-standard" w:cs="Times New Roman"/>
+          <w:color w:val="000000"/>
+          <w:sz w:val="20"/>
+          <w:szCs w:val="20"/>
+          <w:lang w:val="en-US" w:eastAsia="en-US"/>
         </w:rPr>
       </w:pPr>
       <w:r>
@@ -3842,10 +3469,876 @@
           <w:b/>
           <w:bCs/>
           <w:color w:val="000000"/>
+          <w:sz w:val="24"/>
+          <w:szCs w:val="24"/>
+          <w:lang w:val="en-US" w:eastAsia="en-US"/>
+        </w:rPr>
+        <w:t>II. Schemas for Non-Supporting Relationships:</w:t>
+      </w:r>
+    </w:p>
+    <w:p>
+      <w:pPr>
+        <w:spacing w:line="480" w:lineRule="auto"/>
+        <w:ind w:firstLine="720"/>
+        <w:rPr>
+          <w:rFonts w:ascii="-webkit-standard" w:hAnsi="-webkit-standard" w:cs="Times New Roman"/>
+          <w:color w:val="000000"/>
+          <w:sz w:val="20"/>
+          <w:szCs w:val="20"/>
+          <w:lang w:val="en-US" w:eastAsia="en-US"/>
+        </w:rPr>
+      </w:pPr>
+      <w:proofErr w:type="gramStart"/>
+      <w:r>
+        <w:rPr>
+          <w:rFonts w:ascii="Times New Roman" w:hAnsi="Times New Roman" w:cs="Times New Roman"/>
+          <w:color w:val="000000"/>
+          <w:sz w:val="24"/>
+          <w:szCs w:val="24"/>
+          <w:lang w:val="en-US" w:eastAsia="en-US"/>
+        </w:rPr>
+        <w:t>Has(</w:t>
+      </w:r>
+      <w:proofErr w:type="spellStart"/>
+      <w:proofErr w:type="gramEnd"/>
+      <w:r>
+        <w:rPr>
+          <w:rFonts w:ascii="Times New Roman" w:hAnsi="Times New Roman" w:cs="Times New Roman"/>
+          <w:color w:val="000000"/>
+          <w:sz w:val="24"/>
+          <w:szCs w:val="24"/>
+          <w:u w:val="single"/>
+          <w:lang w:val="en-US" w:eastAsia="en-US"/>
+        </w:rPr>
+        <w:t>EmpIDs</w:t>
+      </w:r>
+      <w:proofErr w:type="spellEnd"/>
+      <w:r>
+        <w:rPr>
+          <w:rFonts w:ascii="Times New Roman" w:hAnsi="Times New Roman" w:cs="Times New Roman"/>
+          <w:color w:val="000000"/>
+          <w:sz w:val="24"/>
+          <w:szCs w:val="24"/>
+          <w:lang w:val="en-US" w:eastAsia="en-US"/>
+        </w:rPr>
+        <w:t xml:space="preserve">, </w:t>
+      </w:r>
+      <w:proofErr w:type="spellStart"/>
+      <w:r>
+        <w:rPr>
+          <w:rFonts w:ascii="Times New Roman" w:hAnsi="Times New Roman" w:cs="Times New Roman"/>
+          <w:color w:val="000000"/>
+          <w:sz w:val="24"/>
+          <w:szCs w:val="24"/>
+          <w:u w:val="single"/>
+          <w:lang w:val="en-US" w:eastAsia="en-US"/>
+        </w:rPr>
+        <w:t>userID</w:t>
+      </w:r>
+      <w:proofErr w:type="spellEnd"/>
+      <w:r>
+        <w:rPr>
+          <w:rFonts w:ascii="Times New Roman" w:hAnsi="Times New Roman" w:cs="Times New Roman"/>
+          <w:color w:val="000000"/>
+          <w:sz w:val="24"/>
+          <w:szCs w:val="24"/>
+          <w:lang w:val="en-US" w:eastAsia="en-US"/>
+        </w:rPr>
+        <w:t>)</w:t>
+      </w:r>
+    </w:p>
+    <w:p>
+      <w:pPr>
+        <w:spacing w:line="480" w:lineRule="auto"/>
+        <w:ind w:firstLine="720"/>
+        <w:rPr>
+          <w:rFonts w:ascii="-webkit-standard" w:hAnsi="-webkit-standard" w:cs="Times New Roman"/>
+          <w:color w:val="000000"/>
+          <w:sz w:val="20"/>
+          <w:szCs w:val="20"/>
+          <w:lang w:val="en-US" w:eastAsia="en-US"/>
+        </w:rPr>
+      </w:pPr>
+      <w:proofErr w:type="gramStart"/>
+      <w:r>
+        <w:rPr>
+          <w:rFonts w:ascii="Times New Roman" w:hAnsi="Times New Roman" w:cs="Times New Roman"/>
+          <w:color w:val="000000"/>
+          <w:sz w:val="24"/>
+          <w:szCs w:val="24"/>
+          <w:lang w:val="en-US" w:eastAsia="en-US"/>
+        </w:rPr>
+        <w:t>Manage(</w:t>
+      </w:r>
+      <w:proofErr w:type="spellStart"/>
+      <w:proofErr w:type="gramEnd"/>
+      <w:r>
+        <w:rPr>
+          <w:rFonts w:ascii="Times New Roman" w:hAnsi="Times New Roman" w:cs="Times New Roman"/>
+          <w:color w:val="000000"/>
+          <w:sz w:val="24"/>
+          <w:szCs w:val="24"/>
+          <w:u w:val="single"/>
+          <w:lang w:val="en-US" w:eastAsia="en-US"/>
+        </w:rPr>
+        <w:t>userID</w:t>
+      </w:r>
+      <w:proofErr w:type="spellEnd"/>
+      <w:r>
+        <w:rPr>
+          <w:rFonts w:ascii="Times New Roman" w:hAnsi="Times New Roman" w:cs="Times New Roman"/>
+          <w:color w:val="000000"/>
+          <w:sz w:val="24"/>
+          <w:szCs w:val="24"/>
+          <w:lang w:val="en-US" w:eastAsia="en-US"/>
+        </w:rPr>
+        <w:t xml:space="preserve">, </w:t>
+      </w:r>
+      <w:proofErr w:type="spellStart"/>
+      <w:r>
+        <w:rPr>
+          <w:rFonts w:ascii="Times New Roman" w:hAnsi="Times New Roman" w:cs="Times New Roman"/>
+          <w:color w:val="000000"/>
+          <w:sz w:val="24"/>
+          <w:szCs w:val="24"/>
+          <w:u w:val="single"/>
+          <w:lang w:val="en-US" w:eastAsia="en-US"/>
+        </w:rPr>
+        <w:t>pId</w:t>
+      </w:r>
+      <w:proofErr w:type="spellEnd"/>
+      <w:r>
+        <w:rPr>
+          <w:rFonts w:ascii="Times New Roman" w:hAnsi="Times New Roman" w:cs="Times New Roman"/>
+          <w:color w:val="000000"/>
+          <w:sz w:val="24"/>
+          <w:szCs w:val="24"/>
+          <w:lang w:val="en-US" w:eastAsia="en-US"/>
+        </w:rPr>
+        <w:t>)</w:t>
+      </w:r>
+    </w:p>
+    <w:p>
+      <w:pPr>
+        <w:spacing w:line="480" w:lineRule="auto"/>
+        <w:ind w:firstLine="720"/>
+        <w:rPr>
+          <w:rFonts w:ascii="-webkit-standard" w:hAnsi="-webkit-standard" w:cs="Times New Roman"/>
+          <w:color w:val="000000"/>
+          <w:sz w:val="20"/>
+          <w:szCs w:val="20"/>
+          <w:lang w:val="en-US" w:eastAsia="en-US"/>
+        </w:rPr>
+      </w:pPr>
+      <w:proofErr w:type="gramStart"/>
+      <w:r>
+        <w:rPr>
+          <w:rFonts w:ascii="Times New Roman" w:hAnsi="Times New Roman" w:cs="Times New Roman"/>
+          <w:color w:val="000000"/>
+          <w:sz w:val="24"/>
+          <w:szCs w:val="24"/>
+          <w:lang w:val="en-US" w:eastAsia="en-US"/>
+        </w:rPr>
+        <w:t>View(</w:t>
+      </w:r>
+      <w:proofErr w:type="spellStart"/>
+      <w:proofErr w:type="gramEnd"/>
+      <w:r>
+        <w:rPr>
+          <w:rFonts w:ascii="Times New Roman" w:hAnsi="Times New Roman" w:cs="Times New Roman"/>
+          <w:color w:val="000000"/>
+          <w:sz w:val="24"/>
+          <w:szCs w:val="24"/>
+          <w:u w:val="single"/>
+          <w:lang w:val="en-US" w:eastAsia="en-US"/>
+        </w:rPr>
+        <w:t>userID</w:t>
+      </w:r>
+      <w:proofErr w:type="spellEnd"/>
+      <w:r>
+        <w:rPr>
+          <w:rFonts w:ascii="Times New Roman" w:hAnsi="Times New Roman" w:cs="Times New Roman"/>
+          <w:color w:val="000000"/>
+          <w:sz w:val="24"/>
+          <w:szCs w:val="24"/>
+          <w:lang w:val="en-US" w:eastAsia="en-US"/>
+        </w:rPr>
+        <w:t xml:space="preserve">, </w:t>
+      </w:r>
+      <w:proofErr w:type="spellStart"/>
+      <w:r>
+        <w:rPr>
+          <w:rFonts w:ascii="Times New Roman" w:hAnsi="Times New Roman" w:cs="Times New Roman"/>
+          <w:color w:val="000000"/>
+          <w:sz w:val="24"/>
+          <w:szCs w:val="24"/>
+          <w:u w:val="single"/>
+          <w:lang w:val="en-US" w:eastAsia="en-US"/>
+        </w:rPr>
+        <w:t>pId</w:t>
+      </w:r>
+      <w:proofErr w:type="spellEnd"/>
+      <w:r>
+        <w:rPr>
+          <w:rFonts w:ascii="Times New Roman" w:hAnsi="Times New Roman" w:cs="Times New Roman"/>
+          <w:color w:val="000000"/>
+          <w:sz w:val="24"/>
+          <w:szCs w:val="24"/>
+          <w:lang w:val="en-US" w:eastAsia="en-US"/>
+        </w:rPr>
+        <w:t>)</w:t>
+      </w:r>
+    </w:p>
+    <w:p>
+      <w:pPr>
+        <w:spacing w:line="480" w:lineRule="auto"/>
+        <w:ind w:firstLine="720"/>
+        <w:rPr>
+          <w:rFonts w:ascii="-webkit-standard" w:hAnsi="-webkit-standard" w:cs="Times New Roman"/>
+          <w:color w:val="000000"/>
+          <w:sz w:val="20"/>
+          <w:szCs w:val="20"/>
+          <w:lang w:val="en-US" w:eastAsia="en-US"/>
+        </w:rPr>
+      </w:pPr>
+      <w:proofErr w:type="gramStart"/>
+      <w:r>
+        <w:rPr>
+          <w:rFonts w:ascii="Times New Roman" w:hAnsi="Times New Roman" w:cs="Times New Roman"/>
+          <w:color w:val="000000"/>
+          <w:sz w:val="24"/>
+          <w:szCs w:val="24"/>
+          <w:lang w:val="en-US" w:eastAsia="en-US"/>
+        </w:rPr>
+        <w:t>Search(</w:t>
+      </w:r>
+      <w:proofErr w:type="spellStart"/>
+      <w:proofErr w:type="gramEnd"/>
+      <w:r>
+        <w:rPr>
+          <w:rFonts w:ascii="Times New Roman" w:hAnsi="Times New Roman" w:cs="Times New Roman"/>
+          <w:color w:val="000000"/>
+          <w:sz w:val="24"/>
+          <w:szCs w:val="24"/>
+          <w:u w:val="single"/>
+          <w:lang w:val="en-US" w:eastAsia="en-US"/>
+        </w:rPr>
+        <w:t>userID</w:t>
+      </w:r>
+      <w:proofErr w:type="spellEnd"/>
+      <w:r>
+        <w:rPr>
+          <w:rFonts w:ascii="Times New Roman" w:hAnsi="Times New Roman" w:cs="Times New Roman"/>
+          <w:color w:val="000000"/>
+          <w:sz w:val="24"/>
+          <w:szCs w:val="24"/>
+          <w:lang w:val="en-US" w:eastAsia="en-US"/>
+        </w:rPr>
+        <w:t xml:space="preserve">, </w:t>
+      </w:r>
+      <w:proofErr w:type="spellStart"/>
+      <w:r>
+        <w:rPr>
+          <w:rFonts w:ascii="Times New Roman" w:hAnsi="Times New Roman" w:cs="Times New Roman"/>
+          <w:color w:val="000000"/>
+          <w:sz w:val="24"/>
+          <w:szCs w:val="24"/>
+          <w:u w:val="single"/>
+          <w:lang w:val="en-US" w:eastAsia="en-US"/>
+        </w:rPr>
+        <w:t>pId</w:t>
+      </w:r>
+      <w:proofErr w:type="spellEnd"/>
+      <w:r>
+        <w:rPr>
+          <w:rFonts w:ascii="Times New Roman" w:hAnsi="Times New Roman" w:cs="Times New Roman"/>
+          <w:color w:val="000000"/>
+          <w:sz w:val="24"/>
+          <w:szCs w:val="24"/>
+          <w:lang w:val="en-US" w:eastAsia="en-US"/>
+        </w:rPr>
+        <w:t>, Key term)</w:t>
+      </w:r>
+    </w:p>
+    <w:p>
+      <w:pPr>
+        <w:spacing w:line="480" w:lineRule="auto"/>
+        <w:ind w:firstLine="720"/>
+        <w:rPr>
+          <w:rFonts w:ascii="-webkit-standard" w:hAnsi="-webkit-standard" w:cs="Times New Roman"/>
+          <w:color w:val="000000"/>
+          <w:sz w:val="20"/>
+          <w:szCs w:val="20"/>
+          <w:lang w:val="en-US" w:eastAsia="en-US"/>
+        </w:rPr>
+      </w:pPr>
+      <w:proofErr w:type="gramStart"/>
+      <w:r>
+        <w:rPr>
+          <w:rFonts w:ascii="Times New Roman" w:hAnsi="Times New Roman" w:cs="Times New Roman"/>
+          <w:color w:val="000000"/>
+          <w:sz w:val="24"/>
+          <w:szCs w:val="24"/>
+          <w:lang w:val="en-US" w:eastAsia="en-US"/>
+        </w:rPr>
+        <w:t>Sort(</w:t>
+      </w:r>
+      <w:proofErr w:type="spellStart"/>
+      <w:proofErr w:type="gramEnd"/>
+      <w:r>
+        <w:rPr>
+          <w:rFonts w:ascii="Times New Roman" w:hAnsi="Times New Roman" w:cs="Times New Roman"/>
+          <w:color w:val="000000"/>
+          <w:sz w:val="24"/>
+          <w:szCs w:val="24"/>
+          <w:u w:val="single"/>
+          <w:lang w:val="en-US" w:eastAsia="en-US"/>
+        </w:rPr>
+        <w:t>pId</w:t>
+      </w:r>
+      <w:proofErr w:type="spellEnd"/>
+      <w:r>
+        <w:rPr>
+          <w:rFonts w:ascii="Times New Roman" w:hAnsi="Times New Roman" w:cs="Times New Roman"/>
+          <w:color w:val="000000"/>
+          <w:sz w:val="24"/>
+          <w:szCs w:val="24"/>
+          <w:lang w:val="en-US" w:eastAsia="en-US"/>
+        </w:rPr>
+        <w:t xml:space="preserve">, </w:t>
+      </w:r>
+      <w:proofErr w:type="spellStart"/>
+      <w:r>
+        <w:rPr>
+          <w:rFonts w:ascii="Times New Roman" w:hAnsi="Times New Roman" w:cs="Times New Roman"/>
+          <w:color w:val="000000"/>
+          <w:sz w:val="24"/>
+          <w:szCs w:val="24"/>
+          <w:u w:val="single"/>
+          <w:lang w:val="en-US" w:eastAsia="en-US"/>
+        </w:rPr>
+        <w:t>userID</w:t>
+      </w:r>
+      <w:proofErr w:type="spellEnd"/>
+      <w:r>
+        <w:rPr>
+          <w:rFonts w:ascii="Times New Roman" w:hAnsi="Times New Roman" w:cs="Times New Roman"/>
+          <w:color w:val="000000"/>
+          <w:sz w:val="24"/>
+          <w:szCs w:val="24"/>
+          <w:lang w:val="en-US" w:eastAsia="en-US"/>
+        </w:rPr>
+        <w:t>)</w:t>
+      </w:r>
+    </w:p>
+    <w:p>
+      <w:pPr>
+        <w:spacing w:line="240" w:lineRule="auto"/>
+        <w:rPr>
+          <w:rFonts w:ascii="Times New Roman" w:eastAsia="Times New Roman" w:hAnsi="Times New Roman" w:cs="Times New Roman"/>
+          <w:sz w:val="20"/>
+          <w:szCs w:val="20"/>
+          <w:lang w:val="en-US" w:eastAsia="en-US"/>
+        </w:rPr>
+      </w:pPr>
+      <w:r>
+        <w:rPr>
+          <w:rFonts w:ascii="Times New Roman" w:eastAsia="Times New Roman" w:hAnsi="Times New Roman" w:cs="Times New Roman"/>
+          <w:color w:val="000000"/>
+          <w:sz w:val="24"/>
+          <w:szCs w:val="24"/>
+          <w:lang w:val="en-US" w:eastAsia="en-US"/>
+        </w:rPr>
+        <w:tab/>
+      </w:r>
+      <w:proofErr w:type="gramStart"/>
+      <w:r>
+        <w:rPr>
+          <w:rFonts w:ascii="Times New Roman" w:eastAsia="Times New Roman" w:hAnsi="Times New Roman" w:cs="Times New Roman"/>
+          <w:color w:val="000000"/>
+          <w:sz w:val="24"/>
+          <w:szCs w:val="24"/>
+          <w:lang w:val="en-US" w:eastAsia="en-US"/>
+        </w:rPr>
+        <w:t>Record(</w:t>
+      </w:r>
+      <w:proofErr w:type="gramEnd"/>
+      <w:r>
+        <w:rPr>
+          <w:rFonts w:ascii="Times New Roman" w:eastAsia="Times New Roman" w:hAnsi="Times New Roman" w:cs="Times New Roman"/>
+          <w:color w:val="000000"/>
+          <w:sz w:val="24"/>
+          <w:szCs w:val="24"/>
+          <w:u w:val="single"/>
+          <w:lang w:val="en-US" w:eastAsia="en-US"/>
+        </w:rPr>
+        <w:t>Id</w:t>
+      </w:r>
+      <w:r>
+        <w:rPr>
+          <w:rFonts w:ascii="Times New Roman" w:eastAsia="Times New Roman" w:hAnsi="Times New Roman" w:cs="Times New Roman"/>
+          <w:color w:val="000000"/>
+          <w:sz w:val="24"/>
+          <w:szCs w:val="24"/>
+          <w:lang w:val="en-US" w:eastAsia="en-US"/>
+        </w:rPr>
+        <w:t xml:space="preserve">, </w:t>
+      </w:r>
+      <w:proofErr w:type="spellStart"/>
+      <w:r>
+        <w:rPr>
+          <w:rFonts w:ascii="Times New Roman" w:eastAsia="Times New Roman" w:hAnsi="Times New Roman" w:cs="Times New Roman"/>
+          <w:color w:val="000000"/>
+          <w:sz w:val="24"/>
+          <w:szCs w:val="24"/>
+          <w:u w:val="single"/>
+          <w:lang w:val="en-US" w:eastAsia="en-US"/>
+        </w:rPr>
+        <w:t>pId</w:t>
+      </w:r>
+      <w:proofErr w:type="spellEnd"/>
+      <w:r>
+        <w:rPr>
+          <w:rFonts w:ascii="Times New Roman" w:eastAsia="Times New Roman" w:hAnsi="Times New Roman" w:cs="Times New Roman"/>
+          <w:color w:val="000000"/>
+          <w:sz w:val="24"/>
+          <w:szCs w:val="24"/>
+          <w:lang w:val="en-US" w:eastAsia="en-US"/>
+        </w:rPr>
+        <w:t>)</w:t>
+      </w:r>
+    </w:p>
+    <w:p>
+      <w:pPr>
+        <w:spacing w:line="480" w:lineRule="auto"/>
+        <w:rPr>
+          <w:rFonts w:ascii="Times New Roman" w:eastAsia="Times New Roman" w:hAnsi="Times New Roman" w:cs="Times New Roman"/>
+          <w:color w:val="1C1E29"/>
+          <w:sz w:val="24"/>
+          <w:szCs w:val="24"/>
+        </w:rPr>
+      </w:pPr>
+    </w:p>
+    <w:p>
+      <w:pPr>
+        <w:spacing w:line="480" w:lineRule="auto"/>
+        <w:rPr>
+          <w:rFonts w:ascii="Times New Roman" w:hAnsi="Times New Roman" w:cs="Times New Roman"/>
+          <w:sz w:val="24"/>
+          <w:szCs w:val="24"/>
+          <w:lang w:val="en-US"/>
+        </w:rPr>
+      </w:pPr>
+      <w:r>
+        <w:rPr>
+          <w:rFonts w:ascii="Times New Roman" w:hAnsi="Times New Roman" w:cs="Times New Roman"/>
+          <w:b/>
+          <w:bCs/>
+          <w:color w:val="000000"/>
           <w:sz w:val="28"/>
           <w:szCs w:val="28"/>
           <w:lang w:val="en-US"/>
         </w:rPr>
+        <w:t>7. Normalization:</w:t>
+      </w:r>
+    </w:p>
+    <w:p>
+      <w:pPr>
+        <w:spacing w:line="480" w:lineRule="auto"/>
+        <w:rPr>
+          <w:rFonts w:ascii="Times New Roman" w:hAnsi="Times New Roman" w:cs="Times New Roman"/>
+          <w:sz w:val="24"/>
+          <w:szCs w:val="24"/>
+          <w:lang w:val="en-US"/>
+        </w:rPr>
+      </w:pPr>
+      <w:r>
+        <w:rPr>
+          <w:rFonts w:ascii="Times New Roman" w:hAnsi="Times New Roman" w:cs="Times New Roman"/>
+          <w:b/>
+          <w:bCs/>
+          <w:color w:val="000000"/>
+          <w:sz w:val="24"/>
+          <w:szCs w:val="24"/>
+          <w:lang w:val="en-US"/>
+        </w:rPr>
+        <w:t xml:space="preserve">Relationship tables that are already in BCNF: </w:t>
+      </w:r>
+      <w:r>
+        <w:rPr>
+          <w:rFonts w:ascii="Times New Roman" w:hAnsi="Times New Roman" w:cs="Times New Roman"/>
+          <w:color w:val="000000"/>
+          <w:sz w:val="24"/>
+          <w:szCs w:val="24"/>
+          <w:lang w:val="en-US"/>
+        </w:rPr>
+        <w:t>Has, manage, sort, search, view, record</w:t>
+      </w:r>
+    </w:p>
+    <w:p>
+      <w:pPr>
+        <w:spacing w:line="480" w:lineRule="auto"/>
+        <w:rPr>
+          <w:rFonts w:ascii="Times New Roman" w:hAnsi="Times New Roman" w:cs="Times New Roman"/>
+          <w:sz w:val="24"/>
+          <w:szCs w:val="24"/>
+          <w:lang w:val="en-US"/>
+        </w:rPr>
+      </w:pPr>
+      <w:r>
+        <w:rPr>
+          <w:rFonts w:ascii="Times New Roman" w:hAnsi="Times New Roman" w:cs="Times New Roman"/>
+          <w:b/>
+          <w:bCs/>
+          <w:color w:val="000000"/>
+          <w:sz w:val="24"/>
+          <w:szCs w:val="24"/>
+          <w:lang w:val="en-US"/>
+        </w:rPr>
+        <w:t>Functional Dependencies (all tables are in BCNF):</w:t>
+      </w:r>
+    </w:p>
+    <w:p>
+      <w:pPr>
+        <w:spacing w:line="480" w:lineRule="auto"/>
+        <w:ind w:firstLine="720"/>
+        <w:rPr>
+          <w:rFonts w:ascii="Times New Roman" w:hAnsi="Times New Roman" w:cs="Times New Roman"/>
+          <w:sz w:val="24"/>
+          <w:szCs w:val="24"/>
+          <w:lang w:val="en-US"/>
+        </w:rPr>
+      </w:pPr>
+      <w:proofErr w:type="gramStart"/>
+      <w:r>
+        <w:rPr>
+          <w:rFonts w:ascii="Times New Roman" w:hAnsi="Times New Roman" w:cs="Times New Roman"/>
+          <w:color w:val="000000"/>
+          <w:sz w:val="24"/>
+          <w:szCs w:val="24"/>
+          <w:lang w:val="en-US"/>
+        </w:rPr>
+        <w:t>Employees(</w:t>
+      </w:r>
+      <w:proofErr w:type="spellStart"/>
+      <w:proofErr w:type="gramEnd"/>
+      <w:r>
+        <w:rPr>
+          <w:rFonts w:ascii="Times New Roman" w:hAnsi="Times New Roman" w:cs="Times New Roman"/>
+          <w:color w:val="000000"/>
+          <w:sz w:val="24"/>
+          <w:szCs w:val="24"/>
+          <w:u w:val="single"/>
+          <w:lang w:val="en-US"/>
+        </w:rPr>
+        <w:t>EmpID</w:t>
+      </w:r>
+      <w:proofErr w:type="spellEnd"/>
+      <w:r>
+        <w:rPr>
+          <w:rFonts w:ascii="Times New Roman" w:hAnsi="Times New Roman" w:cs="Times New Roman"/>
+          <w:color w:val="000000"/>
+          <w:sz w:val="24"/>
+          <w:szCs w:val="24"/>
+          <w:lang w:val="en-US"/>
+        </w:rPr>
+        <w:t xml:space="preserve">, </w:t>
+      </w:r>
+      <w:proofErr w:type="spellStart"/>
+      <w:r>
+        <w:rPr>
+          <w:rFonts w:ascii="Times New Roman" w:hAnsi="Times New Roman" w:cs="Times New Roman"/>
+          <w:color w:val="000000"/>
+          <w:sz w:val="24"/>
+          <w:szCs w:val="24"/>
+          <w:lang w:val="en-US"/>
+        </w:rPr>
+        <w:t>EmpName</w:t>
+      </w:r>
+      <w:proofErr w:type="spellEnd"/>
+      <w:r>
+        <w:rPr>
+          <w:rFonts w:ascii="Times New Roman" w:hAnsi="Times New Roman" w:cs="Times New Roman"/>
+          <w:color w:val="000000"/>
+          <w:sz w:val="24"/>
+          <w:szCs w:val="24"/>
+          <w:lang w:val="en-US"/>
+        </w:rPr>
+        <w:t>)</w:t>
+      </w:r>
+    </w:p>
+    <w:p>
+      <w:pPr>
+        <w:spacing w:line="480" w:lineRule="auto"/>
+        <w:rPr>
+          <w:rFonts w:ascii="Times New Roman" w:hAnsi="Times New Roman" w:cs="Times New Roman"/>
+          <w:sz w:val="24"/>
+          <w:szCs w:val="24"/>
+          <w:lang w:val="en-US"/>
+        </w:rPr>
+      </w:pPr>
+      <w:r>
+        <w:rPr>
+          <w:rFonts w:ascii="Times New Roman" w:hAnsi="Times New Roman" w:cs="Times New Roman"/>
+          <w:color w:val="000000"/>
+          <w:sz w:val="24"/>
+          <w:szCs w:val="24"/>
+          <w:lang w:val="en-US"/>
+        </w:rPr>
+        <w:tab/>
+      </w:r>
+      <w:proofErr w:type="gramStart"/>
+      <w:r>
+        <w:rPr>
+          <w:rFonts w:ascii="Times New Roman" w:hAnsi="Times New Roman" w:cs="Times New Roman"/>
+          <w:color w:val="000000"/>
+          <w:sz w:val="24"/>
+          <w:szCs w:val="24"/>
+          <w:lang w:val="en-US"/>
+        </w:rPr>
+        <w:t>Accounts(</w:t>
+      </w:r>
+      <w:proofErr w:type="gramEnd"/>
+      <w:r>
+        <w:rPr>
+          <w:rFonts w:ascii="Times New Roman" w:hAnsi="Times New Roman" w:cs="Times New Roman"/>
+          <w:color w:val="000000"/>
+          <w:sz w:val="24"/>
+          <w:szCs w:val="24"/>
+          <w:lang w:val="en-US"/>
+        </w:rPr>
+        <w:t xml:space="preserve">Username, Password, </w:t>
+      </w:r>
+      <w:proofErr w:type="spellStart"/>
+      <w:r>
+        <w:rPr>
+          <w:rFonts w:ascii="Times New Roman" w:hAnsi="Times New Roman" w:cs="Times New Roman"/>
+          <w:color w:val="000000"/>
+          <w:sz w:val="24"/>
+          <w:szCs w:val="24"/>
+          <w:u w:val="single"/>
+          <w:lang w:val="en-US"/>
+        </w:rPr>
+        <w:t>userID</w:t>
+      </w:r>
+      <w:proofErr w:type="spellEnd"/>
+      <w:r>
+        <w:rPr>
+          <w:rFonts w:ascii="Times New Roman" w:hAnsi="Times New Roman" w:cs="Times New Roman"/>
+          <w:color w:val="000000"/>
+          <w:sz w:val="24"/>
+          <w:szCs w:val="24"/>
+          <w:lang w:val="en-US"/>
+        </w:rPr>
+        <w:t>)</w:t>
+      </w:r>
+    </w:p>
+    <w:p>
+      <w:pPr>
+        <w:spacing w:line="480" w:lineRule="auto"/>
+        <w:rPr>
+          <w:rFonts w:ascii="Times New Roman" w:hAnsi="Times New Roman" w:cs="Times New Roman"/>
+          <w:sz w:val="24"/>
+          <w:szCs w:val="24"/>
+          <w:lang w:val="en-US"/>
+        </w:rPr>
+      </w:pPr>
+      <w:r>
+        <w:rPr>
+          <w:rFonts w:ascii="Times New Roman" w:hAnsi="Times New Roman" w:cs="Times New Roman"/>
+          <w:color w:val="000000"/>
+          <w:sz w:val="24"/>
+          <w:szCs w:val="24"/>
+          <w:lang w:val="en-US"/>
+        </w:rPr>
+        <w:tab/>
+      </w:r>
+      <w:proofErr w:type="gramStart"/>
+      <w:r>
+        <w:rPr>
+          <w:rFonts w:ascii="Times New Roman" w:hAnsi="Times New Roman" w:cs="Times New Roman"/>
+          <w:color w:val="000000"/>
+          <w:sz w:val="24"/>
+          <w:szCs w:val="24"/>
+          <w:lang w:val="en-US"/>
+        </w:rPr>
+        <w:t>History(</w:t>
+      </w:r>
+      <w:proofErr w:type="gramEnd"/>
+      <w:r>
+        <w:rPr>
+          <w:rFonts w:ascii="Times New Roman" w:hAnsi="Times New Roman" w:cs="Times New Roman"/>
+          <w:color w:val="000000"/>
+          <w:sz w:val="24"/>
+          <w:szCs w:val="24"/>
+          <w:u w:val="single"/>
+          <w:lang w:val="en-US"/>
+        </w:rPr>
+        <w:t>ID</w:t>
+      </w:r>
+      <w:r>
+        <w:rPr>
+          <w:rFonts w:ascii="Times New Roman" w:hAnsi="Times New Roman" w:cs="Times New Roman"/>
+          <w:color w:val="000000"/>
+          <w:sz w:val="24"/>
+          <w:szCs w:val="24"/>
+          <w:lang w:val="en-US"/>
+        </w:rPr>
+        <w:t xml:space="preserve">, Event, </w:t>
+      </w:r>
+      <w:proofErr w:type="spellStart"/>
+      <w:r>
+        <w:rPr>
+          <w:rFonts w:ascii="Times New Roman" w:hAnsi="Times New Roman" w:cs="Times New Roman"/>
+          <w:color w:val="000000"/>
+          <w:sz w:val="24"/>
+          <w:szCs w:val="24"/>
+          <w:lang w:val="en-US"/>
+        </w:rPr>
+        <w:t>pId</w:t>
+      </w:r>
+      <w:proofErr w:type="spellEnd"/>
+      <w:r>
+        <w:rPr>
+          <w:rFonts w:ascii="Times New Roman" w:hAnsi="Times New Roman" w:cs="Times New Roman"/>
+          <w:color w:val="000000"/>
+          <w:sz w:val="24"/>
+          <w:szCs w:val="24"/>
+          <w:lang w:val="en-US"/>
+        </w:rPr>
+        <w:t xml:space="preserve">, </w:t>
+      </w:r>
+      <w:proofErr w:type="spellStart"/>
+      <w:r>
+        <w:rPr>
+          <w:rFonts w:ascii="Times New Roman" w:hAnsi="Times New Roman" w:cs="Times New Roman"/>
+          <w:color w:val="000000"/>
+          <w:sz w:val="24"/>
+          <w:szCs w:val="24"/>
+          <w:lang w:val="en-US"/>
+        </w:rPr>
+        <w:t>pName</w:t>
+      </w:r>
+      <w:proofErr w:type="spellEnd"/>
+      <w:r>
+        <w:rPr>
+          <w:rFonts w:ascii="Times New Roman" w:hAnsi="Times New Roman" w:cs="Times New Roman"/>
+          <w:color w:val="000000"/>
+          <w:sz w:val="24"/>
+          <w:szCs w:val="24"/>
+          <w:lang w:val="en-US"/>
+        </w:rPr>
+        <w:t>, Date)</w:t>
+      </w:r>
+    </w:p>
+    <w:p>
+      <w:pPr>
+        <w:spacing w:line="480" w:lineRule="auto"/>
+        <w:rPr>
+          <w:rFonts w:ascii="Times New Roman" w:hAnsi="Times New Roman" w:cs="Times New Roman"/>
+          <w:sz w:val="24"/>
+          <w:szCs w:val="24"/>
+          <w:lang w:val="en-US"/>
+        </w:rPr>
+      </w:pPr>
+      <w:r>
+        <w:rPr>
+          <w:rFonts w:ascii="Times New Roman" w:hAnsi="Times New Roman" w:cs="Times New Roman"/>
+          <w:color w:val="000000"/>
+          <w:sz w:val="24"/>
+          <w:szCs w:val="24"/>
+          <w:lang w:val="en-US"/>
+        </w:rPr>
+        <w:tab/>
+      </w:r>
+      <w:proofErr w:type="gramStart"/>
+      <w:r>
+        <w:rPr>
+          <w:rFonts w:ascii="Times New Roman" w:hAnsi="Times New Roman" w:cs="Times New Roman"/>
+          <w:color w:val="000000"/>
+          <w:sz w:val="24"/>
+          <w:szCs w:val="24"/>
+          <w:lang w:val="en-US"/>
+        </w:rPr>
+        <w:t>Products(</w:t>
+      </w:r>
+      <w:proofErr w:type="gramEnd"/>
+      <w:r>
+        <w:rPr>
+          <w:rFonts w:ascii="Times New Roman" w:hAnsi="Times New Roman" w:cs="Times New Roman"/>
+          <w:color w:val="000000"/>
+          <w:sz w:val="24"/>
+          <w:szCs w:val="24"/>
+          <w:lang w:val="en-US"/>
+        </w:rPr>
+        <w:t xml:space="preserve">Quantity, </w:t>
+      </w:r>
+      <w:proofErr w:type="spellStart"/>
+      <w:r>
+        <w:rPr>
+          <w:rFonts w:ascii="Times New Roman" w:hAnsi="Times New Roman" w:cs="Times New Roman"/>
+          <w:color w:val="000000"/>
+          <w:sz w:val="24"/>
+          <w:szCs w:val="24"/>
+          <w:u w:val="single"/>
+          <w:lang w:val="en-US"/>
+        </w:rPr>
+        <w:t>pId</w:t>
+      </w:r>
+      <w:proofErr w:type="spellEnd"/>
+      <w:r>
+        <w:rPr>
+          <w:rFonts w:ascii="Times New Roman" w:hAnsi="Times New Roman" w:cs="Times New Roman"/>
+          <w:color w:val="000000"/>
+          <w:sz w:val="24"/>
+          <w:szCs w:val="24"/>
+          <w:lang w:val="en-US"/>
+        </w:rPr>
+        <w:t xml:space="preserve">, Price, </w:t>
+      </w:r>
+      <w:proofErr w:type="spellStart"/>
+      <w:r>
+        <w:rPr>
+          <w:rFonts w:ascii="Times New Roman" w:hAnsi="Times New Roman" w:cs="Times New Roman"/>
+          <w:color w:val="000000"/>
+          <w:sz w:val="24"/>
+          <w:szCs w:val="24"/>
+          <w:lang w:val="en-US"/>
+        </w:rPr>
+        <w:t>pName</w:t>
+      </w:r>
+      <w:proofErr w:type="spellEnd"/>
+      <w:r>
+        <w:rPr>
+          <w:rFonts w:ascii="Times New Roman" w:hAnsi="Times New Roman" w:cs="Times New Roman"/>
+          <w:color w:val="000000"/>
+          <w:sz w:val="24"/>
+          <w:szCs w:val="24"/>
+          <w:lang w:val="en-US"/>
+        </w:rPr>
+        <w:t>, Type)</w:t>
+      </w:r>
+    </w:p>
+    <w:p>
+      <w:pPr>
+        <w:spacing w:line="480" w:lineRule="auto"/>
+        <w:rPr>
+          <w:rFonts w:ascii="Times New Roman" w:hAnsi="Times New Roman" w:cs="Times New Roman"/>
+          <w:sz w:val="24"/>
+          <w:szCs w:val="24"/>
+          <w:lang w:val="en-US"/>
+        </w:rPr>
+      </w:pPr>
+      <w:r>
+        <w:rPr>
+          <w:rFonts w:ascii="Times New Roman" w:hAnsi="Times New Roman" w:cs="Times New Roman"/>
+          <w:b/>
+          <w:bCs/>
+          <w:color w:val="000000"/>
+          <w:sz w:val="28"/>
+          <w:szCs w:val="28"/>
+          <w:lang w:val="en-US"/>
+        </w:rPr>
         <w:t>8. Screenshots:</w:t>
       </w:r>
     </w:p>
@@ -3888,8 +4381,9 @@
           <w:sz w:val="24"/>
           <w:szCs w:val="24"/>
           <w:bdr w:val="none" w:sz="0" w:space="0" w:color="auto" w:frame="1"/>
-          <w:lang w:val="en-US"/>
-        </w:rPr>
+          <w:lang w:val="en-US" w:eastAsia="en-US"/>
+        </w:rPr>
+        <w:lastRenderedPageBreak/>
         <w:drawing>
           <wp:inline distT="0" distB="0" distL="0" distR="0" wp14:anchorId="3C54FA82" wp14:editId="231B25A5">
             <wp:extent cx="2913380" cy="2254250"/>
@@ -3908,7 +4402,7 @@
                     </pic:cNvPicPr>
                   </pic:nvPicPr>
                   <pic:blipFill>
-                    <a:blip r:embed="rId7">
+                    <a:blip r:embed="rId8">
                       <a:extLst>
                         <a:ext uri="{28A0092B-C50C-407E-A947-70E740481C1C}">
                           <a14:useLocalDpi xmlns:a14="http://schemas.microsoft.com/office/drawing/2010/main" val="0"/>
@@ -3979,7 +4473,7 @@
           <w:sz w:val="24"/>
           <w:szCs w:val="24"/>
           <w:bdr w:val="none" w:sz="0" w:space="0" w:color="auto" w:frame="1"/>
-          <w:lang w:val="en-US"/>
+          <w:lang w:val="en-US" w:eastAsia="en-US"/>
         </w:rPr>
         <w:drawing>
           <wp:inline distT="0" distB="0" distL="0" distR="0" wp14:anchorId="637FEB4E" wp14:editId="3D72EA4D">
@@ -3999,7 +4493,7 @@
                     </pic:cNvPicPr>
                   </pic:nvPicPr>
                   <pic:blipFill>
-                    <a:blip r:embed="rId8" cstate="print">
+                    <a:blip r:embed="rId9" cstate="print">
                       <a:extLst>
                         <a:ext uri="{28A0092B-C50C-407E-A947-70E740481C1C}">
                           <a14:useLocalDpi xmlns:a14="http://schemas.microsoft.com/office/drawing/2010/main" val="0"/>
@@ -4049,29 +4543,7 @@
           <w:szCs w:val="24"/>
           <w:lang w:val="en-US"/>
         </w:rPr>
-        <w:t xml:space="preserve">MySQL (before </w:t>
-      </w:r>
-      <w:proofErr w:type="gramStart"/>
-      <w:r>
-        <w:rPr>
-          <w:rFonts w:ascii="Times New Roman" w:hAnsi="Times New Roman" w:cs="Times New Roman"/>
-          <w:color w:val="000000"/>
-          <w:sz w:val="24"/>
-          <w:szCs w:val="24"/>
-          <w:lang w:val="en-US"/>
-        </w:rPr>
-        <w:t>sign</w:t>
-      </w:r>
-      <w:proofErr w:type="gramEnd"/>
-      <w:r>
-        <w:rPr>
-          <w:rFonts w:ascii="Times New Roman" w:hAnsi="Times New Roman" w:cs="Times New Roman"/>
-          <w:color w:val="000000"/>
-          <w:sz w:val="24"/>
-          <w:szCs w:val="24"/>
-          <w:lang w:val="en-US"/>
-        </w:rPr>
-        <w:t xml:space="preserve"> up):</w:t>
+        <w:t>MySQL (before sign up):</w:t>
       </w:r>
     </w:p>
     <w:p>
@@ -4103,7 +4575,7 @@
           <w:sz w:val="24"/>
           <w:szCs w:val="24"/>
           <w:bdr w:val="none" w:sz="0" w:space="0" w:color="auto" w:frame="1"/>
-          <w:lang w:val="en-US"/>
+          <w:lang w:val="en-US" w:eastAsia="en-US"/>
         </w:rPr>
         <w:lastRenderedPageBreak/>
         <w:drawing>
@@ -4124,7 +4596,7 @@
                     </pic:cNvPicPr>
                   </pic:nvPicPr>
                   <pic:blipFill>
-                    <a:blip r:embed="rId9">
+                    <a:blip r:embed="rId10">
                       <a:extLst>
                         <a:ext uri="{28A0092B-C50C-407E-A947-70E740481C1C}">
                           <a14:useLocalDpi xmlns:a14="http://schemas.microsoft.com/office/drawing/2010/main" val="0"/>
@@ -4174,29 +4646,7 @@
           <w:szCs w:val="24"/>
           <w:lang w:val="en-US"/>
         </w:rPr>
-        <w:t xml:space="preserve">MySQL (after </w:t>
-      </w:r>
-      <w:proofErr w:type="gramStart"/>
-      <w:r>
-        <w:rPr>
-          <w:rFonts w:ascii="Times New Roman" w:hAnsi="Times New Roman" w:cs="Times New Roman"/>
-          <w:color w:val="000000"/>
-          <w:sz w:val="24"/>
-          <w:szCs w:val="24"/>
-          <w:lang w:val="en-US"/>
-        </w:rPr>
-        <w:t>sign</w:t>
-      </w:r>
-      <w:proofErr w:type="gramEnd"/>
-      <w:r>
-        <w:rPr>
-          <w:rFonts w:ascii="Times New Roman" w:hAnsi="Times New Roman" w:cs="Times New Roman"/>
-          <w:color w:val="000000"/>
-          <w:sz w:val="24"/>
-          <w:szCs w:val="24"/>
-          <w:lang w:val="en-US"/>
-        </w:rPr>
-        <w:t xml:space="preserve"> up):</w:t>
+        <w:t>MySQL (after sign up):</w:t>
       </w:r>
     </w:p>
     <w:p>
@@ -4217,7 +4667,7 @@
           <w:sz w:val="24"/>
           <w:szCs w:val="24"/>
           <w:bdr w:val="none" w:sz="0" w:space="0" w:color="auto" w:frame="1"/>
-          <w:lang w:val="en-US"/>
+          <w:lang w:val="en-US" w:eastAsia="en-US"/>
         </w:rPr>
         <w:drawing>
           <wp:inline distT="0" distB="0" distL="0" distR="0" wp14:anchorId="4D26A485" wp14:editId="5E8265F8">
@@ -4237,7 +4687,7 @@
                     </pic:cNvPicPr>
                   </pic:nvPicPr>
                   <pic:blipFill>
-                    <a:blip r:embed="rId10">
+                    <a:blip r:embed="rId11">
                       <a:extLst>
                         <a:ext uri="{28A0092B-C50C-407E-A947-70E740481C1C}">
                           <a14:useLocalDpi xmlns:a14="http://schemas.microsoft.com/office/drawing/2010/main" val="0"/>
@@ -4308,7 +4758,7 @@
           <w:sz w:val="24"/>
           <w:szCs w:val="24"/>
           <w:bdr w:val="none" w:sz="0" w:space="0" w:color="auto" w:frame="1"/>
-          <w:lang w:val="en-US"/>
+          <w:lang w:val="en-US" w:eastAsia="en-US"/>
         </w:rPr>
         <w:lastRenderedPageBreak/>
         <w:drawing>
@@ -4329,7 +4779,7 @@
                     </pic:cNvPicPr>
                   </pic:nvPicPr>
                   <pic:blipFill>
-                    <a:blip r:embed="rId11" cstate="print">
+                    <a:blip r:embed="rId12" cstate="print">
                       <a:extLst>
                         <a:ext uri="{28A0092B-C50C-407E-A947-70E740481C1C}">
                           <a14:useLocalDpi xmlns:a14="http://schemas.microsoft.com/office/drawing/2010/main" val="0"/>
@@ -4400,7 +4850,7 @@
           <w:sz w:val="24"/>
           <w:szCs w:val="24"/>
           <w:bdr w:val="none" w:sz="0" w:space="0" w:color="auto" w:frame="1"/>
-          <w:lang w:val="en-US"/>
+          <w:lang w:val="en-US" w:eastAsia="en-US"/>
         </w:rPr>
         <w:drawing>
           <wp:inline distT="0" distB="0" distL="0" distR="0" wp14:anchorId="0BBD52F3" wp14:editId="7923D8B0">
@@ -4420,7 +4870,7 @@
                     </pic:cNvPicPr>
                   </pic:nvPicPr>
                   <pic:blipFill>
-                    <a:blip r:embed="rId12">
+                    <a:blip r:embed="rId13">
                       <a:extLst>
                         <a:ext uri="{28A0092B-C50C-407E-A947-70E740481C1C}">
                           <a14:useLocalDpi xmlns:a14="http://schemas.microsoft.com/office/drawing/2010/main" val="0"/>
@@ -4513,7 +4963,7 @@
           <w:sz w:val="24"/>
           <w:szCs w:val="24"/>
           <w:bdr w:val="none" w:sz="0" w:space="0" w:color="auto" w:frame="1"/>
-          <w:lang w:val="en-US"/>
+          <w:lang w:val="en-US" w:eastAsia="en-US"/>
         </w:rPr>
         <w:drawing>
           <wp:inline distT="0" distB="0" distL="0" distR="0" wp14:anchorId="6F3CE2C7" wp14:editId="0DD4DC77">
@@ -4533,7 +4983,7 @@
                     </pic:cNvPicPr>
                   </pic:nvPicPr>
                   <pic:blipFill>
-                    <a:blip r:embed="rId13" cstate="print">
+                    <a:blip r:embed="rId14" cstate="print">
                       <a:extLst>
                         <a:ext uri="{28A0092B-C50C-407E-A947-70E740481C1C}">
                           <a14:useLocalDpi xmlns:a14="http://schemas.microsoft.com/office/drawing/2010/main" val="0"/>
@@ -4583,7 +5033,7 @@
           <w:sz w:val="24"/>
           <w:szCs w:val="24"/>
           <w:bdr w:val="none" w:sz="0" w:space="0" w:color="auto" w:frame="1"/>
-          <w:lang w:val="en-US"/>
+          <w:lang w:val="en-US" w:eastAsia="en-US"/>
         </w:rPr>
         <w:lastRenderedPageBreak/>
         <w:drawing>
@@ -4604,7 +5054,7 @@
                     </pic:cNvPicPr>
                   </pic:nvPicPr>
                   <pic:blipFill>
-                    <a:blip r:embed="rId14" cstate="print">
+                    <a:blip r:embed="rId15" cstate="print">
                       <a:extLst>
                         <a:ext uri="{28A0092B-C50C-407E-A947-70E740481C1C}">
                           <a14:useLocalDpi xmlns:a14="http://schemas.microsoft.com/office/drawing/2010/main" val="0"/>
@@ -4654,7 +5104,7 @@
           <w:sz w:val="24"/>
           <w:szCs w:val="24"/>
           <w:bdr w:val="none" w:sz="0" w:space="0" w:color="auto" w:frame="1"/>
-          <w:lang w:val="en-US"/>
+          <w:lang w:val="en-US" w:eastAsia="en-US"/>
         </w:rPr>
         <w:drawing>
           <wp:inline distT="0" distB="0" distL="0" distR="0" wp14:anchorId="01417095" wp14:editId="4688C29E">
@@ -4674,7 +5124,7 @@
                     </pic:cNvPicPr>
                   </pic:nvPicPr>
                   <pic:blipFill>
-                    <a:blip r:embed="rId15" cstate="print">
+                    <a:blip r:embed="rId16" cstate="print">
                       <a:extLst>
                         <a:ext uri="{28A0092B-C50C-407E-A947-70E740481C1C}">
                           <a14:useLocalDpi xmlns:a14="http://schemas.microsoft.com/office/drawing/2010/main" val="0"/>
@@ -4724,7 +5174,7 @@
           <w:sz w:val="24"/>
           <w:szCs w:val="24"/>
           <w:bdr w:val="none" w:sz="0" w:space="0" w:color="auto" w:frame="1"/>
-          <w:lang w:val="en-US"/>
+          <w:lang w:val="en-US" w:eastAsia="en-US"/>
         </w:rPr>
         <w:lastRenderedPageBreak/>
         <w:drawing>
@@ -4745,7 +5195,7 @@
                     </pic:cNvPicPr>
                   </pic:nvPicPr>
                   <pic:blipFill>
-                    <a:blip r:embed="rId16">
+                    <a:blip r:embed="rId17">
                       <a:extLst>
                         <a:ext uri="{28A0092B-C50C-407E-A947-70E740481C1C}">
                           <a14:useLocalDpi xmlns:a14="http://schemas.microsoft.com/office/drawing/2010/main" val="0"/>
@@ -4860,7 +5310,7 @@
           <w:sz w:val="24"/>
           <w:szCs w:val="24"/>
           <w:bdr w:val="none" w:sz="0" w:space="0" w:color="auto" w:frame="1"/>
-          <w:lang w:val="en-US"/>
+          <w:lang w:val="en-US" w:eastAsia="en-US"/>
         </w:rPr>
         <w:drawing>
           <wp:inline distT="0" distB="0" distL="0" distR="0" wp14:anchorId="0594C3A7" wp14:editId="372285C1">
@@ -4880,7 +5330,7 @@
                     </pic:cNvPicPr>
                   </pic:nvPicPr>
                   <pic:blipFill>
-                    <a:blip r:embed="rId17">
+                    <a:blip r:embed="rId18">
                       <a:extLst>
                         <a:ext uri="{28A0092B-C50C-407E-A947-70E740481C1C}">
                           <a14:useLocalDpi xmlns:a14="http://schemas.microsoft.com/office/drawing/2010/main" val="0"/>
@@ -4951,7 +5401,7 @@
           <w:sz w:val="24"/>
           <w:szCs w:val="24"/>
           <w:bdr w:val="none" w:sz="0" w:space="0" w:color="auto" w:frame="1"/>
-          <w:lang w:val="en-US"/>
+          <w:lang w:val="en-US" w:eastAsia="en-US"/>
         </w:rPr>
         <w:lastRenderedPageBreak/>
         <w:drawing>
@@ -4972,7 +5422,7 @@
                     </pic:cNvPicPr>
                   </pic:nvPicPr>
                   <pic:blipFill>
-                    <a:blip r:embed="rId18" cstate="print">
+                    <a:blip r:embed="rId19" cstate="print">
                       <a:extLst>
                         <a:ext uri="{28A0092B-C50C-407E-A947-70E740481C1C}">
                           <a14:useLocalDpi xmlns:a14="http://schemas.microsoft.com/office/drawing/2010/main" val="0"/>
@@ -5043,7 +5493,7 @@
           <w:sz w:val="24"/>
           <w:szCs w:val="24"/>
           <w:bdr w:val="none" w:sz="0" w:space="0" w:color="auto" w:frame="1"/>
-          <w:lang w:val="en-US"/>
+          <w:lang w:val="en-US" w:eastAsia="en-US"/>
         </w:rPr>
         <w:drawing>
           <wp:inline distT="0" distB="0" distL="0" distR="0" wp14:anchorId="536E5A80" wp14:editId="4B92D0D1">
@@ -5063,7 +5513,7 @@
                     </pic:cNvPicPr>
                   </pic:nvPicPr>
                   <pic:blipFill>
-                    <a:blip r:embed="rId19" cstate="print">
+                    <a:blip r:embed="rId20" cstate="print">
                       <a:extLst>
                         <a:ext uri="{28A0092B-C50C-407E-A947-70E740481C1C}">
                           <a14:useLocalDpi xmlns:a14="http://schemas.microsoft.com/office/drawing/2010/main" val="0"/>
@@ -5134,7 +5584,7 @@
           <w:sz w:val="24"/>
           <w:szCs w:val="24"/>
           <w:bdr w:val="none" w:sz="0" w:space="0" w:color="auto" w:frame="1"/>
-          <w:lang w:val="en-US"/>
+          <w:lang w:val="en-US" w:eastAsia="en-US"/>
         </w:rPr>
         <w:lastRenderedPageBreak/>
         <w:drawing>
@@ -5155,7 +5605,7 @@
                     </pic:cNvPicPr>
                   </pic:nvPicPr>
                   <pic:blipFill>
-                    <a:blip r:embed="rId20" cstate="print">
+                    <a:blip r:embed="rId21" cstate="print">
                       <a:extLst>
                         <a:ext uri="{28A0092B-C50C-407E-A947-70E740481C1C}">
                           <a14:useLocalDpi xmlns:a14="http://schemas.microsoft.com/office/drawing/2010/main" val="0"/>
@@ -5226,7 +5676,7 @@
           <w:sz w:val="24"/>
           <w:szCs w:val="24"/>
           <w:bdr w:val="none" w:sz="0" w:space="0" w:color="auto" w:frame="1"/>
-          <w:lang w:val="en-US"/>
+          <w:lang w:val="en-US" w:eastAsia="en-US"/>
         </w:rPr>
         <w:drawing>
           <wp:inline distT="0" distB="0" distL="0" distR="0" wp14:anchorId="78C1D420" wp14:editId="3EF3D36D">
@@ -5246,7 +5696,7 @@
                     </pic:cNvPicPr>
                   </pic:nvPicPr>
                   <pic:blipFill>
-                    <a:blip r:embed="rId21" cstate="print">
+                    <a:blip r:embed="rId22" cstate="print">
                       <a:extLst>
                         <a:ext uri="{28A0092B-C50C-407E-A947-70E740481C1C}">
                           <a14:useLocalDpi xmlns:a14="http://schemas.microsoft.com/office/drawing/2010/main" val="0"/>
@@ -5350,7 +5800,7 @@
         </w:rPr>
         <w:t xml:space="preserve"> clone </w:t>
       </w:r>
-      <w:hyperlink r:id="rId22" w:history="1">
+      <w:hyperlink r:id="rId23" w:history="1">
         <w:r>
           <w:rPr>
             <w:rFonts w:ascii="Times New Roman" w:hAnsi="Times New Roman" w:cs="Times New Roman"/>
@@ -5681,14 +6131,6 @@
         <w:ind w:left="360"/>
         <w:rPr>
           <w:rFonts w:ascii="Times New Roman" w:hAnsi="Times New Roman" w:cs="Times New Roman"/>
-          <w:sz w:val="24"/>
-          <w:szCs w:val="24"/>
-          <w:lang w:val="en-US"/>
-        </w:rPr>
-      </w:pPr>
-      <w:r>
-        <w:rPr>
-          <w:rFonts w:ascii="Times New Roman" w:hAnsi="Times New Roman" w:cs="Times New Roman"/>
           <w:b/>
           <w:bCs/>
           <w:color w:val="000000"/>
@@ -5696,19 +6138,6 @@
           <w:szCs w:val="24"/>
           <w:lang w:val="en-US"/>
         </w:rPr>
-        <w:t>Lesson Learned:</w:t>
-      </w:r>
-    </w:p>
-    <w:p>
-      <w:pPr>
-        <w:pStyle w:val="ListParagraph"/>
-        <w:spacing w:line="480" w:lineRule="auto"/>
-        <w:rPr>
-          <w:rFonts w:ascii="Times New Roman" w:hAnsi="Times New Roman" w:cs="Times New Roman"/>
-          <w:sz w:val="24"/>
-          <w:szCs w:val="24"/>
-          <w:lang w:val="en-US"/>
-        </w:rPr>
       </w:pPr>
       <w:r>
         <w:rPr>
@@ -5720,6 +6149,83 @@
           <w:szCs w:val="24"/>
           <w:lang w:val="en-US"/>
         </w:rPr>
+        <w:t>Lesson Learned:</w:t>
+      </w:r>
+    </w:p>
+    <w:p>
+      <w:pPr>
+        <w:spacing w:line="480" w:lineRule="auto"/>
+        <w:ind w:left="360"/>
+        <w:rPr>
+          <w:rFonts w:ascii="Times New Roman" w:hAnsi="Times New Roman" w:cs="Times New Roman"/>
+          <w:sz w:val="24"/>
+          <w:szCs w:val="24"/>
+          <w:lang w:val="en-US"/>
+        </w:rPr>
+      </w:pPr>
+      <w:r>
+        <w:rPr>
+          <w:rFonts w:ascii="Times New Roman" w:hAnsi="Times New Roman" w:cs="Times New Roman"/>
+          <w:b/>
+          <w:sz w:val="24"/>
+          <w:szCs w:val="24"/>
+          <w:lang w:val="en-US"/>
+        </w:rPr>
+        <w:tab/>
+      </w:r>
+      <w:r>
+        <w:rPr>
+          <w:rFonts w:ascii="Times New Roman" w:hAnsi="Times New Roman" w:cs="Times New Roman"/>
+          <w:b/>
+          <w:sz w:val="24"/>
+          <w:szCs w:val="24"/>
+          <w:lang w:val="en-US"/>
+        </w:rPr>
+        <w:t>Renad Morrar:</w:t>
+      </w:r>
+      <w:r>
+        <w:rPr>
+          <w:rFonts w:ascii="Times New Roman" w:hAnsi="Times New Roman" w:cs="Times New Roman"/>
+          <w:sz w:val="24"/>
+          <w:szCs w:val="24"/>
+          <w:lang w:val="en-US"/>
+        </w:rPr>
+        <w:t xml:space="preserve"> I have learned a lot in this database class and working with a group on a large project. I have never worked with databases before so learning all the different </w:t>
+      </w:r>
+      <w:r>
+        <w:rPr>
+          <w:rFonts w:ascii="Times New Roman" w:hAnsi="Times New Roman" w:cs="Times New Roman"/>
+          <w:sz w:val="24"/>
+          <w:szCs w:val="24"/>
+          <w:lang w:val="en-US"/>
+        </w:rPr>
+        <w:lastRenderedPageBreak/>
+        <w:t>techniques and features for databases was interesting. I hope to continue to work with databases in the future and broaden my knowledge on the concepts. Every project will have obstacles and I did struggle with some aspects of our project, which is also how I learned, by struggling and trying to work through the struggles.</w:t>
+      </w:r>
+    </w:p>
+    <w:p>
+      <w:pPr>
+        <w:spacing w:line="480" w:lineRule="auto"/>
+        <w:ind w:left="360"/>
+        <w:rPr>
+          <w:rFonts w:ascii="Times New Roman" w:hAnsi="Times New Roman" w:cs="Times New Roman"/>
+          <w:sz w:val="24"/>
+          <w:szCs w:val="24"/>
+          <w:lang w:val="en-US"/>
+        </w:rPr>
+      </w:pPr>
+      <w:bookmarkStart w:id="0" w:name="_GoBack"/>
+      <w:bookmarkEnd w:id="0"/>
+      <w:r>
+        <w:rPr>
+          <w:rFonts w:ascii="Times New Roman" w:hAnsi="Times New Roman" w:cs="Times New Roman"/>
+          <w:b/>
+          <w:bCs/>
+          <w:color w:val="000000"/>
+          <w:sz w:val="24"/>
+          <w:szCs w:val="24"/>
+          <w:lang w:val="en-US"/>
+        </w:rPr>
         <w:t xml:space="preserve">Jing Hui Ng: </w:t>
       </w:r>
       <w:r>
@@ -5774,40 +6280,7 @@
           <w:szCs w:val="24"/>
           <w:lang w:val="en-US"/>
         </w:rPr>
-        <w:t xml:space="preserve">. Most importantly </w:t>
-      </w:r>
-      <w:r>
-        <w:rPr>
-          <w:rFonts w:ascii="Times New Roman" w:hAnsi="Times New Roman" w:cs="Times New Roman"/>
-          <w:color w:val="000000"/>
-          <w:sz w:val="24"/>
-          <w:szCs w:val="24"/>
-          <w:lang w:val="en-US"/>
-        </w:rPr>
-        <w:lastRenderedPageBreak/>
-        <w:t xml:space="preserve">I learned to communicate with teammates and to sketch the ER diagram so that our tables in the database will be correct. However, </w:t>
-      </w:r>
-      <w:proofErr w:type="gramStart"/>
-      <w:r>
-        <w:rPr>
-          <w:rFonts w:ascii="Times New Roman" w:hAnsi="Times New Roman" w:cs="Times New Roman"/>
-          <w:color w:val="000000"/>
-          <w:sz w:val="24"/>
-          <w:szCs w:val="24"/>
-          <w:lang w:val="en-US"/>
-        </w:rPr>
-        <w:t>It</w:t>
-      </w:r>
-      <w:proofErr w:type="gramEnd"/>
-      <w:r>
-        <w:rPr>
-          <w:rFonts w:ascii="Times New Roman" w:hAnsi="Times New Roman" w:cs="Times New Roman"/>
-          <w:color w:val="000000"/>
-          <w:sz w:val="24"/>
-          <w:szCs w:val="24"/>
-          <w:lang w:val="en-US"/>
-        </w:rPr>
-        <w:t xml:space="preserve"> was a struggle for me to update and alter the data in the </w:t>
+        <w:t xml:space="preserve">. Most importantly I learned to communicate with teammates and to sketch the ER diagram so that our tables in the database will be correct. However, It was a struggle for me to update and alter the data in the </w:t>
       </w:r>
       <w:proofErr w:type="spellStart"/>
       <w:r>
@@ -5856,7 +6329,7 @@
 </file>
 
 <file path=word/numbering.xml><?xml version="1.0" encoding="utf-8"?>
-<w:numbering xmlns:wpc="http://schemas.microsoft.com/office/word/2010/wordprocessingCanvas" xmlns:mo="http://schemas.microsoft.com/office/mac/office/2008/main" xmlns:mc="http://schemas.openxmlformats.org/markup-compatibility/2006" xmlns:mv="urn:schemas-microsoft-com:mac:vml" xmlns:o="urn:schemas-microsoft-com:office:office" xmlns:r="http://schemas.openxmlformats.org/officeDocument/2006/relationships" xmlns:m="http://schemas.openxmlformats.org/officeDocument/2006/math" xmlns:v="urn:schemas-microsoft-com:vml" xmlns:wp14="http://schemas.microsoft.com/office/word/2010/wordprocessingDrawing" xmlns:wp="http://schemas.openxmlformats.org/drawingml/2006/wordprocessingDrawing" xmlns:w10="urn:schemas-microsoft-com:office:word" xmlns:w="http://schemas.openxmlformats.org/wordprocessingml/2006/main" xmlns:w14="http://schemas.microsoft.com/office/word/2010/wordml" xmlns:w15="http://schemas.microsoft.com/office/word/2012/wordml" xmlns:wpg="http://schemas.microsoft.com/office/word/2010/wordprocessingGroup" xmlns:wpi="http://schemas.microsoft.com/office/word/2010/wordprocessingInk" xmlns:wne="http://schemas.microsoft.com/office/word/2006/wordml" xmlns:wps="http://schemas.microsoft.com/office/word/2010/wordprocessingShape" mc:Ignorable="w14 w15 wp14">
+<w:numbering xmlns:wpc="http://schemas.microsoft.com/office/word/2010/wordprocessingCanvas" xmlns:mo="http://schemas.microsoft.com/office/mac/office/2008/main" xmlns:mc="http://schemas.openxmlformats.org/markup-compatibility/2006" xmlns:mv="urn:schemas-microsoft-com:mac:vml" xmlns:o="urn:schemas-microsoft-com:office:office" xmlns:r="http://schemas.openxmlformats.org/officeDocument/2006/relationships" xmlns:m="http://schemas.openxmlformats.org/officeDocument/2006/math" xmlns:v="urn:schemas-microsoft-com:vml" xmlns:wp14="http://schemas.microsoft.com/office/word/2010/wordprocessingDrawing" xmlns:wp="http://schemas.openxmlformats.org/drawingml/2006/wordprocessingDrawing" xmlns:w10="urn:schemas-microsoft-com:office:word" xmlns:w="http://schemas.openxmlformats.org/wordprocessingml/2006/main" xmlns:w14="http://schemas.microsoft.com/office/word/2010/wordml" xmlns:wpg="http://schemas.microsoft.com/office/word/2010/wordprocessingGroup" xmlns:wpi="http://schemas.microsoft.com/office/word/2010/wordprocessingInk" xmlns:wne="http://schemas.microsoft.com/office/word/2006/wordml" xmlns:wps="http://schemas.microsoft.com/office/word/2010/wordprocessingShape" mc:Ignorable="w14 wp14">
   <w:abstractNum w:abstractNumId="0">
     <w:nsid w:val="004E6D12"/>
     <w:multiLevelType w:val="multilevel"/>
@@ -7603,7 +8076,7 @@
 </file>
 
 <file path=word/styles.xml><?xml version="1.0" encoding="utf-8"?>
-<w:styles xmlns:mc="http://schemas.openxmlformats.org/markup-compatibility/2006" xmlns:r="http://schemas.openxmlformats.org/officeDocument/2006/relationships" xmlns:w="http://schemas.openxmlformats.org/wordprocessingml/2006/main" xmlns:w14="http://schemas.microsoft.com/office/word/2010/wordml" xmlns:w15="http://schemas.microsoft.com/office/word/2012/wordml" mc:Ignorable="w14 w15">
+<w:styles xmlns:mc="http://schemas.openxmlformats.org/markup-compatibility/2006" xmlns:r="http://schemas.openxmlformats.org/officeDocument/2006/relationships" xmlns:w="http://schemas.openxmlformats.org/wordprocessingml/2006/main" xmlns:w14="http://schemas.microsoft.com/office/word/2010/wordml" mc:Ignorable="w14">
   <w:docDefaults>
     <w:rPrDefault>
       <w:rPr>
@@ -7619,389 +8092,144 @@
       </w:pPr>
     </w:pPrDefault>
   </w:docDefaults>
-  <w:latentStyles w:defLockedState="0" w:defUIPriority="99" w:defSemiHidden="0" w:defUnhideWhenUsed="0" w:defQFormat="0" w:count="382">
-    <w:lsdException w:name="Normal" w:uiPriority="0" w:qFormat="1"/>
-    <w:lsdException w:name="heading 1" w:uiPriority="9" w:qFormat="1"/>
-    <w:lsdException w:name="heading 2" w:semiHidden="1" w:uiPriority="9" w:unhideWhenUsed="1" w:qFormat="1"/>
-    <w:lsdException w:name="heading 3" w:semiHidden="1" w:uiPriority="9" w:unhideWhenUsed="1" w:qFormat="1"/>
-    <w:lsdException w:name="heading 4" w:semiHidden="1" w:uiPriority="9" w:unhideWhenUsed="1" w:qFormat="1"/>
-    <w:lsdException w:name="heading 5" w:semiHidden="1" w:uiPriority="9" w:unhideWhenUsed="1" w:qFormat="1"/>
-    <w:lsdException w:name="heading 6" w:semiHidden="1" w:uiPriority="9" w:unhideWhenUsed="1" w:qFormat="1"/>
-    <w:lsdException w:name="heading 7" w:semiHidden="1" w:uiPriority="9" w:unhideWhenUsed="1" w:qFormat="1"/>
-    <w:lsdException w:name="heading 8" w:semiHidden="1" w:uiPriority="9" w:unhideWhenUsed="1" w:qFormat="1"/>
-    <w:lsdException w:name="heading 9" w:semiHidden="1" w:uiPriority="9" w:unhideWhenUsed="1" w:qFormat="1"/>
-    <w:lsdException w:name="index 1" w:semiHidden="1" w:unhideWhenUsed="1"/>
-    <w:lsdException w:name="index 2" w:semiHidden="1" w:unhideWhenUsed="1"/>
-    <w:lsdException w:name="index 3" w:semiHidden="1" w:unhideWhenUsed="1"/>
-    <w:lsdException w:name="index 4" w:semiHidden="1" w:unhideWhenUsed="1"/>
-    <w:lsdException w:name="index 5" w:semiHidden="1" w:unhideWhenUsed="1"/>
-    <w:lsdException w:name="index 6" w:semiHidden="1" w:unhideWhenUsed="1"/>
-    <w:lsdException w:name="index 7" w:semiHidden="1" w:unhideWhenUsed="1"/>
-    <w:lsdException w:name="index 8" w:semiHidden="1" w:unhideWhenUsed="1"/>
-    <w:lsdException w:name="index 9" w:semiHidden="1" w:unhideWhenUsed="1"/>
-    <w:lsdException w:name="toc 1" w:semiHidden="1" w:uiPriority="39" w:unhideWhenUsed="1"/>
-    <w:lsdException w:name="toc 2" w:semiHidden="1" w:uiPriority="39" w:unhideWhenUsed="1"/>
-    <w:lsdException w:name="toc 3" w:semiHidden="1" w:uiPriority="39" w:unhideWhenUsed="1"/>
-    <w:lsdException w:name="toc 4" w:semiHidden="1" w:uiPriority="39" w:unhideWhenUsed="1"/>
-    <w:lsdException w:name="toc 5" w:semiHidden="1" w:uiPriority="39" w:unhideWhenUsed="1"/>
-    <w:lsdException w:name="toc 6" w:semiHidden="1" w:uiPriority="39" w:unhideWhenUsed="1"/>
-    <w:lsdException w:name="toc 7" w:semiHidden="1" w:uiPriority="39" w:unhideWhenUsed="1"/>
-    <w:lsdException w:name="toc 8" w:semiHidden="1" w:uiPriority="39" w:unhideWhenUsed="1"/>
-    <w:lsdException w:name="toc 9" w:semiHidden="1" w:uiPriority="39" w:unhideWhenUsed="1"/>
-    <w:lsdException w:name="Normal Indent" w:semiHidden="1" w:unhideWhenUsed="1"/>
-    <w:lsdException w:name="footnote text" w:semiHidden="1" w:unhideWhenUsed="1"/>
-    <w:lsdException w:name="annotation text" w:semiHidden="1" w:unhideWhenUsed="1"/>
-    <w:lsdException w:name="header" w:semiHidden="1" w:unhideWhenUsed="1"/>
-    <w:lsdException w:name="footer" w:semiHidden="1" w:unhideWhenUsed="1"/>
-    <w:lsdException w:name="index heading" w:semiHidden="1" w:unhideWhenUsed="1"/>
-    <w:lsdException w:name="caption" w:semiHidden="1" w:uiPriority="35" w:unhideWhenUsed="1" w:qFormat="1"/>
-    <w:lsdException w:name="table of figures" w:semiHidden="1" w:unhideWhenUsed="1"/>
-    <w:lsdException w:name="envelope address" w:semiHidden="1" w:unhideWhenUsed="1"/>
-    <w:lsdException w:name="envelope return" w:semiHidden="1" w:unhideWhenUsed="1"/>
-    <w:lsdException w:name="footnote reference" w:semiHidden="1" w:unhideWhenUsed="1"/>
-    <w:lsdException w:name="annotation reference" w:semiHidden="1" w:unhideWhenUsed="1"/>
-    <w:lsdException w:name="line number" w:semiHidden="1" w:unhideWhenUsed="1"/>
-    <w:lsdException w:name="page number" w:semiHidden="1" w:unhideWhenUsed="1"/>
-    <w:lsdException w:name="endnote reference" w:semiHidden="1" w:unhideWhenUsed="1"/>
-    <w:lsdException w:name="endnote text" w:semiHidden="1" w:unhideWhenUsed="1"/>
-    <w:lsdException w:name="table of authorities" w:semiHidden="1" w:unhideWhenUsed="1"/>
-    <w:lsdException w:name="macro" w:semiHidden="1" w:unhideWhenUsed="1"/>
-    <w:lsdException w:name="toa heading" w:semiHidden="1" w:unhideWhenUsed="1"/>
-    <w:lsdException w:name="List" w:semiHidden="1" w:unhideWhenUsed="1"/>
-    <w:lsdException w:name="List Bullet" w:semiHidden="1" w:unhideWhenUsed="1"/>
-    <w:lsdException w:name="List Number" w:semiHidden="1" w:unhideWhenUsed="1"/>
-    <w:lsdException w:name="List 2" w:semiHidden="1" w:unhideWhenUsed="1"/>
-    <w:lsdException w:name="List 3" w:semiHidden="1" w:unhideWhenUsed="1"/>
-    <w:lsdException w:name="List 4" w:semiHidden="1" w:unhideWhenUsed="1"/>
-    <w:lsdException w:name="List 5" w:semiHidden="1" w:unhideWhenUsed="1"/>
-    <w:lsdException w:name="List Bullet 2" w:semiHidden="1" w:unhideWhenUsed="1"/>
-    <w:lsdException w:name="List Bullet 3" w:semiHidden="1" w:unhideWhenUsed="1"/>
-    <w:lsdException w:name="List Bullet 4" w:semiHidden="1" w:unhideWhenUsed="1"/>
-    <w:lsdException w:name="List Bullet 5" w:semiHidden="1" w:unhideWhenUsed="1"/>
-    <w:lsdException w:name="List Number 2" w:semiHidden="1" w:unhideWhenUsed="1"/>
-    <w:lsdException w:name="List Number 3" w:semiHidden="1" w:unhideWhenUsed="1"/>
-    <w:lsdException w:name="List Number 4" w:semiHidden="1" w:unhideWhenUsed="1"/>
-    <w:lsdException w:name="List Number 5" w:semiHidden="1" w:unhideWhenUsed="1"/>
-    <w:lsdException w:name="Title" w:uiPriority="10" w:qFormat="1"/>
-    <w:lsdException w:name="Closing" w:semiHidden="1" w:unhideWhenUsed="1"/>
-    <w:lsdException w:name="Signature" w:semiHidden="1" w:unhideWhenUsed="1"/>
-    <w:lsdException w:name="Default Paragraph Font" w:semiHidden="1" w:uiPriority="1" w:unhideWhenUsed="1"/>
-    <w:lsdException w:name="Body Text" w:semiHidden="1" w:unhideWhenUsed="1"/>
-    <w:lsdException w:name="Body Text Indent" w:semiHidden="1" w:unhideWhenUsed="1"/>
-    <w:lsdException w:name="List Continue" w:semiHidden="1" w:unhideWhenUsed="1"/>
-    <w:lsdException w:name="List Continue 2" w:semiHidden="1" w:unhideWhenUsed="1"/>
-    <w:lsdException w:name="List Continue 3" w:semiHidden="1" w:unhideWhenUsed="1"/>
-    <w:lsdException w:name="List Continue 4" w:semiHidden="1" w:unhideWhenUsed="1"/>
-    <w:lsdException w:name="List Continue 5" w:semiHidden="1" w:unhideWhenUsed="1"/>
-    <w:lsdException w:name="Message Header" w:semiHidden="1" w:unhideWhenUsed="1"/>
-    <w:lsdException w:name="Subtitle" w:uiPriority="11" w:qFormat="1"/>
-    <w:lsdException w:name="Salutation" w:semiHidden="1" w:unhideWhenUsed="1"/>
-    <w:lsdException w:name="Date" w:semiHidden="1" w:unhideWhenUsed="1"/>
-    <w:lsdException w:name="Body Text First Indent" w:semiHidden="1" w:unhideWhenUsed="1"/>
-    <w:lsdException w:name="Body Text First Indent 2" w:semiHidden="1" w:unhideWhenUsed="1"/>
-    <w:lsdException w:name="Note Heading" w:semiHidden="1" w:unhideWhenUsed="1"/>
-    <w:lsdException w:name="Body Text 2" w:semiHidden="1" w:unhideWhenUsed="1"/>
-    <w:lsdException w:name="Body Text 3" w:semiHidden="1" w:unhideWhenUsed="1"/>
-    <w:lsdException w:name="Body Text Indent 2" w:semiHidden="1" w:unhideWhenUsed="1"/>
-    <w:lsdException w:name="Body Text Indent 3" w:semiHidden="1" w:unhideWhenUsed="1"/>
-    <w:lsdException w:name="Block Text" w:semiHidden="1" w:unhideWhenUsed="1"/>
-    <w:lsdException w:name="Hyperlink" w:semiHidden="1" w:unhideWhenUsed="1"/>
-    <w:lsdException w:name="FollowedHyperlink" w:semiHidden="1" w:unhideWhenUsed="1"/>
-    <w:lsdException w:name="Strong" w:uiPriority="22" w:qFormat="1"/>
-    <w:lsdException w:name="Emphasis" w:uiPriority="20" w:qFormat="1"/>
-    <w:lsdException w:name="Document Map" w:semiHidden="1" w:unhideWhenUsed="1"/>
-    <w:lsdException w:name="Plain Text" w:semiHidden="1" w:unhideWhenUsed="1"/>
-    <w:lsdException w:name="E-mail Signature" w:semiHidden="1" w:unhideWhenUsed="1"/>
-    <w:lsdException w:name="HTML Top of Form" w:semiHidden="1" w:unhideWhenUsed="1"/>
-    <w:lsdException w:name="HTML Bottom of Form" w:semiHidden="1" w:unhideWhenUsed="1"/>
-    <w:lsdException w:name="Normal (Web)" w:semiHidden="1" w:unhideWhenUsed="1"/>
-    <w:lsdException w:name="HTML Acronym" w:semiHidden="1" w:unhideWhenUsed="1"/>
-    <w:lsdException w:name="HTML Address" w:semiHidden="1" w:unhideWhenUsed="1"/>
-    <w:lsdException w:name="HTML Cite" w:semiHidden="1" w:unhideWhenUsed="1"/>
-    <w:lsdException w:name="HTML Code" w:semiHidden="1" w:unhideWhenUsed="1"/>
-    <w:lsdException w:name="HTML Definition" w:semiHidden="1" w:unhideWhenUsed="1"/>
-    <w:lsdException w:name="HTML Keyboard" w:semiHidden="1" w:unhideWhenUsed="1"/>
-    <w:lsdException w:name="HTML Preformatted" w:semiHidden="1" w:unhideWhenUsed="1"/>
-    <w:lsdException w:name="HTML Sample" w:semiHidden="1" w:unhideWhenUsed="1"/>
-    <w:lsdException w:name="HTML Typewriter" w:semiHidden="1" w:unhideWhenUsed="1"/>
-    <w:lsdException w:name="HTML Variable" w:semiHidden="1" w:unhideWhenUsed="1"/>
-    <w:lsdException w:name="Normal Table" w:semiHidden="1" w:unhideWhenUsed="1"/>
-    <w:lsdException w:name="annotation subject" w:semiHidden="1" w:unhideWhenUsed="1"/>
-    <w:lsdException w:name="No List" w:semiHidden="1" w:unhideWhenUsed="1"/>
-    <w:lsdException w:name="Outline List 1" w:semiHidden="1" w:unhideWhenUsed="1"/>
-    <w:lsdException w:name="Outline List 2" w:semiHidden="1" w:unhideWhenUsed="1"/>
-    <w:lsdException w:name="Outline List 3" w:semiHidden="1" w:unhideWhenUsed="1"/>
-    <w:lsdException w:name="Table Simple 1" w:semiHidden="1" w:unhideWhenUsed="1"/>
-    <w:lsdException w:name="Table Simple 2" w:semiHidden="1" w:unhideWhenUsed="1"/>
-    <w:lsdException w:name="Table Simple 3" w:semiHidden="1" w:unhideWhenUsed="1"/>
-    <w:lsdException w:name="Table Classic 1" w:semiHidden="1" w:unhideWhenUsed="1"/>
-    <w:lsdException w:name="Table Classic 2" w:semiHidden="1" w:unhideWhenUsed="1"/>
-    <w:lsdException w:name="Table Classic 3" w:semiHidden="1" w:unhideWhenUsed="1"/>
-    <w:lsdException w:name="Table Classic 4" w:semiHidden="1" w:unhideWhenUsed="1"/>
-    <w:lsdException w:name="Table Colorful 1" w:semiHidden="1" w:unhideWhenUsed="1"/>
-    <w:lsdException w:name="Table Colorful 2" w:semiHidden="1" w:unhideWhenUsed="1"/>
-    <w:lsdException w:name="Table Colorful 3" w:semiHidden="1" w:unhideWhenUsed="1"/>
-    <w:lsdException w:name="Table Columns 1" w:semiHidden="1" w:unhideWhenUsed="1"/>
-    <w:lsdException w:name="Table Columns 2" w:semiHidden="1" w:unhideWhenUsed="1"/>
-    <w:lsdException w:name="Table Columns 3" w:semiHidden="1" w:unhideWhenUsed="1"/>
-    <w:lsdException w:name="Table Columns 4" w:semiHidden="1" w:unhideWhenUsed="1"/>
-    <w:lsdException w:name="Table Columns 5" w:semiHidden="1" w:unhideWhenUsed="1"/>
-    <w:lsdException w:name="Table Grid 1" w:semiHidden="1" w:unhideWhenUsed="1"/>
-    <w:lsdException w:name="Table Grid 2" w:semiHidden="1" w:unhideWhenUsed="1"/>
-    <w:lsdException w:name="Table Grid 3" w:semiHidden="1" w:unhideWhenUsed="1"/>
-    <w:lsdException w:name="Table Grid 4" w:semiHidden="1" w:unhideWhenUsed="1"/>
-    <w:lsdException w:name="Table Grid 5" w:semiHidden="1" w:unhideWhenUsed="1"/>
-    <w:lsdException w:name="Table Grid 6" w:semiHidden="1" w:unhideWhenUsed="1"/>
-    <w:lsdException w:name="Table Grid 7" w:semiHidden="1" w:unhideWhenUsed="1"/>
-    <w:lsdException w:name="Table Grid 8" w:semiHidden="1" w:unhideWhenUsed="1"/>
-    <w:lsdException w:name="Table List 1" w:semiHidden="1" w:unhideWhenUsed="1"/>
-    <w:lsdException w:name="Table List 2" w:semiHidden="1" w:unhideWhenUsed="1"/>
-    <w:lsdException w:name="Table List 3" w:semiHidden="1" w:unhideWhenUsed="1"/>
-    <w:lsdException w:name="Table List 4" w:semiHidden="1" w:unhideWhenUsed="1"/>
-    <w:lsdException w:name="Table List 5" w:semiHidden="1" w:unhideWhenUsed="1"/>
-    <w:lsdException w:name="Table List 6" w:semiHidden="1" w:unhideWhenUsed="1"/>
-    <w:lsdException w:name="Table List 7" w:semiHidden="1" w:unhideWhenUsed="1"/>
-    <w:lsdException w:name="Table List 8" w:semiHidden="1" w:unhideWhenUsed="1"/>
-    <w:lsdException w:name="Table 3D effects 1" w:semiHidden="1" w:unhideWhenUsed="1"/>
-    <w:lsdException w:name="Table 3D effects 2" w:semiHidden="1" w:unhideWhenUsed="1"/>
-    <w:lsdException w:name="Table 3D effects 3" w:semiHidden="1" w:unhideWhenUsed="1"/>
-    <w:lsdException w:name="Table Contemporary" w:semiHidden="1" w:unhideWhenUsed="1"/>
-    <w:lsdException w:name="Table Elegant" w:semiHidden="1" w:unhideWhenUsed="1"/>
-    <w:lsdException w:name="Table Professional" w:semiHidden="1" w:unhideWhenUsed="1"/>
-    <w:lsdException w:name="Table Subtle 1" w:semiHidden="1" w:unhideWhenUsed="1"/>
-    <w:lsdException w:name="Table Subtle 2" w:semiHidden="1" w:unhideWhenUsed="1"/>
-    <w:lsdException w:name="Table Web 1" w:semiHidden="1" w:unhideWhenUsed="1"/>
-    <w:lsdException w:name="Table Web 2" w:semiHidden="1" w:unhideWhenUsed="1"/>
-    <w:lsdException w:name="Table Web 3" w:semiHidden="1" w:unhideWhenUsed="1"/>
-    <w:lsdException w:name="Balloon Text" w:semiHidden="1" w:unhideWhenUsed="1"/>
-    <w:lsdException w:name="Table Grid" w:uiPriority="39"/>
-    <w:lsdException w:name="Table Theme" w:semiHidden="1" w:unhideWhenUsed="1"/>
-    <w:lsdException w:name="Note Level 1" w:semiHidden="1" w:unhideWhenUsed="1"/>
-    <w:lsdException w:name="Note Level 2" w:semiHidden="1" w:unhideWhenUsed="1"/>
-    <w:lsdException w:name="Note Level 3" w:semiHidden="1" w:unhideWhenUsed="1"/>
-    <w:lsdException w:name="Note Level 4" w:semiHidden="1" w:unhideWhenUsed="1"/>
-    <w:lsdException w:name="Note Level 5" w:semiHidden="1" w:unhideWhenUsed="1"/>
-    <w:lsdException w:name="Note Level 6" w:semiHidden="1" w:unhideWhenUsed="1"/>
-    <w:lsdException w:name="Note Level 7" w:semiHidden="1" w:unhideWhenUsed="1"/>
-    <w:lsdException w:name="Note Level 8" w:semiHidden="1" w:unhideWhenUsed="1"/>
-    <w:lsdException w:name="Note Level 9" w:semiHidden="1" w:unhideWhenUsed="1"/>
-    <w:lsdException w:name="Placeholder Text" w:semiHidden="1"/>
-    <w:lsdException w:name="No Spacing" w:uiPriority="1" w:qFormat="1"/>
-    <w:lsdException w:name="Light Shading" w:uiPriority="60"/>
-    <w:lsdException w:name="Light List" w:uiPriority="61"/>
-    <w:lsdException w:name="Light Grid" w:uiPriority="62"/>
-    <w:lsdException w:name="Medium Shading 1" w:uiPriority="63"/>
-    <w:lsdException w:name="Medium Shading 2" w:uiPriority="64"/>
-    <w:lsdException w:name="Medium List 1" w:uiPriority="65"/>
-    <w:lsdException w:name="Medium List 2" w:uiPriority="66"/>
-    <w:lsdException w:name="Medium Grid 1" w:uiPriority="67"/>
-    <w:lsdException w:name="Medium Grid 2" w:uiPriority="68"/>
-    <w:lsdException w:name="Medium Grid 3" w:uiPriority="69"/>
-    <w:lsdException w:name="Dark List" w:uiPriority="70"/>
-    <w:lsdException w:name="Colorful Shading" w:uiPriority="71"/>
-    <w:lsdException w:name="Colorful List" w:uiPriority="72"/>
-    <w:lsdException w:name="Colorful Grid" w:uiPriority="73"/>
-    <w:lsdException w:name="Light Shading Accent 1" w:uiPriority="60"/>
-    <w:lsdException w:name="Light List Accent 1" w:uiPriority="61"/>
-    <w:lsdException w:name="Light Grid Accent 1" w:uiPriority="62"/>
-    <w:lsdException w:name="Medium Shading 1 Accent 1" w:uiPriority="63"/>
-    <w:lsdException w:name="Medium Shading 2 Accent 1" w:uiPriority="64"/>
-    <w:lsdException w:name="Medium List 1 Accent 1" w:uiPriority="65"/>
-    <w:lsdException w:name="Revision" w:semiHidden="1"/>
-    <w:lsdException w:name="List Paragraph" w:uiPriority="34" w:qFormat="1"/>
-    <w:lsdException w:name="Quote" w:uiPriority="29" w:qFormat="1"/>
-    <w:lsdException w:name="Intense Quote" w:uiPriority="30" w:qFormat="1"/>
-    <w:lsdException w:name="Medium List 2 Accent 1" w:uiPriority="66"/>
-    <w:lsdException w:name="Medium Grid 1 Accent 1" w:uiPriority="67"/>
-    <w:lsdException w:name="Medium Grid 2 Accent 1" w:uiPriority="68"/>
-    <w:lsdException w:name="Medium Grid 3 Accent 1" w:uiPriority="69"/>
-    <w:lsdException w:name="Dark List Accent 1" w:uiPriority="70"/>
-    <w:lsdException w:name="Colorful Shading Accent 1" w:uiPriority="71"/>
-    <w:lsdException w:name="Colorful List Accent 1" w:uiPriority="72"/>
-    <w:lsdException w:name="Colorful Grid Accent 1" w:uiPriority="73"/>
-    <w:lsdException w:name="Light Shading Accent 2" w:uiPriority="60"/>
-    <w:lsdException w:name="Light List Accent 2" w:uiPriority="61"/>
-    <w:lsdException w:name="Light Grid Accent 2" w:uiPriority="62"/>
-    <w:lsdException w:name="Medium Shading 1 Accent 2" w:uiPriority="63"/>
-    <w:lsdException w:name="Medium Shading 2 Accent 2" w:uiPriority="64"/>
-    <w:lsdException w:name="Medium List 1 Accent 2" w:uiPriority="65"/>
-    <w:lsdException w:name="Medium List 2 Accent 2" w:uiPriority="66"/>
-    <w:lsdException w:name="Medium Grid 1 Accent 2" w:uiPriority="67"/>
-    <w:lsdException w:name="Medium Grid 2 Accent 2" w:uiPriority="68"/>
-    <w:lsdException w:name="Medium Grid 3 Accent 2" w:uiPriority="69"/>
-    <w:lsdException w:name="Dark List Accent 2" w:uiPriority="70"/>
-    <w:lsdException w:name="Colorful Shading Accent 2" w:uiPriority="71"/>
-    <w:lsdException w:name="Colorful List Accent 2" w:uiPriority="72"/>
-    <w:lsdException w:name="Colorful Grid Accent 2" w:uiPriority="73"/>
-    <w:lsdException w:name="Light Shading Accent 3" w:uiPriority="60"/>
-    <w:lsdException w:name="Light List Accent 3" w:uiPriority="61"/>
-    <w:lsdException w:name="Light Grid Accent 3" w:uiPriority="62"/>
-    <w:lsdException w:name="Medium Shading 1 Accent 3" w:uiPriority="63"/>
-    <w:lsdException w:name="Medium Shading 2 Accent 3" w:uiPriority="64"/>
-    <w:lsdException w:name="Medium List 1 Accent 3" w:uiPriority="65"/>
-    <w:lsdException w:name="Medium List 2 Accent 3" w:uiPriority="66"/>
-    <w:lsdException w:name="Medium Grid 1 Accent 3" w:uiPriority="67"/>
-    <w:lsdException w:name="Medium Grid 2 Accent 3" w:uiPriority="68"/>
-    <w:lsdException w:name="Medium Grid 3 Accent 3" w:uiPriority="69"/>
-    <w:lsdException w:name="Dark List Accent 3" w:uiPriority="70"/>
-    <w:lsdException w:name="Colorful Shading Accent 3" w:uiPriority="71"/>
-    <w:lsdException w:name="Colorful List Accent 3" w:uiPriority="72"/>
-    <w:lsdException w:name="Colorful Grid Accent 3" w:uiPriority="73"/>
-    <w:lsdException w:name="Light Shading Accent 4" w:uiPriority="60"/>
-    <w:lsdException w:name="Light List Accent 4" w:uiPriority="61"/>
-    <w:lsdException w:name="Light Grid Accent 4" w:uiPriority="62"/>
-    <w:lsdException w:name="Medium Shading 1 Accent 4" w:uiPriority="63"/>
-    <w:lsdException w:name="Medium Shading 2 Accent 4" w:uiPriority="64"/>
-    <w:lsdException w:name="Medium List 1 Accent 4" w:uiPriority="65"/>
-    <w:lsdException w:name="Medium List 2 Accent 4" w:uiPriority="66"/>
-    <w:lsdException w:name="Medium Grid 1 Accent 4" w:uiPriority="67"/>
-    <w:lsdException w:name="Medium Grid 2 Accent 4" w:uiPriority="68"/>
-    <w:lsdException w:name="Medium Grid 3 Accent 4" w:uiPriority="69"/>
-    <w:lsdException w:name="Dark List Accent 4" w:uiPriority="70"/>
-    <w:lsdException w:name="Colorful Shading Accent 4" w:uiPriority="71"/>
-    <w:lsdException w:name="Colorful List Accent 4" w:uiPriority="72"/>
-    <w:lsdException w:name="Colorful Grid Accent 4" w:uiPriority="73"/>
-    <w:lsdException w:name="Light Shading Accent 5" w:uiPriority="60"/>
-    <w:lsdException w:name="Light List Accent 5" w:uiPriority="61"/>
-    <w:lsdException w:name="Light Grid Accent 5" w:uiPriority="62"/>
-    <w:lsdException w:name="Medium Shading 1 Accent 5" w:uiPriority="63"/>
-    <w:lsdException w:name="Medium Shading 2 Accent 5" w:uiPriority="64"/>
-    <w:lsdException w:name="Medium List 1 Accent 5" w:uiPriority="65"/>
-    <w:lsdException w:name="Medium List 2 Accent 5" w:uiPriority="66"/>
-    <w:lsdException w:name="Medium Grid 1 Accent 5" w:uiPriority="67"/>
-    <w:lsdException w:name="Medium Grid 2 Accent 5" w:uiPriority="68"/>
-    <w:lsdException w:name="Medium Grid 3 Accent 5" w:uiPriority="69"/>
-    <w:lsdException w:name="Dark List Accent 5" w:uiPriority="70"/>
-    <w:lsdException w:name="Colorful Shading Accent 5" w:uiPriority="71"/>
-    <w:lsdException w:name="Colorful List Accent 5" w:uiPriority="72"/>
-    <w:lsdException w:name="Colorful Grid Accent 5" w:uiPriority="73"/>
-    <w:lsdException w:name="Light Shading Accent 6" w:uiPriority="60"/>
-    <w:lsdException w:name="Light List Accent 6" w:uiPriority="61"/>
-    <w:lsdException w:name="Light Grid Accent 6" w:uiPriority="62"/>
-    <w:lsdException w:name="Medium Shading 1 Accent 6" w:uiPriority="63"/>
-    <w:lsdException w:name="Medium Shading 2 Accent 6" w:uiPriority="64"/>
-    <w:lsdException w:name="Medium List 1 Accent 6" w:uiPriority="65"/>
-    <w:lsdException w:name="Medium List 2 Accent 6" w:uiPriority="66"/>
-    <w:lsdException w:name="Medium Grid 1 Accent 6" w:uiPriority="67"/>
-    <w:lsdException w:name="Medium Grid 2 Accent 6" w:uiPriority="68"/>
-    <w:lsdException w:name="Medium Grid 3 Accent 6" w:uiPriority="69"/>
-    <w:lsdException w:name="Dark List Accent 6" w:uiPriority="70"/>
-    <w:lsdException w:name="Colorful Shading Accent 6" w:uiPriority="71"/>
-    <w:lsdException w:name="Colorful List Accent 6" w:uiPriority="72"/>
-    <w:lsdException w:name="Colorful Grid Accent 6" w:uiPriority="73"/>
-    <w:lsdException w:name="Subtle Emphasis" w:uiPriority="19" w:qFormat="1"/>
-    <w:lsdException w:name="Intense Emphasis" w:uiPriority="21" w:qFormat="1"/>
-    <w:lsdException w:name="Subtle Reference" w:uiPriority="31" w:qFormat="1"/>
-    <w:lsdException w:name="Intense Reference" w:uiPriority="32" w:qFormat="1"/>
-    <w:lsdException w:name="Book Title" w:uiPriority="33" w:qFormat="1"/>
-    <w:lsdException w:name="Bibliography" w:semiHidden="1" w:uiPriority="37" w:unhideWhenUsed="1"/>
-    <w:lsdException w:name="TOC Heading" w:semiHidden="1" w:uiPriority="39" w:unhideWhenUsed="1" w:qFormat="1"/>
-    <w:lsdException w:name="Plain Table 1" w:uiPriority="41"/>
-    <w:lsdException w:name="Plain Table 2" w:uiPriority="42"/>
-    <w:lsdException w:name="Plain Table 3" w:uiPriority="43"/>
-    <w:lsdException w:name="Plain Table 4" w:uiPriority="44"/>
-    <w:lsdException w:name="Plain Table 5" w:uiPriority="45"/>
-    <w:lsdException w:name="Grid Table Light" w:uiPriority="40"/>
-    <w:lsdException w:name="Grid Table 1 Light" w:uiPriority="46"/>
-    <w:lsdException w:name="Grid Table 2" w:uiPriority="47"/>
-    <w:lsdException w:name="Grid Table 3" w:uiPriority="48"/>
-    <w:lsdException w:name="Grid Table 4" w:uiPriority="49"/>
-    <w:lsdException w:name="Grid Table 5 Dark" w:uiPriority="50"/>
-    <w:lsdException w:name="Grid Table 6 Colorful" w:uiPriority="51"/>
-    <w:lsdException w:name="Grid Table 7 Colorful" w:uiPriority="52"/>
-    <w:lsdException w:name="Grid Table 1 Light Accent 1" w:uiPriority="46"/>
-    <w:lsdException w:name="Grid Table 2 Accent 1" w:uiPriority="47"/>
-    <w:lsdException w:name="Grid Table 3 Accent 1" w:uiPriority="48"/>
-    <w:lsdException w:name="Grid Table 4 Accent 1" w:uiPriority="49"/>
-    <w:lsdException w:name="Grid Table 5 Dark Accent 1" w:uiPriority="50"/>
-    <w:lsdException w:name="Grid Table 6 Colorful Accent 1" w:uiPriority="51"/>
-    <w:lsdException w:name="Grid Table 7 Colorful Accent 1" w:uiPriority="52"/>
-    <w:lsdException w:name="Grid Table 1 Light Accent 2" w:uiPriority="46"/>
-    <w:lsdException w:name="Grid Table 2 Accent 2" w:uiPriority="47"/>
-    <w:lsdException w:name="Grid Table 3 Accent 2" w:uiPriority="48"/>
-    <w:lsdException w:name="Grid Table 4 Accent 2" w:uiPriority="49"/>
-    <w:lsdException w:name="Grid Table 5 Dark Accent 2" w:uiPriority="50"/>
-    <w:lsdException w:name="Grid Table 6 Colorful Accent 2" w:uiPriority="51"/>
-    <w:lsdException w:name="Grid Table 7 Colorful Accent 2" w:uiPriority="52"/>
-    <w:lsdException w:name="Grid Table 1 Light Accent 3" w:uiPriority="46"/>
-    <w:lsdException w:name="Grid Table 2 Accent 3" w:uiPriority="47"/>
-    <w:lsdException w:name="Grid Table 3 Accent 3" w:uiPriority="48"/>
-    <w:lsdException w:name="Grid Table 4 Accent 3" w:uiPriority="49"/>
-    <w:lsdException w:name="Grid Table 5 Dark Accent 3" w:uiPriority="50"/>
-    <w:lsdException w:name="Grid Table 6 Colorful Accent 3" w:uiPriority="51"/>
-    <w:lsdException w:name="Grid Table 7 Colorful Accent 3" w:uiPriority="52"/>
-    <w:lsdException w:name="Grid Table 1 Light Accent 4" w:uiPriority="46"/>
-    <w:lsdException w:name="Grid Table 2 Accent 4" w:uiPriority="47"/>
-    <w:lsdException w:name="Grid Table 3 Accent 4" w:uiPriority="48"/>
-    <w:lsdException w:name="Grid Table 4 Accent 4" w:uiPriority="49"/>
-    <w:lsdException w:name="Grid Table 5 Dark Accent 4" w:uiPriority="50"/>
-    <w:lsdException w:name="Grid Table 6 Colorful Accent 4" w:uiPriority="51"/>
-    <w:lsdException w:name="Grid Table 7 Colorful Accent 4" w:uiPriority="52"/>
-    <w:lsdException w:name="Grid Table 1 Light Accent 5" w:uiPriority="46"/>
-    <w:lsdException w:name="Grid Table 2 Accent 5" w:uiPriority="47"/>
-    <w:lsdException w:name="Grid Table 3 Accent 5" w:uiPriority="48"/>
-    <w:lsdException w:name="Grid Table 4 Accent 5" w:uiPriority="49"/>
-    <w:lsdException w:name="Grid Table 5 Dark Accent 5" w:uiPriority="50"/>
-    <w:lsdException w:name="Grid Table 6 Colorful Accent 5" w:uiPriority="51"/>
-    <w:lsdException w:name="Grid Table 7 Colorful Accent 5" w:uiPriority="52"/>
-    <w:lsdException w:name="Grid Table 1 Light Accent 6" w:uiPriority="46"/>
-    <w:lsdException w:name="Grid Table 2 Accent 6" w:uiPriority="47"/>
-    <w:lsdException w:name="Grid Table 3 Accent 6" w:uiPriority="48"/>
-    <w:lsdException w:name="Grid Table 4 Accent 6" w:uiPriority="49"/>
-    <w:lsdException w:name="Grid Table 5 Dark Accent 6" w:uiPriority="50"/>
-    <w:lsdException w:name="Grid Table 6 Colorful Accent 6" w:uiPriority="51"/>
-    <w:lsdException w:name="Grid Table 7 Colorful Accent 6" w:uiPriority="52"/>
-    <w:lsdException w:name="List Table 1 Light" w:uiPriority="46"/>
-    <w:lsdException w:name="List Table 2" w:uiPriority="47"/>
-    <w:lsdException w:name="List Table 3" w:uiPriority="48"/>
-    <w:lsdException w:name="List Table 4" w:uiPriority="49"/>
-    <w:lsdException w:name="List Table 5 Dark" w:uiPriority="50"/>
-    <w:lsdException w:name="List Table 6 Colorful" w:uiPriority="51"/>
-    <w:lsdException w:name="List Table 7 Colorful" w:uiPriority="52"/>
-    <w:lsdException w:name="List Table 1 Light Accent 1" w:uiPriority="46"/>
-    <w:lsdException w:name="List Table 2 Accent 1" w:uiPriority="47"/>
-    <w:lsdException w:name="List Table 3 Accent 1" w:uiPriority="48"/>
-    <w:lsdException w:name="List Table 4 Accent 1" w:uiPriority="49"/>
-    <w:lsdException w:name="List Table 5 Dark Accent 1" w:uiPriority="50"/>
-    <w:lsdException w:name="List Table 6 Colorful Accent 1" w:uiPriority="51"/>
-    <w:lsdException w:name="List Table 7 Colorful Accent 1" w:uiPriority="52"/>
-    <w:lsdException w:name="List Table 1 Light Accent 2" w:uiPriority="46"/>
-    <w:lsdException w:name="List Table 2 Accent 2" w:uiPriority="47"/>
-    <w:lsdException w:name="List Table 3 Accent 2" w:uiPriority="48"/>
-    <w:lsdException w:name="List Table 4 Accent 2" w:uiPriority="49"/>
-    <w:lsdException w:name="List Table 5 Dark Accent 2" w:uiPriority="50"/>
-    <w:lsdException w:name="List Table 6 Colorful Accent 2" w:uiPriority="51"/>
-    <w:lsdException w:name="List Table 7 Colorful Accent 2" w:uiPriority="52"/>
-    <w:lsdException w:name="List Table 1 Light Accent 3" w:uiPriority="46"/>
-    <w:lsdException w:name="List Table 2 Accent 3" w:uiPriority="47"/>
-    <w:lsdException w:name="List Table 3 Accent 3" w:uiPriority="48"/>
-    <w:lsdException w:name="List Table 4 Accent 3" w:uiPriority="49"/>
-    <w:lsdException w:name="List Table 5 Dark Accent 3" w:uiPriority="50"/>
-    <w:lsdException w:name="List Table 6 Colorful Accent 3" w:uiPriority="51"/>
-    <w:lsdException w:name="List Table 7 Colorful Accent 3" w:uiPriority="52"/>
-    <w:lsdException w:name="List Table 1 Light Accent 4" w:uiPriority="46"/>
-    <w:lsdException w:name="List Table 2 Accent 4" w:uiPriority="47"/>
-    <w:lsdException w:name="List Table 3 Accent 4" w:uiPriority="48"/>
-    <w:lsdException w:name="List Table 4 Accent 4" w:uiPriority="49"/>
-    <w:lsdException w:name="List Table 5 Dark Accent 4" w:uiPriority="50"/>
-    <w:lsdException w:name="List Table 6 Colorful Accent 4" w:uiPriority="51"/>
-    <w:lsdException w:name="List Table 7 Colorful Accent 4" w:uiPriority="52"/>
-    <w:lsdException w:name="List Table 1 Light Accent 5" w:uiPriority="46"/>
-    <w:lsdException w:name="List Table 2 Accent 5" w:uiPriority="47"/>
-    <w:lsdException w:name="List Table 3 Accent 5" w:uiPriority="48"/>
-    <w:lsdException w:name="List Table 4 Accent 5" w:uiPriority="49"/>
-    <w:lsdException w:name="List Table 5 Dark Accent 5" w:uiPriority="50"/>
-    <w:lsdException w:name="List Table 6 Colorful Accent 5" w:uiPriority="51"/>
-    <w:lsdException w:name="List Table 7 Colorful Accent 5" w:uiPriority="52"/>
-    <w:lsdException w:name="List Table 1 Light Accent 6" w:uiPriority="46"/>
-    <w:lsdException w:name="List Table 2 Accent 6" w:uiPriority="47"/>
-    <w:lsdException w:name="List Table 3 Accent 6" w:uiPriority="48"/>
-    <w:lsdException w:name="List Table 4 Accent 6" w:uiPriority="49"/>
-    <w:lsdException w:name="List Table 5 Dark Accent 6" w:uiPriority="50"/>
-    <w:lsdException w:name="List Table 6 Colorful Accent 6" w:uiPriority="51"/>
-    <w:lsdException w:name="List Table 7 Colorful Accent 6" w:uiPriority="52"/>
-    <w:lsdException w:name="Mention" w:semiHidden="1" w:unhideWhenUsed="1"/>
-    <w:lsdException w:name="Smart Hyperlink" w:semiHidden="1" w:unhideWhenUsed="1"/>
+  <w:latentStyles w:defLockedState="0" w:defUIPriority="99" w:defSemiHidden="1" w:defUnhideWhenUsed="1" w:defQFormat="0" w:count="276">
+    <w:lsdException w:name="Normal" w:semiHidden="0" w:uiPriority="0" w:unhideWhenUsed="0" w:qFormat="1"/>
+    <w:lsdException w:name="heading 1" w:semiHidden="0" w:uiPriority="9" w:unhideWhenUsed="0" w:qFormat="1"/>
+    <w:lsdException w:name="heading 2" w:uiPriority="9" w:qFormat="1"/>
+    <w:lsdException w:name="heading 3" w:uiPriority="9" w:qFormat="1"/>
+    <w:lsdException w:name="heading 4" w:uiPriority="9" w:qFormat="1"/>
+    <w:lsdException w:name="heading 5" w:uiPriority="9" w:qFormat="1"/>
+    <w:lsdException w:name="heading 6" w:uiPriority="9" w:qFormat="1"/>
+    <w:lsdException w:name="heading 7" w:uiPriority="9" w:qFormat="1"/>
+    <w:lsdException w:name="heading 8" w:uiPriority="9" w:qFormat="1"/>
+    <w:lsdException w:name="heading 9" w:uiPriority="9" w:qFormat="1"/>
+    <w:lsdException w:name="toc 1" w:uiPriority="39"/>
+    <w:lsdException w:name="toc 2" w:uiPriority="39"/>
+    <w:lsdException w:name="toc 3" w:uiPriority="39"/>
+    <w:lsdException w:name="toc 4" w:uiPriority="39"/>
+    <w:lsdException w:name="toc 5" w:uiPriority="39"/>
+    <w:lsdException w:name="toc 6" w:uiPriority="39"/>
+    <w:lsdException w:name="toc 7" w:uiPriority="39"/>
+    <w:lsdException w:name="toc 8" w:uiPriority="39"/>
+    <w:lsdException w:name="toc 9" w:uiPriority="39"/>
+    <w:lsdException w:name="caption" w:uiPriority="35" w:qFormat="1"/>
+    <w:lsdException w:name="Title" w:semiHidden="0" w:uiPriority="10" w:unhideWhenUsed="0" w:qFormat="1"/>
+    <w:lsdException w:name="Default Paragraph Font" w:uiPriority="1"/>
+    <w:lsdException w:name="Subtitle" w:semiHidden="0" w:uiPriority="11" w:unhideWhenUsed="0" w:qFormat="1"/>
+    <w:lsdException w:name="Strong" w:semiHidden="0" w:uiPriority="22" w:unhideWhenUsed="0" w:qFormat="1"/>
+    <w:lsdException w:name="Emphasis" w:semiHidden="0" w:uiPriority="20" w:unhideWhenUsed="0" w:qFormat="1"/>
+    <w:lsdException w:name="Table Grid" w:semiHidden="0" w:uiPriority="39" w:unhideWhenUsed="0"/>
+    <w:lsdException w:name="Placeholder Text" w:unhideWhenUsed="0"/>
+    <w:lsdException w:name="No Spacing" w:semiHidden="0" w:uiPriority="1" w:unhideWhenUsed="0" w:qFormat="1"/>
+    <w:lsdException w:name="Light Shading" w:semiHidden="0" w:uiPriority="60" w:unhideWhenUsed="0"/>
+    <w:lsdException w:name="Light List" w:semiHidden="0" w:uiPriority="61" w:unhideWhenUsed="0"/>
+    <w:lsdException w:name="Light Grid" w:semiHidden="0" w:uiPriority="62" w:unhideWhenUsed="0"/>
+    <w:lsdException w:name="Medium Shading 1" w:semiHidden="0" w:uiPriority="63" w:unhideWhenUsed="0"/>
+    <w:lsdException w:name="Medium Shading 2" w:semiHidden="0" w:uiPriority="64" w:unhideWhenUsed="0"/>
+    <w:lsdException w:name="Medium List 1" w:semiHidden="0" w:uiPriority="65" w:unhideWhenUsed="0"/>
+    <w:lsdException w:name="Medium List 2" w:semiHidden="0" w:uiPriority="66" w:unhideWhenUsed="0"/>
+    <w:lsdException w:name="Medium Grid 1" w:semiHidden="0" w:uiPriority="67" w:unhideWhenUsed="0"/>
+    <w:lsdException w:name="Medium Grid 2" w:semiHidden="0" w:uiPriority="68" w:unhideWhenUsed="0"/>
+    <w:lsdException w:name="Medium Grid 3" w:semiHidden="0" w:uiPriority="69" w:unhideWhenUsed="0"/>
+    <w:lsdException w:name="Dark List" w:semiHidden="0" w:uiPriority="70" w:unhideWhenUsed="0"/>
+    <w:lsdException w:name="Colorful Shading" w:semiHidden="0" w:uiPriority="71" w:unhideWhenUsed="0"/>
+    <w:lsdException w:name="Colorful List" w:semiHidden="0" w:uiPriority="72" w:unhideWhenUsed="0"/>
+    <w:lsdException w:name="Colorful Grid" w:semiHidden="0" w:uiPriority="73" w:unhideWhenUsed="0"/>
+    <w:lsdException w:name="Light Shading Accent 1" w:semiHidden="0" w:uiPriority="60" w:unhideWhenUsed="0"/>
+    <w:lsdException w:name="Light List Accent 1" w:semiHidden="0" w:uiPriority="61" w:unhideWhenUsed="0"/>
+    <w:lsdException w:name="Light Grid Accent 1" w:semiHidden="0" w:uiPriority="62" w:unhideWhenUsed="0"/>
+    <w:lsdException w:name="Medium Shading 1 Accent 1" w:semiHidden="0" w:uiPriority="63" w:unhideWhenUsed="0"/>
+    <w:lsdException w:name="Medium Shading 2 Accent 1" w:semiHidden="0" w:uiPriority="64" w:unhideWhenUsed="0"/>
+    <w:lsdException w:name="Medium List 1 Accent 1" w:semiHidden="0" w:uiPriority="65" w:unhideWhenUsed="0"/>
+    <w:lsdException w:name="Revision" w:unhideWhenUsed="0"/>
+    <w:lsdException w:name="List Paragraph" w:semiHidden="0" w:uiPriority="34" w:unhideWhenUsed="0" w:qFormat="1"/>
+    <w:lsdException w:name="Quote" w:semiHidden="0" w:uiPriority="29" w:unhideWhenUsed="0" w:qFormat="1"/>
+    <w:lsdException w:name="Intense Quote" w:semiHidden="0" w:uiPriority="30" w:unhideWhenUsed="0" w:qFormat="1"/>
+    <w:lsdException w:name="Medium List 2 Accent 1" w:semiHidden="0" w:uiPriority="66" w:unhideWhenUsed="0"/>
+    <w:lsdException w:name="Medium Grid 1 Accent 1" w:semiHidden="0" w:uiPriority="67" w:unhideWhenUsed="0"/>
+    <w:lsdException w:name="Medium Grid 2 Accent 1" w:semiHidden="0" w:uiPriority="68" w:unhideWhenUsed="0"/>
+    <w:lsdException w:name="Medium Grid 3 Accent 1" w:semiHidden="0" w:uiPriority="69" w:unhideWhenUsed="0"/>
+    <w:lsdException w:name="Dark List Accent 1" w:semiHidden="0" w:uiPriority="70" w:unhideWhenUsed="0"/>
+    <w:lsdException w:name="Colorful Shading Accent 1" w:semiHidden="0" w:uiPriority="71" w:unhideWhenUsed="0"/>
+    <w:lsdException w:name="Colorful List Accent 1" w:semiHidden="0" w:uiPriority="72" w:unhideWhenUsed="0"/>
+    <w:lsdException w:name="Colorful Grid Accent 1" w:semiHidden="0" w:uiPriority="73" w:unhideWhenUsed="0"/>
+    <w:lsdException w:name="Light Shading Accent 2" w:semiHidden="0" w:uiPriority="60" w:unhideWhenUsed="0"/>
+    <w:lsdException w:name="Light List Accent 2" w:semiHidden="0" w:uiPriority="61" w:unhideWhenUsed="0"/>
+    <w:lsdException w:name="Light Grid Accent 2" w:semiHidden="0" w:uiPriority="62" w:unhideWhenUsed="0"/>
+    <w:lsdException w:name="Medium Shading 1 Accent 2" w:semiHidden="0" w:uiPriority="63" w:unhideWhenUsed="0"/>
+    <w:lsdException w:name="Medium Shading 2 Accent 2" w:semiHidden="0" w:uiPriority="64" w:unhideWhenUsed="0"/>
+    <w:lsdException w:name="Medium List 1 Accent 2" w:semiHidden="0" w:uiPriority="65" w:unhideWhenUsed="0"/>
+    <w:lsdException w:name="Medium List 2 Accent 2" w:semiHidden="0" w:uiPriority="66" w:unhideWhenUsed="0"/>
+    <w:lsdException w:name="Medium Grid 1 Accent 2" w:semiHidden="0" w:uiPriority="67" w:unhideWhenUsed="0"/>
+    <w:lsdException w:name="Medium Grid 2 Accent 2" w:semiHidden="0" w:uiPriority="68" w:unhideWhenUsed="0"/>
+    <w:lsdException w:name="Medium Grid 3 Accent 2" w:semiHidden="0" w:uiPriority="69" w:unhideWhenUsed="0"/>
+    <w:lsdException w:name="Dark List Accent 2" w:semiHidden="0" w:uiPriority="70" w:unhideWhenUsed="0"/>
+    <w:lsdException w:name="Colorful Shading Accent 2" w:semiHidden="0" w:uiPriority="71" w:unhideWhenUsed="0"/>
+    <w:lsdException w:name="Colorful List Accent 2" w:semiHidden="0" w:uiPriority="72" w:unhideWhenUsed="0"/>
+    <w:lsdException w:name="Colorful Grid Accent 2" w:semiHidden="0" w:uiPriority="73" w:unhideWhenUsed="0"/>
+    <w:lsdException w:name="Light Shading Accent 3" w:semiHidden="0" w:uiPriority="60" w:unhideWhenUsed="0"/>
+    <w:lsdException w:name="Light List Accent 3" w:semiHidden="0" w:uiPriority="61" w:unhideWhenUsed="0"/>
+    <w:lsdException w:name="Light Grid Accent 3" w:semiHidden="0" w:uiPriority="62" w:unhideWhenUsed="0"/>
+    <w:lsdException w:name="Medium Shading 1 Accent 3" w:semiHidden="0" w:uiPriority="63" w:unhideWhenUsed="0"/>
+    <w:lsdException w:name="Medium Shading 2 Accent 3" w:semiHidden="0" w:uiPriority="64" w:unhideWhenUsed="0"/>
+    <w:lsdException w:name="Medium List 1 Accent 3" w:semiHidden="0" w:uiPriority="65" w:unhideWhenUsed="0"/>
+    <w:lsdException w:name="Medium List 2 Accent 3" w:semiHidden="0" w:uiPriority="66" w:unhideWhenUsed="0"/>
+    <w:lsdException w:name="Medium Grid 1 Accent 3" w:semiHidden="0" w:uiPriority="67" w:unhideWhenUsed="0"/>
+    <w:lsdException w:name="Medium Grid 2 Accent 3" w:semiHidden="0" w:uiPriority="68" w:unhideWhenUsed="0"/>
+    <w:lsdException w:name="Medium Grid 3 Accent 3" w:semiHidden="0" w:uiPriority="69" w:unhideWhenUsed="0"/>
+    <w:lsdException w:name="Dark List Accent 3" w:semiHidden="0" w:uiPriority="70" w:unhideWhenUsed="0"/>
+    <w:lsdException w:name="Colorful Shading Accent 3" w:semiHidden="0" w:uiPriority="71" w:unhideWhenUsed="0"/>
+    <w:lsdException w:name="Colorful List Accent 3" w:semiHidden="0" w:uiPriority="72" w:unhideWhenUsed="0"/>
+    <w:lsdException w:name="Colorful Grid Accent 3" w:semiHidden="0" w:uiPriority="73" w:unhideWhenUsed="0"/>
+    <w:lsdException w:name="Light Shading Accent 4" w:semiHidden="0" w:uiPriority="60" w:unhideWhenUsed="0"/>
+    <w:lsdException w:name="Light List Accent 4" w:semiHidden="0" w:uiPriority="61" w:unhideWhenUsed="0"/>
+    <w:lsdException w:name="Light Grid Accent 4" w:semiHidden="0" w:uiPriority="62" w:unhideWhenUsed="0"/>
+    <w:lsdException w:name="Medium Shading 1 Accent 4" w:semiHidden="0" w:uiPriority="63" w:unhideWhenUsed="0"/>
+    <w:lsdException w:name="Medium Shading 2 Accent 4" w:semiHidden="0" w:uiPriority="64" w:unhideWhenUsed="0"/>
+    <w:lsdException w:name="Medium List 1 Accent 4" w:semiHidden="0" w:uiPriority="65" w:unhideWhenUsed="0"/>
+    <w:lsdException w:name="Medium List 2 Accent 4" w:semiHidden="0" w:uiPriority="66" w:unhideWhenUsed="0"/>
+    <w:lsdException w:name="Medium Grid 1 Accent 4" w:semiHidden="0" w:uiPriority="67" w:unhideWhenUsed="0"/>
+    <w:lsdException w:name="Medium Grid 2 Accent 4" w:semiHidden="0" w:uiPriority="68" w:unhideWhenUsed="0"/>
+    <w:lsdException w:name="Medium Grid 3 Accent 4" w:semiHidden="0" w:uiPriority="69" w:unhideWhenUsed="0"/>
+    <w:lsdException w:name="Dark List Accent 4" w:semiHidden="0" w:uiPriority="70" w:unhideWhenUsed="0"/>
+    <w:lsdException w:name="Colorful Shading Accent 4" w:semiHidden="0" w:uiPriority="71" w:unhideWhenUsed="0"/>
+    <w:lsdException w:name="Colorful List Accent 4" w:semiHidden="0" w:uiPriority="72" w:unhideWhenUsed="0"/>
+    <w:lsdException w:name="Colorful Grid Accent 4" w:semiHidden="0" w:uiPriority="73" w:unhideWhenUsed="0"/>
+    <w:lsdException w:name="Light Shading Accent 5" w:semiHidden="0" w:uiPriority="60" w:unhideWhenUsed="0"/>
+    <w:lsdException w:name="Light List Accent 5" w:semiHidden="0" w:uiPriority="61" w:unhideWhenUsed="0"/>
+    <w:lsdException w:name="Light Grid Accent 5" w:semiHidden="0" w:uiPriority="62" w:unhideWhenUsed="0"/>
+    <w:lsdException w:name="Medium Shading 1 Accent 5" w:semiHidden="0" w:uiPriority="63" w:unhideWhenUsed="0"/>
+    <w:lsdException w:name="Medium Shading 2 Accent 5" w:semiHidden="0" w:uiPriority="64" w:unhideWhenUsed="0"/>
+    <w:lsdException w:name="Medium List 1 Accent 5" w:semiHidden="0" w:uiPriority="65" w:unhideWhenUsed="0"/>
+    <w:lsdException w:name="Medium List 2 Accent 5" w:semiHidden="0" w:uiPriority="66" w:unhideWhenUsed="0"/>
+    <w:lsdException w:name="Medium Grid 1 Accent 5" w:semiHidden="0" w:uiPriority="67" w:unhideWhenUsed="0"/>
+    <w:lsdException w:name="Medium Grid 2 Accent 5" w:semiHidden="0" w:uiPriority="68" w:unhideWhenUsed="0"/>
+    <w:lsdException w:name="Medium Grid 3 Accent 5" w:semiHidden="0" w:uiPriority="69" w:unhideWhenUsed="0"/>
+    <w:lsdException w:name="Dark List Accent 5" w:semiHidden="0" w:uiPriority="70" w:unhideWhenUsed="0"/>
+    <w:lsdException w:name="Colorful Shading Accent 5" w:semiHidden="0" w:uiPriority="71" w:unhideWhenUsed="0"/>
+    <w:lsdException w:name="Colorful List Accent 5" w:semiHidden="0" w:uiPriority="72" w:unhideWhenUsed="0"/>
+    <w:lsdException w:name="Colorful Grid Accent 5" w:semiHidden="0" w:uiPriority="73" w:unhideWhenUsed="0"/>
+    <w:lsdException w:name="Light Shading Accent 6" w:semiHidden="0" w:uiPriority="60" w:unhideWhenUsed="0"/>
+    <w:lsdException w:name="Light List Accent 6" w:semiHidden="0" w:uiPriority="61" w:unhideWhenUsed="0"/>
+    <w:lsdException w:name="Light Grid Accent 6" w:semiHidden="0" w:uiPriority="62" w:unhideWhenUsed="0"/>
+    <w:lsdException w:name="Medium Shading 1 Accent 6" w:semiHidden="0" w:uiPriority="63" w:unhideWhenUsed="0"/>
+    <w:lsdException w:name="Medium Shading 2 Accent 6" w:semiHidden="0" w:uiPriority="64" w:unhideWhenUsed="0"/>
+    <w:lsdException w:name="Medium List 1 Accent 6" w:semiHidden="0" w:uiPriority="65" w:unhideWhenUsed="0"/>
+    <w:lsdException w:name="Medium List 2 Accent 6" w:semiHidden="0" w:uiPriority="66" w:unhideWhenUsed="0"/>
+    <w:lsdException w:name="Medium Grid 1 Accent 6" w:semiHidden="0" w:uiPriority="67" w:unhideWhenUsed="0"/>
+    <w:lsdException w:name="Medium Grid 2 Accent 6" w:semiHidden="0" w:uiPriority="68" w:unhideWhenUsed="0"/>
+    <w:lsdException w:name="Medium Grid 3 Accent 6" w:semiHidden="0" w:uiPriority="69" w:unhideWhenUsed="0"/>
+    <w:lsdException w:name="Dark List Accent 6" w:semiHidden="0" w:uiPriority="70" w:unhideWhenUsed="0"/>
+    <w:lsdException w:name="Colorful Shading Accent 6" w:semiHidden="0" w:uiPriority="71" w:unhideWhenUsed="0"/>
+    <w:lsdException w:name="Colorful List Accent 6" w:semiHidden="0" w:uiPriority="72" w:unhideWhenUsed="0"/>
+    <w:lsdException w:name="Colorful Grid Accent 6" w:semiHidden="0" w:uiPriority="73" w:unhideWhenUsed="0"/>
+    <w:lsdException w:name="Subtle Emphasis" w:semiHidden="0" w:uiPriority="19" w:unhideWhenUsed="0" w:qFormat="1"/>
+    <w:lsdException w:name="Intense Emphasis" w:semiHidden="0" w:uiPriority="21" w:unhideWhenUsed="0" w:qFormat="1"/>
+    <w:lsdException w:name="Subtle Reference" w:semiHidden="0" w:uiPriority="31" w:unhideWhenUsed="0" w:qFormat="1"/>
+    <w:lsdException w:name="Intense Reference" w:semiHidden="0" w:uiPriority="32" w:unhideWhenUsed="0" w:qFormat="1"/>
+    <w:lsdException w:name="Book Title" w:semiHidden="0" w:uiPriority="33" w:unhideWhenUsed="0" w:qFormat="1"/>
+    <w:lsdException w:name="Bibliography" w:uiPriority="37"/>
+    <w:lsdException w:name="TOC Heading" w:uiPriority="39" w:qFormat="1"/>
   </w:latentStyles>
   <w:style w:type="paragraph" w:default="1" w:styleId="Normal">
     <w:name w:val="Normal"/>
@@ -8197,6 +8425,420 @@
       <w:ind w:left="720"/>
       <w:contextualSpacing/>
     </w:pPr>
+  </w:style>
+  <w:style w:type="paragraph" w:styleId="BalloonText">
+    <w:name w:val="Balloon Text"/>
+    <w:basedOn w:val="Normal"/>
+    <w:link w:val="BalloonTextChar"/>
+    <w:uiPriority w:val="99"/>
+    <w:semiHidden/>
+    <w:unhideWhenUsed/>
+    <w:rsid w:val="00AA5478"/>
+    <w:pPr>
+      <w:spacing w:line="240" w:lineRule="auto"/>
+    </w:pPr>
+    <w:rPr>
+      <w:rFonts w:ascii="Lucida Grande" w:hAnsi="Lucida Grande"/>
+      <w:sz w:val="18"/>
+      <w:szCs w:val="18"/>
+    </w:rPr>
+  </w:style>
+  <w:style w:type="character" w:customStyle="1" w:styleId="BalloonTextChar">
+    <w:name w:val="Balloon Text Char"/>
+    <w:basedOn w:val="DefaultParagraphFont"/>
+    <w:link w:val="BalloonText"/>
+    <w:uiPriority w:val="99"/>
+    <w:semiHidden/>
+    <w:rsid w:val="00AA5478"/>
+    <w:rPr>
+      <w:rFonts w:ascii="Lucida Grande" w:hAnsi="Lucida Grande"/>
+      <w:sz w:val="18"/>
+      <w:szCs w:val="18"/>
+    </w:rPr>
+  </w:style>
+</w:styles>
+</file>
+
+<file path=word/stylesWithEffects.xml><?xml version="1.0" encoding="utf-8"?>
+<w:styles xmlns:wpc="http://schemas.microsoft.com/office/word/2010/wordprocessingCanvas" xmlns:mo="http://schemas.microsoft.com/office/mac/office/2008/main" xmlns:mc="http://schemas.openxmlformats.org/markup-compatibility/2006" xmlns:mv="urn:schemas-microsoft-com:mac:vml" xmlns:o="urn:schemas-microsoft-com:office:office" xmlns:r="http://schemas.openxmlformats.org/officeDocument/2006/relationships" xmlns:m="http://schemas.openxmlformats.org/officeDocument/2006/math" xmlns:v="urn:schemas-microsoft-com:vml" xmlns:wp14="http://schemas.microsoft.com/office/word/2010/wordprocessingDrawing" xmlns:wp="http://schemas.openxmlformats.org/drawingml/2006/wordprocessingDrawing" xmlns:w10="urn:schemas-microsoft-com:office:word" xmlns:w="http://schemas.openxmlformats.org/wordprocessingml/2006/main" xmlns:w14="http://schemas.microsoft.com/office/word/2010/wordml" xmlns:wpg="http://schemas.microsoft.com/office/word/2010/wordprocessingGroup" xmlns:wpi="http://schemas.microsoft.com/office/word/2010/wordprocessingInk" xmlns:wne="http://schemas.microsoft.com/office/word/2006/wordml" xmlns:wps="http://schemas.microsoft.com/office/word/2010/wordprocessingShape" mc:Ignorable="w14 wp14">
+  <w:docDefaults>
+    <w:rPrDefault>
+      <w:rPr>
+        <w:rFonts w:ascii="Arial" w:eastAsia="Arial" w:hAnsi="Arial" w:cs="Arial"/>
+        <w:sz w:val="22"/>
+        <w:szCs w:val="22"/>
+        <w:lang w:val="en" w:eastAsia="zh-CN" w:bidi="ar-SA"/>
+      </w:rPr>
+    </w:rPrDefault>
+    <w:pPrDefault>
+      <w:pPr>
+        <w:spacing w:line="276" w:lineRule="auto"/>
+      </w:pPr>
+    </w:pPrDefault>
+  </w:docDefaults>
+  <w:latentStyles w:defLockedState="0" w:defUIPriority="99" w:defSemiHidden="1" w:defUnhideWhenUsed="1" w:defQFormat="0" w:count="276">
+    <w:lsdException w:name="Normal" w:semiHidden="0" w:uiPriority="0" w:unhideWhenUsed="0" w:qFormat="1"/>
+    <w:lsdException w:name="heading 1" w:semiHidden="0" w:uiPriority="9" w:unhideWhenUsed="0" w:qFormat="1"/>
+    <w:lsdException w:name="heading 2" w:uiPriority="9" w:qFormat="1"/>
+    <w:lsdException w:name="heading 3" w:uiPriority="9" w:qFormat="1"/>
+    <w:lsdException w:name="heading 4" w:uiPriority="9" w:qFormat="1"/>
+    <w:lsdException w:name="heading 5" w:uiPriority="9" w:qFormat="1"/>
+    <w:lsdException w:name="heading 6" w:uiPriority="9" w:qFormat="1"/>
+    <w:lsdException w:name="heading 7" w:uiPriority="9" w:qFormat="1"/>
+    <w:lsdException w:name="heading 8" w:uiPriority="9" w:qFormat="1"/>
+    <w:lsdException w:name="heading 9" w:uiPriority="9" w:qFormat="1"/>
+    <w:lsdException w:name="toc 1" w:uiPriority="39"/>
+    <w:lsdException w:name="toc 2" w:uiPriority="39"/>
+    <w:lsdException w:name="toc 3" w:uiPriority="39"/>
+    <w:lsdException w:name="toc 4" w:uiPriority="39"/>
+    <w:lsdException w:name="toc 5" w:uiPriority="39"/>
+    <w:lsdException w:name="toc 6" w:uiPriority="39"/>
+    <w:lsdException w:name="toc 7" w:uiPriority="39"/>
+    <w:lsdException w:name="toc 8" w:uiPriority="39"/>
+    <w:lsdException w:name="toc 9" w:uiPriority="39"/>
+    <w:lsdException w:name="caption" w:uiPriority="35" w:qFormat="1"/>
+    <w:lsdException w:name="Title" w:semiHidden="0" w:uiPriority="10" w:unhideWhenUsed="0" w:qFormat="1"/>
+    <w:lsdException w:name="Default Paragraph Font" w:uiPriority="1"/>
+    <w:lsdException w:name="Subtitle" w:semiHidden="0" w:uiPriority="11" w:unhideWhenUsed="0" w:qFormat="1"/>
+    <w:lsdException w:name="Strong" w:semiHidden="0" w:uiPriority="22" w:unhideWhenUsed="0" w:qFormat="1"/>
+    <w:lsdException w:name="Emphasis" w:semiHidden="0" w:uiPriority="20" w:unhideWhenUsed="0" w:qFormat="1"/>
+    <w:lsdException w:name="Table Grid" w:semiHidden="0" w:uiPriority="39" w:unhideWhenUsed="0"/>
+    <w:lsdException w:name="Placeholder Text" w:unhideWhenUsed="0"/>
+    <w:lsdException w:name="No Spacing" w:semiHidden="0" w:uiPriority="1" w:unhideWhenUsed="0" w:qFormat="1"/>
+    <w:lsdException w:name="Light Shading" w:semiHidden="0" w:uiPriority="60" w:unhideWhenUsed="0"/>
+    <w:lsdException w:name="Light List" w:semiHidden="0" w:uiPriority="61" w:unhideWhenUsed="0"/>
+    <w:lsdException w:name="Light Grid" w:semiHidden="0" w:uiPriority="62" w:unhideWhenUsed="0"/>
+    <w:lsdException w:name="Medium Shading 1" w:semiHidden="0" w:uiPriority="63" w:unhideWhenUsed="0"/>
+    <w:lsdException w:name="Medium Shading 2" w:semiHidden="0" w:uiPriority="64" w:unhideWhenUsed="0"/>
+    <w:lsdException w:name="Medium List 1" w:semiHidden="0" w:uiPriority="65" w:unhideWhenUsed="0"/>
+    <w:lsdException w:name="Medium List 2" w:semiHidden="0" w:uiPriority="66" w:unhideWhenUsed="0"/>
+    <w:lsdException w:name="Medium Grid 1" w:semiHidden="0" w:uiPriority="67" w:unhideWhenUsed="0"/>
+    <w:lsdException w:name="Medium Grid 2" w:semiHidden="0" w:uiPriority="68" w:unhideWhenUsed="0"/>
+    <w:lsdException w:name="Medium Grid 3" w:semiHidden="0" w:uiPriority="69" w:unhideWhenUsed="0"/>
+    <w:lsdException w:name="Dark List" w:semiHidden="0" w:uiPriority="70" w:unhideWhenUsed="0"/>
+    <w:lsdException w:name="Colorful Shading" w:semiHidden="0" w:uiPriority="71" w:unhideWhenUsed="0"/>
+    <w:lsdException w:name="Colorful List" w:semiHidden="0" w:uiPriority="72" w:unhideWhenUsed="0"/>
+    <w:lsdException w:name="Colorful Grid" w:semiHidden="0" w:uiPriority="73" w:unhideWhenUsed="0"/>
+    <w:lsdException w:name="Light Shading Accent 1" w:semiHidden="0" w:uiPriority="60" w:unhideWhenUsed="0"/>
+    <w:lsdException w:name="Light List Accent 1" w:semiHidden="0" w:uiPriority="61" w:unhideWhenUsed="0"/>
+    <w:lsdException w:name="Light Grid Accent 1" w:semiHidden="0" w:uiPriority="62" w:unhideWhenUsed="0"/>
+    <w:lsdException w:name="Medium Shading 1 Accent 1" w:semiHidden="0" w:uiPriority="63" w:unhideWhenUsed="0"/>
+    <w:lsdException w:name="Medium Shading 2 Accent 1" w:semiHidden="0" w:uiPriority="64" w:unhideWhenUsed="0"/>
+    <w:lsdException w:name="Medium List 1 Accent 1" w:semiHidden="0" w:uiPriority="65" w:unhideWhenUsed="0"/>
+    <w:lsdException w:name="Revision" w:unhideWhenUsed="0"/>
+    <w:lsdException w:name="List Paragraph" w:semiHidden="0" w:uiPriority="34" w:unhideWhenUsed="0" w:qFormat="1"/>
+    <w:lsdException w:name="Quote" w:semiHidden="0" w:uiPriority="29" w:unhideWhenUsed="0" w:qFormat="1"/>
+    <w:lsdException w:name="Intense Quote" w:semiHidden="0" w:uiPriority="30" w:unhideWhenUsed="0" w:qFormat="1"/>
+    <w:lsdException w:name="Medium List 2 Accent 1" w:semiHidden="0" w:uiPriority="66" w:unhideWhenUsed="0"/>
+    <w:lsdException w:name="Medium Grid 1 Accent 1" w:semiHidden="0" w:uiPriority="67" w:unhideWhenUsed="0"/>
+    <w:lsdException w:name="Medium Grid 2 Accent 1" w:semiHidden="0" w:uiPriority="68" w:unhideWhenUsed="0"/>
+    <w:lsdException w:name="Medium Grid 3 Accent 1" w:semiHidden="0" w:uiPriority="69" w:unhideWhenUsed="0"/>
+    <w:lsdException w:name="Dark List Accent 1" w:semiHidden="0" w:uiPriority="70" w:unhideWhenUsed="0"/>
+    <w:lsdException w:name="Colorful Shading Accent 1" w:semiHidden="0" w:uiPriority="71" w:unhideWhenUsed="0"/>
+    <w:lsdException w:name="Colorful List Accent 1" w:semiHidden="0" w:uiPriority="72" w:unhideWhenUsed="0"/>
+    <w:lsdException w:name="Colorful Grid Accent 1" w:semiHidden="0" w:uiPriority="73" w:unhideWhenUsed="0"/>
+    <w:lsdException w:name="Light Shading Accent 2" w:semiHidden="0" w:uiPriority="60" w:unhideWhenUsed="0"/>
+    <w:lsdException w:name="Light List Accent 2" w:semiHidden="0" w:uiPriority="61" w:unhideWhenUsed="0"/>
+    <w:lsdException w:name="Light Grid Accent 2" w:semiHidden="0" w:uiPriority="62" w:unhideWhenUsed="0"/>
+    <w:lsdException w:name="Medium Shading 1 Accent 2" w:semiHidden="0" w:uiPriority="63" w:unhideWhenUsed="0"/>
+    <w:lsdException w:name="Medium Shading 2 Accent 2" w:semiHidden="0" w:uiPriority="64" w:unhideWhenUsed="0"/>
+    <w:lsdException w:name="Medium List 1 Accent 2" w:semiHidden="0" w:uiPriority="65" w:unhideWhenUsed="0"/>
+    <w:lsdException w:name="Medium List 2 Accent 2" w:semiHidden="0" w:uiPriority="66" w:unhideWhenUsed="0"/>
+    <w:lsdException w:name="Medium Grid 1 Accent 2" w:semiHidden="0" w:uiPriority="67" w:unhideWhenUsed="0"/>
+    <w:lsdException w:name="Medium Grid 2 Accent 2" w:semiHidden="0" w:uiPriority="68" w:unhideWhenUsed="0"/>
+    <w:lsdException w:name="Medium Grid 3 Accent 2" w:semiHidden="0" w:uiPriority="69" w:unhideWhenUsed="0"/>
+    <w:lsdException w:name="Dark List Accent 2" w:semiHidden="0" w:uiPriority="70" w:unhideWhenUsed="0"/>
+    <w:lsdException w:name="Colorful Shading Accent 2" w:semiHidden="0" w:uiPriority="71" w:unhideWhenUsed="0"/>
+    <w:lsdException w:name="Colorful List Accent 2" w:semiHidden="0" w:uiPriority="72" w:unhideWhenUsed="0"/>
+    <w:lsdException w:name="Colorful Grid Accent 2" w:semiHidden="0" w:uiPriority="73" w:unhideWhenUsed="0"/>
+    <w:lsdException w:name="Light Shading Accent 3" w:semiHidden="0" w:uiPriority="60" w:unhideWhenUsed="0"/>
+    <w:lsdException w:name="Light List Accent 3" w:semiHidden="0" w:uiPriority="61" w:unhideWhenUsed="0"/>
+    <w:lsdException w:name="Light Grid Accent 3" w:semiHidden="0" w:uiPriority="62" w:unhideWhenUsed="0"/>
+    <w:lsdException w:name="Medium Shading 1 Accent 3" w:semiHidden="0" w:uiPriority="63" w:unhideWhenUsed="0"/>
+    <w:lsdException w:name="Medium Shading 2 Accent 3" w:semiHidden="0" w:uiPriority="64" w:unhideWhenUsed="0"/>
+    <w:lsdException w:name="Medium List 1 Accent 3" w:semiHidden="0" w:uiPriority="65" w:unhideWhenUsed="0"/>
+    <w:lsdException w:name="Medium List 2 Accent 3" w:semiHidden="0" w:uiPriority="66" w:unhideWhenUsed="0"/>
+    <w:lsdException w:name="Medium Grid 1 Accent 3" w:semiHidden="0" w:uiPriority="67" w:unhideWhenUsed="0"/>
+    <w:lsdException w:name="Medium Grid 2 Accent 3" w:semiHidden="0" w:uiPriority="68" w:unhideWhenUsed="0"/>
+    <w:lsdException w:name="Medium Grid 3 Accent 3" w:semiHidden="0" w:uiPriority="69" w:unhideWhenUsed="0"/>
+    <w:lsdException w:name="Dark List Accent 3" w:semiHidden="0" w:uiPriority="70" w:unhideWhenUsed="0"/>
+    <w:lsdException w:name="Colorful Shading Accent 3" w:semiHidden="0" w:uiPriority="71" w:unhideWhenUsed="0"/>
+    <w:lsdException w:name="Colorful List Accent 3" w:semiHidden="0" w:uiPriority="72" w:unhideWhenUsed="0"/>
+    <w:lsdException w:name="Colorful Grid Accent 3" w:semiHidden="0" w:uiPriority="73" w:unhideWhenUsed="0"/>
+    <w:lsdException w:name="Light Shading Accent 4" w:semiHidden="0" w:uiPriority="60" w:unhideWhenUsed="0"/>
+    <w:lsdException w:name="Light List Accent 4" w:semiHidden="0" w:uiPriority="61" w:unhideWhenUsed="0"/>
+    <w:lsdException w:name="Light Grid Accent 4" w:semiHidden="0" w:uiPriority="62" w:unhideWhenUsed="0"/>
+    <w:lsdException w:name="Medium Shading 1 Accent 4" w:semiHidden="0" w:uiPriority="63" w:unhideWhenUsed="0"/>
+    <w:lsdException w:name="Medium Shading 2 Accent 4" w:semiHidden="0" w:uiPriority="64" w:unhideWhenUsed="0"/>
+    <w:lsdException w:name="Medium List 1 Accent 4" w:semiHidden="0" w:uiPriority="65" w:unhideWhenUsed="0"/>
+    <w:lsdException w:name="Medium List 2 Accent 4" w:semiHidden="0" w:uiPriority="66" w:unhideWhenUsed="0"/>
+    <w:lsdException w:name="Medium Grid 1 Accent 4" w:semiHidden="0" w:uiPriority="67" w:unhideWhenUsed="0"/>
+    <w:lsdException w:name="Medium Grid 2 Accent 4" w:semiHidden="0" w:uiPriority="68" w:unhideWhenUsed="0"/>
+    <w:lsdException w:name="Medium Grid 3 Accent 4" w:semiHidden="0" w:uiPriority="69" w:unhideWhenUsed="0"/>
+    <w:lsdException w:name="Dark List Accent 4" w:semiHidden="0" w:uiPriority="70" w:unhideWhenUsed="0"/>
+    <w:lsdException w:name="Colorful Shading Accent 4" w:semiHidden="0" w:uiPriority="71" w:unhideWhenUsed="0"/>
+    <w:lsdException w:name="Colorful List Accent 4" w:semiHidden="0" w:uiPriority="72" w:unhideWhenUsed="0"/>
+    <w:lsdException w:name="Colorful Grid Accent 4" w:semiHidden="0" w:uiPriority="73" w:unhideWhenUsed="0"/>
+    <w:lsdException w:name="Light Shading Accent 5" w:semiHidden="0" w:uiPriority="60" w:unhideWhenUsed="0"/>
+    <w:lsdException w:name="Light List Accent 5" w:semiHidden="0" w:uiPriority="61" w:unhideWhenUsed="0"/>
+    <w:lsdException w:name="Light Grid Accent 5" w:semiHidden="0" w:uiPriority="62" w:unhideWhenUsed="0"/>
+    <w:lsdException w:name="Medium Shading 1 Accent 5" w:semiHidden="0" w:uiPriority="63" w:unhideWhenUsed="0"/>
+    <w:lsdException w:name="Medium Shading 2 Accent 5" w:semiHidden="0" w:uiPriority="64" w:unhideWhenUsed="0"/>
+    <w:lsdException w:name="Medium List 1 Accent 5" w:semiHidden="0" w:uiPriority="65" w:unhideWhenUsed="0"/>
+    <w:lsdException w:name="Medium List 2 Accent 5" w:semiHidden="0" w:uiPriority="66" w:unhideWhenUsed="0"/>
+    <w:lsdException w:name="Medium Grid 1 Accent 5" w:semiHidden="0" w:uiPriority="67" w:unhideWhenUsed="0"/>
+    <w:lsdException w:name="Medium Grid 2 Accent 5" w:semiHidden="0" w:uiPriority="68" w:unhideWhenUsed="0"/>
+    <w:lsdException w:name="Medium Grid 3 Accent 5" w:semiHidden="0" w:uiPriority="69" w:unhideWhenUsed="0"/>
+    <w:lsdException w:name="Dark List Accent 5" w:semiHidden="0" w:uiPriority="70" w:unhideWhenUsed="0"/>
+    <w:lsdException w:name="Colorful Shading Accent 5" w:semiHidden="0" w:uiPriority="71" w:unhideWhenUsed="0"/>
+    <w:lsdException w:name="Colorful List Accent 5" w:semiHidden="0" w:uiPriority="72" w:unhideWhenUsed="0"/>
+    <w:lsdException w:name="Colorful Grid Accent 5" w:semiHidden="0" w:uiPriority="73" w:unhideWhenUsed="0"/>
+    <w:lsdException w:name="Light Shading Accent 6" w:semiHidden="0" w:uiPriority="60" w:unhideWhenUsed="0"/>
+    <w:lsdException w:name="Light List Accent 6" w:semiHidden="0" w:uiPriority="61" w:unhideWhenUsed="0"/>
+    <w:lsdException w:name="Light Grid Accent 6" w:semiHidden="0" w:uiPriority="62" w:unhideWhenUsed="0"/>
+    <w:lsdException w:name="Medium Shading 1 Accent 6" w:semiHidden="0" w:uiPriority="63" w:unhideWhenUsed="0"/>
+    <w:lsdException w:name="Medium Shading 2 Accent 6" w:semiHidden="0" w:uiPriority="64" w:unhideWhenUsed="0"/>
+    <w:lsdException w:name="Medium List 1 Accent 6" w:semiHidden="0" w:uiPriority="65" w:unhideWhenUsed="0"/>
+    <w:lsdException w:name="Medium List 2 Accent 6" w:semiHidden="0" w:uiPriority="66" w:unhideWhenUsed="0"/>
+    <w:lsdException w:name="Medium Grid 1 Accent 6" w:semiHidden="0" w:uiPriority="67" w:unhideWhenUsed="0"/>
+    <w:lsdException w:name="Medium Grid 2 Accent 6" w:semiHidden="0" w:uiPriority="68" w:unhideWhenUsed="0"/>
+    <w:lsdException w:name="Medium Grid 3 Accent 6" w:semiHidden="0" w:uiPriority="69" w:unhideWhenUsed="0"/>
+    <w:lsdException w:name="Dark List Accent 6" w:semiHidden="0" w:uiPriority="70" w:unhideWhenUsed="0"/>
+    <w:lsdException w:name="Colorful Shading Accent 6" w:semiHidden="0" w:uiPriority="71" w:unhideWhenUsed="0"/>
+    <w:lsdException w:name="Colorful List Accent 6" w:semiHidden="0" w:uiPriority="72" w:unhideWhenUsed="0"/>
+    <w:lsdException w:name="Colorful Grid Accent 6" w:semiHidden="0" w:uiPriority="73" w:unhideWhenUsed="0"/>
+    <w:lsdException w:name="Subtle Emphasis" w:semiHidden="0" w:uiPriority="19" w:unhideWhenUsed="0" w:qFormat="1"/>
+    <w:lsdException w:name="Intense Emphasis" w:semiHidden="0" w:uiPriority="21" w:unhideWhenUsed="0" w:qFormat="1"/>
+    <w:lsdException w:name="Subtle Reference" w:semiHidden="0" w:uiPriority="31" w:unhideWhenUsed="0" w:qFormat="1"/>
+    <w:lsdException w:name="Intense Reference" w:semiHidden="0" w:uiPriority="32" w:unhideWhenUsed="0" w:qFormat="1"/>
+    <w:lsdException w:name="Book Title" w:semiHidden="0" w:uiPriority="33" w:unhideWhenUsed="0" w:qFormat="1"/>
+    <w:lsdException w:name="Bibliography" w:uiPriority="37"/>
+    <w:lsdException w:name="TOC Heading" w:uiPriority="39" w:qFormat="1"/>
+  </w:latentStyles>
+  <w:style w:type="paragraph" w:default="1" w:styleId="Normal">
+    <w:name w:val="Normal"/>
+  </w:style>
+  <w:style w:type="paragraph" w:styleId="Heading1">
+    <w:name w:val="heading 1"/>
+    <w:basedOn w:val="Normal"/>
+    <w:next w:val="Normal"/>
+    <w:pPr>
+      <w:keepNext/>
+      <w:keepLines/>
+      <w:spacing w:before="400" w:after="120"/>
+      <w:outlineLvl w:val="0"/>
+    </w:pPr>
+    <w:rPr>
+      <w:sz w:val="40"/>
+      <w:szCs w:val="40"/>
+    </w:rPr>
+  </w:style>
+  <w:style w:type="paragraph" w:styleId="Heading2">
+    <w:name w:val="heading 2"/>
+    <w:basedOn w:val="Normal"/>
+    <w:next w:val="Normal"/>
+    <w:pPr>
+      <w:keepNext/>
+      <w:keepLines/>
+      <w:spacing w:before="360" w:after="120"/>
+      <w:outlineLvl w:val="1"/>
+    </w:pPr>
+    <w:rPr>
+      <w:sz w:val="32"/>
+      <w:szCs w:val="32"/>
+    </w:rPr>
+  </w:style>
+  <w:style w:type="paragraph" w:styleId="Heading3">
+    <w:name w:val="heading 3"/>
+    <w:basedOn w:val="Normal"/>
+    <w:next w:val="Normal"/>
+    <w:pPr>
+      <w:keepNext/>
+      <w:keepLines/>
+      <w:spacing w:before="320" w:after="80"/>
+      <w:outlineLvl w:val="2"/>
+    </w:pPr>
+    <w:rPr>
+      <w:color w:val="434343"/>
+      <w:sz w:val="28"/>
+      <w:szCs w:val="28"/>
+    </w:rPr>
+  </w:style>
+  <w:style w:type="paragraph" w:styleId="Heading4">
+    <w:name w:val="heading 4"/>
+    <w:basedOn w:val="Normal"/>
+    <w:next w:val="Normal"/>
+    <w:pPr>
+      <w:keepNext/>
+      <w:keepLines/>
+      <w:spacing w:before="280" w:after="80"/>
+      <w:outlineLvl w:val="3"/>
+    </w:pPr>
+    <w:rPr>
+      <w:color w:val="666666"/>
+      <w:sz w:val="24"/>
+      <w:szCs w:val="24"/>
+    </w:rPr>
+  </w:style>
+  <w:style w:type="paragraph" w:styleId="Heading5">
+    <w:name w:val="heading 5"/>
+    <w:basedOn w:val="Normal"/>
+    <w:next w:val="Normal"/>
+    <w:pPr>
+      <w:keepNext/>
+      <w:keepLines/>
+      <w:spacing w:before="240" w:after="80"/>
+      <w:outlineLvl w:val="4"/>
+    </w:pPr>
+    <w:rPr>
+      <w:color w:val="666666"/>
+    </w:rPr>
+  </w:style>
+  <w:style w:type="paragraph" w:styleId="Heading6">
+    <w:name w:val="heading 6"/>
+    <w:basedOn w:val="Normal"/>
+    <w:next w:val="Normal"/>
+    <w:pPr>
+      <w:keepNext/>
+      <w:keepLines/>
+      <w:spacing w:before="240" w:after="80"/>
+      <w:outlineLvl w:val="5"/>
+    </w:pPr>
+    <w:rPr>
+      <w:i/>
+      <w:color w:val="666666"/>
+    </w:rPr>
+  </w:style>
+  <w:style w:type="character" w:default="1" w:styleId="DefaultParagraphFont">
+    <w:name w:val="Default Paragraph Font"/>
+    <w:uiPriority w:val="1"/>
+    <w:semiHidden/>
+    <w:unhideWhenUsed/>
+  </w:style>
+  <w:style w:type="table" w:default="1" w:styleId="TableNormal">
+    <w:name w:val="Normal Table"/>
+    <w:uiPriority w:val="99"/>
+    <w:semiHidden/>
+    <w:unhideWhenUsed/>
+    <w:tblPr>
+      <w:tblInd w:w="0" w:type="dxa"/>
+      <w:tblCellMar>
+        <w:top w:w="0" w:type="dxa"/>
+        <w:left w:w="108" w:type="dxa"/>
+        <w:bottom w:w="0" w:type="dxa"/>
+        <w:right w:w="108" w:type="dxa"/>
+      </w:tblCellMar>
+    </w:tblPr>
+  </w:style>
+  <w:style w:type="numbering" w:default="1" w:styleId="NoList">
+    <w:name w:val="No List"/>
+    <w:uiPriority w:val="99"/>
+    <w:semiHidden/>
+    <w:unhideWhenUsed/>
+  </w:style>
+  <w:style w:type="paragraph" w:styleId="Title">
+    <w:name w:val="Title"/>
+    <w:basedOn w:val="Normal"/>
+    <w:next w:val="Normal"/>
+    <w:pPr>
+      <w:keepNext/>
+      <w:keepLines/>
+      <w:spacing w:after="60"/>
+    </w:pPr>
+    <w:rPr>
+      <w:sz w:val="52"/>
+      <w:szCs w:val="52"/>
+    </w:rPr>
+  </w:style>
+  <w:style w:type="paragraph" w:styleId="Subtitle">
+    <w:name w:val="Subtitle"/>
+    <w:basedOn w:val="Normal"/>
+    <w:next w:val="Normal"/>
+    <w:pPr>
+      <w:keepNext/>
+      <w:keepLines/>
+      <w:spacing w:after="320"/>
+    </w:pPr>
+    <w:rPr>
+      <w:color w:val="666666"/>
+      <w:sz w:val="30"/>
+      <w:szCs w:val="30"/>
+    </w:rPr>
+  </w:style>
+  <w:style w:type="paragraph" w:styleId="NormalWeb">
+    <w:name w:val="Normal (Web)"/>
+    <w:basedOn w:val="Normal"/>
+    <w:uiPriority w:val="99"/>
+    <w:semiHidden/>
+    <w:unhideWhenUsed/>
+    <w:rsid w:val="009D7717"/>
+    <w:pPr>
+      <w:spacing w:before="100" w:beforeAutospacing="1" w:after="100" w:afterAutospacing="1" w:line="240" w:lineRule="auto"/>
+    </w:pPr>
+    <w:rPr>
+      <w:rFonts w:ascii="Times New Roman" w:hAnsi="Times New Roman" w:cs="Times New Roman"/>
+      <w:sz w:val="24"/>
+      <w:szCs w:val="24"/>
+      <w:lang w:val="en-US"/>
+    </w:rPr>
+  </w:style>
+  <w:style w:type="character" w:customStyle="1" w:styleId="apple-tab-span">
+    <w:name w:val="apple-tab-span"/>
+    <w:basedOn w:val="DefaultParagraphFont"/>
+    <w:rsid w:val="009D7717"/>
+  </w:style>
+  <w:style w:type="character" w:styleId="Hyperlink">
+    <w:name w:val="Hyperlink"/>
+    <w:basedOn w:val="DefaultParagraphFont"/>
+    <w:uiPriority w:val="99"/>
+    <w:semiHidden/>
+    <w:unhideWhenUsed/>
+    <w:rsid w:val="009D7717"/>
+    <w:rPr>
+      <w:color w:val="0000FF"/>
+      <w:u w:val="single"/>
+    </w:rPr>
+  </w:style>
+  <w:style w:type="paragraph" w:styleId="ListParagraph">
+    <w:name w:val="List Paragraph"/>
+    <w:basedOn w:val="Normal"/>
+    <w:uiPriority w:val="34"/>
+    <w:qFormat/>
+    <w:rsid w:val="009D7717"/>
+    <w:pPr>
+      <w:ind w:left="720"/>
+      <w:contextualSpacing/>
+    </w:pPr>
+  </w:style>
+  <w:style w:type="paragraph" w:styleId="BalloonText">
+    <w:name w:val="Balloon Text"/>
+    <w:basedOn w:val="Normal"/>
+    <w:link w:val="BalloonTextChar"/>
+    <w:uiPriority w:val="99"/>
+    <w:semiHidden/>
+    <w:unhideWhenUsed/>
+    <w:rsid w:val="00AA5478"/>
+    <w:pPr>
+      <w:spacing w:line="240" w:lineRule="auto"/>
+    </w:pPr>
+    <w:rPr>
+      <w:rFonts w:ascii="Lucida Grande" w:hAnsi="Lucida Grande"/>
+      <w:sz w:val="18"/>
+      <w:szCs w:val="18"/>
+    </w:rPr>
+  </w:style>
+  <w:style w:type="character" w:customStyle="1" w:styleId="BalloonTextChar">
+    <w:name w:val="Balloon Text Char"/>
+    <w:basedOn w:val="DefaultParagraphFont"/>
+    <w:link w:val="BalloonText"/>
+    <w:uiPriority w:val="99"/>
+    <w:semiHidden/>
+    <w:rsid w:val="00AA5478"/>
+    <w:rPr>
+      <w:rFonts w:ascii="Lucida Grande" w:hAnsi="Lucida Grande"/>
+      <w:sz w:val="18"/>
+      <w:szCs w:val="18"/>
+    </w:rPr>
   </w:style>
 </w:styles>
 </file>

</xml_diff>